<commit_message>
change REST API in graduate
</commit_message>
<xml_diff>
--- a/graduate/Диплом.docx
+++ b/graduate/Диплом.docx
@@ -10439,24 +10439,72 @@
         <w:t xml:space="preserve"> </w:t>
       </w:r>
       <w:r>
+        <w:rPr>
+          <w:lang w:val="ru-RU"/>
+        </w:rPr>
         <w:t>[</w:t>
       </w:r>
       <w:r>
         <w:fldChar w:fldCharType="begin"/>
       </w:r>
       <w:r>
-        <w:instrText xml:space="preserve"> REF Хантер_XMLБазовыйКурс \r \h </w:instrText>
+        <w:rPr>
+          <w:lang w:val="ru-RU"/>
+        </w:rPr>
+        <w:instrText xml:space="preserve"> </w:instrText>
+      </w:r>
+      <w:r>
+        <w:instrText>REF</w:instrText>
+      </w:r>
+      <w:r>
+        <w:rPr>
+          <w:lang w:val="ru-RU"/>
+        </w:rPr>
+        <w:instrText xml:space="preserve"> Хантер_</w:instrText>
+      </w:r>
+      <w:r>
+        <w:instrText>XML</w:instrText>
+      </w:r>
+      <w:r>
+        <w:rPr>
+          <w:lang w:val="ru-RU"/>
+        </w:rPr>
+        <w:instrText>БазовыйКурс \</w:instrText>
+      </w:r>
+      <w:r>
+        <w:instrText>r</w:instrText>
+      </w:r>
+      <w:r>
+        <w:rPr>
+          <w:lang w:val="ru-RU"/>
+        </w:rPr>
+        <w:instrText xml:space="preserve"> \</w:instrText>
+      </w:r>
+      <w:r>
+        <w:instrText>h</w:instrText>
+      </w:r>
+      <w:r>
+        <w:rPr>
+          <w:lang w:val="ru-RU"/>
+        </w:rPr>
+        <w:instrText xml:space="preserve"> </w:instrText>
       </w:r>
       <w:r>
         <w:fldChar w:fldCharType="separate"/>
       </w:r>
       <w:r>
+        <w:rPr>
+          <w:lang w:val="ru-RU"/>
+        </w:rPr>
         <w:t>19</w:t>
       </w:r>
       <w:r>
         <w:fldChar w:fldCharType="end"/>
       </w:r>
       <w:r>
+        <w:rPr>
+          <w:lang w:val="ru-RU"/>
+        </w:rPr>
         <w:t>]</w:t>
       </w:r>
       <w:r>
@@ -11210,8 +11258,6 @@
         </w:rPr>
         <w:t>]</w:t>
       </w:r>
-      <w:bookmarkStart w:id="2" w:name="_GoBack"/>
-      <w:bookmarkEnd w:id="2"/>
       <w:r>
         <w:rPr>
           <w:lang w:val="ru-RU"/>
@@ -11980,9 +12026,9 @@
         <w:tblLook w:val="04A0" w:firstRow="1" w:lastRow="0" w:firstColumn="1" w:lastColumn="0" w:noHBand="0" w:noVBand="1"/>
       </w:tblPr>
       <w:tblGrid>
-        <w:gridCol w:w="2956"/>
-        <w:gridCol w:w="2967"/>
-        <w:gridCol w:w="3093"/>
+        <w:gridCol w:w="2232"/>
+        <w:gridCol w:w="2415"/>
+        <w:gridCol w:w="4369"/>
       </w:tblGrid>
       <w:tr>
         <w:tc>
@@ -12065,7 +12111,13 @@
               <w:rPr>
                 <w:szCs w:val="28"/>
               </w:rPr>
-              <w:t>year</w:t>
+              <w:t>f</w:t>
+            </w:r>
+            <w:r>
+              <w:rPr>
+                <w:szCs w:val="28"/>
+              </w:rPr>
+              <w:t>or</w:t>
             </w:r>
           </w:p>
         </w:tc>
@@ -12086,7 +12138,7 @@
                 <w:szCs w:val="28"/>
                 <w:lang w:val="ru-RU"/>
               </w:rPr>
-              <w:t>Год</w:t>
+              <w:t>Интервал</w:t>
             </w:r>
           </w:p>
         </w:tc>
@@ -12099,15 +12151,55 @@
               <w:jc w:val="center"/>
               <w:rPr>
                 <w:szCs w:val="28"/>
-                <w:lang w:val="ru-RU"/>
               </w:rPr>
             </w:pPr>
             <w:r>
               <w:rPr>
                 <w:szCs w:val="28"/>
-                <w:lang w:val="ru-RU"/>
-              </w:rPr>
-              <w:t>2020</w:t>
+              </w:rPr>
+              <w:t>W</w:t>
+            </w:r>
+            <w:r>
+              <w:rPr>
+                <w:szCs w:val="28"/>
+              </w:rPr>
+              <w:t>EEK</w:t>
+            </w:r>
+            <w:r>
+              <w:rPr>
+                <w:szCs w:val="28"/>
+              </w:rPr>
+              <w:t>/</w:t>
+            </w:r>
+            <w:r>
+              <w:rPr>
+                <w:szCs w:val="28"/>
+              </w:rPr>
+              <w:t>MONTH</w:t>
+            </w:r>
+            <w:r>
+              <w:rPr>
+                <w:szCs w:val="28"/>
+              </w:rPr>
+              <w:t>/</w:t>
+            </w:r>
+            <w:r>
+              <w:rPr>
+                <w:szCs w:val="28"/>
+              </w:rPr>
+              <w:t>QUARTER</w:t>
+            </w:r>
+            <w:r>
+              <w:rPr>
+                <w:szCs w:val="28"/>
+              </w:rPr>
+              <w:t>/</w:t>
+            </w:r>
+            <w:r>
+              <w:rPr>
+                <w:szCs w:val="28"/>
+              </w:rPr>
+              <w:t>YEAR</w:t>
             </w:r>
           </w:p>
         </w:tc>
@@ -12128,73 +12220,6 @@
               <w:rPr>
                 <w:szCs w:val="28"/>
               </w:rPr>
-              <w:t>f</w:t>
-            </w:r>
-            <w:r>
-              <w:rPr>
-                <w:szCs w:val="28"/>
-              </w:rPr>
-              <w:t>or</w:t>
-            </w:r>
-          </w:p>
-        </w:tc>
-        <w:tc>
-          <w:tcPr>
-            <w:tcW w:w="2967" w:type="dxa"/>
-          </w:tcPr>
-          <w:p>
-            <w:pPr>
-              <w:jc w:val="center"/>
-              <w:rPr>
-                <w:szCs w:val="28"/>
-                <w:lang w:val="ru-RU"/>
-              </w:rPr>
-            </w:pPr>
-            <w:r>
-              <w:rPr>
-                <w:szCs w:val="28"/>
-                <w:lang w:val="ru-RU"/>
-              </w:rPr>
-              <w:t>Интервал</w:t>
-            </w:r>
-          </w:p>
-        </w:tc>
-        <w:tc>
-          <w:tcPr>
-            <w:tcW w:w="3093" w:type="dxa"/>
-          </w:tcPr>
-          <w:p>
-            <w:pPr>
-              <w:jc w:val="center"/>
-              <w:rPr>
-                <w:szCs w:val="28"/>
-              </w:rPr>
-            </w:pPr>
-            <w:r>
-              <w:rPr>
-                <w:szCs w:val="28"/>
-              </w:rPr>
-              <w:t>Week/month/quarter/year</w:t>
-            </w:r>
-          </w:p>
-        </w:tc>
-      </w:tr>
-      <w:tr>
-        <w:tc>
-          <w:tcPr>
-            <w:tcW w:w="2956" w:type="dxa"/>
-          </w:tcPr>
-          <w:p>
-            <w:pPr>
-              <w:jc w:val="center"/>
-              <w:rPr>
-                <w:szCs w:val="28"/>
-              </w:rPr>
-            </w:pPr>
-            <w:r>
-              <w:rPr>
-                <w:szCs w:val="28"/>
-              </w:rPr>
               <w:t>from</w:t>
             </w:r>
           </w:p>
@@ -12283,7 +12308,19 @@
               <w:rPr>
                 <w:szCs w:val="28"/>
               </w:rPr>
-              <w:t>2000-01-01</w:t>
+              <w:t>20</w:t>
+            </w:r>
+            <w:r>
+              <w:rPr>
+                <w:szCs w:val="28"/>
+              </w:rPr>
+              <w:t>21</w:t>
+            </w:r>
+            <w:r>
+              <w:rPr>
+                <w:szCs w:val="28"/>
+              </w:rPr>
+              <w:t>-01-01</w:t>
             </w:r>
           </w:p>
         </w:tc>
@@ -12339,17 +12376,12 @@
         <w:jc w:val="center"/>
       </w:pPr>
       <w:r>
-        <w:rPr>
-          <w:b/>
-          <w:noProof/>
-          <w:lang w:val="ru-RU"/>
-        </w:rPr>
         <w:lastRenderedPageBreak/>
         <w:drawing>
-          <wp:inline distT="0" distB="0" distL="0" distR="0" wp14:anchorId="1963137E" wp14:editId="64250C13">
-            <wp:extent cx="3416061" cy="2619776"/>
-            <wp:effectExtent l="0" t="0" r="0" b="9525"/>
-            <wp:docPr id="11" name="Picture 11"/>
+          <wp:inline distT="0" distB="0" distL="0" distR="0" wp14:anchorId="7610ABDC" wp14:editId="789E04EA">
+            <wp:extent cx="3867690" cy="3353268"/>
+            <wp:effectExtent l="0" t="0" r="0" b="0"/>
+            <wp:docPr id="6" name="Picture 6"/>
             <wp:cNvGraphicFramePr>
               <a:graphicFrameLocks xmlns:a="http://schemas.openxmlformats.org/drawingml/2006/main" noChangeAspect="1"/>
             </wp:cNvGraphicFramePr>
@@ -12369,7 +12401,7 @@
                   <pic:spPr>
                     <a:xfrm>
                       <a:off x="0" y="0"/>
-                      <a:ext cx="3423175" cy="2625232"/>
+                      <a:ext cx="3867690" cy="3353268"/>
                     </a:xfrm>
                     <a:prstGeom prst="rect">
                       <a:avLst/>
@@ -12673,14 +12705,14 @@
         <w:tblLook w:val="04A0" w:firstRow="1" w:lastRow="0" w:firstColumn="1" w:lastColumn="0" w:noHBand="0" w:noVBand="1"/>
       </w:tblPr>
       <w:tblGrid>
-        <w:gridCol w:w="2956"/>
-        <w:gridCol w:w="2967"/>
-        <w:gridCol w:w="3093"/>
+        <w:gridCol w:w="2232"/>
+        <w:gridCol w:w="2415"/>
+        <w:gridCol w:w="4369"/>
       </w:tblGrid>
       <w:tr>
         <w:tc>
           <w:tcPr>
-            <w:tcW w:w="2956" w:type="dxa"/>
+            <w:tcW w:w="2232" w:type="dxa"/>
           </w:tcPr>
           <w:p>
             <w:pPr>
@@ -12701,7 +12733,7 @@
         </w:tc>
         <w:tc>
           <w:tcPr>
-            <w:tcW w:w="2967" w:type="dxa"/>
+            <w:tcW w:w="2415" w:type="dxa"/>
           </w:tcPr>
           <w:p>
             <w:pPr>
@@ -12722,7 +12754,7 @@
         </w:tc>
         <w:tc>
           <w:tcPr>
-            <w:tcW w:w="3093" w:type="dxa"/>
+            <w:tcW w:w="4369" w:type="dxa"/>
           </w:tcPr>
           <w:p>
             <w:pPr>
@@ -12745,7 +12777,7 @@
       <w:tr>
         <w:tc>
           <w:tcPr>
-            <w:tcW w:w="2956" w:type="dxa"/>
+            <w:tcW w:w="2232" w:type="dxa"/>
           </w:tcPr>
           <w:p>
             <w:pPr>
@@ -12758,13 +12790,13 @@
               <w:rPr>
                 <w:szCs w:val="28"/>
               </w:rPr>
-              <w:t>year</w:t>
+              <w:t>for</w:t>
             </w:r>
           </w:p>
         </w:tc>
         <w:tc>
           <w:tcPr>
-            <w:tcW w:w="2967" w:type="dxa"/>
+            <w:tcW w:w="2415" w:type="dxa"/>
           </w:tcPr>
           <w:p>
             <w:pPr>
@@ -12779,28 +12811,68 @@
                 <w:szCs w:val="28"/>
                 <w:lang w:val="ru-RU"/>
               </w:rPr>
-              <w:t>Год</w:t>
+              <w:t>Интервал</w:t>
             </w:r>
           </w:p>
         </w:tc>
         <w:tc>
           <w:tcPr>
-            <w:tcW w:w="3093" w:type="dxa"/>
+            <w:tcW w:w="4369" w:type="dxa"/>
           </w:tcPr>
           <w:p>
             <w:pPr>
               <w:jc w:val="center"/>
               <w:rPr>
                 <w:szCs w:val="28"/>
-                <w:lang w:val="ru-RU"/>
               </w:rPr>
             </w:pPr>
             <w:r>
               <w:rPr>
                 <w:szCs w:val="28"/>
-                <w:lang w:val="ru-RU"/>
-              </w:rPr>
-              <w:t>2020</w:t>
+              </w:rPr>
+              <w:t>W</w:t>
+            </w:r>
+            <w:r>
+              <w:rPr>
+                <w:szCs w:val="28"/>
+              </w:rPr>
+              <w:t>EEK</w:t>
+            </w:r>
+            <w:r>
+              <w:rPr>
+                <w:szCs w:val="28"/>
+              </w:rPr>
+              <w:t>/</w:t>
+            </w:r>
+            <w:r>
+              <w:rPr>
+                <w:szCs w:val="28"/>
+              </w:rPr>
+              <w:t>MONTH</w:t>
+            </w:r>
+            <w:r>
+              <w:rPr>
+                <w:szCs w:val="28"/>
+              </w:rPr>
+              <w:t>/</w:t>
+            </w:r>
+            <w:r>
+              <w:rPr>
+                <w:szCs w:val="28"/>
+              </w:rPr>
+              <w:t>QUARTER</w:t>
+            </w:r>
+            <w:r>
+              <w:rPr>
+                <w:szCs w:val="28"/>
+              </w:rPr>
+              <w:t>/</w:t>
+            </w:r>
+            <w:r>
+              <w:rPr>
+                <w:szCs w:val="28"/>
+              </w:rPr>
+              <w:t>YEAR</w:t>
             </w:r>
           </w:p>
         </w:tc>
@@ -12808,68 +12880,7 @@
       <w:tr>
         <w:tc>
           <w:tcPr>
-            <w:tcW w:w="2956" w:type="dxa"/>
-          </w:tcPr>
-          <w:p>
-            <w:pPr>
-              <w:jc w:val="center"/>
-              <w:rPr>
-                <w:szCs w:val="28"/>
-              </w:rPr>
-            </w:pPr>
-            <w:r>
-              <w:rPr>
-                <w:szCs w:val="28"/>
-              </w:rPr>
-              <w:t>for</w:t>
-            </w:r>
-          </w:p>
-        </w:tc>
-        <w:tc>
-          <w:tcPr>
-            <w:tcW w:w="2967" w:type="dxa"/>
-          </w:tcPr>
-          <w:p>
-            <w:pPr>
-              <w:jc w:val="center"/>
-              <w:rPr>
-                <w:szCs w:val="28"/>
-                <w:lang w:val="ru-RU"/>
-              </w:rPr>
-            </w:pPr>
-            <w:r>
-              <w:rPr>
-                <w:szCs w:val="28"/>
-                <w:lang w:val="ru-RU"/>
-              </w:rPr>
-              <w:t>Интервал</w:t>
-            </w:r>
-          </w:p>
-        </w:tc>
-        <w:tc>
-          <w:tcPr>
-            <w:tcW w:w="3093" w:type="dxa"/>
-          </w:tcPr>
-          <w:p>
-            <w:pPr>
-              <w:jc w:val="center"/>
-              <w:rPr>
-                <w:szCs w:val="28"/>
-              </w:rPr>
-            </w:pPr>
-            <w:r>
-              <w:rPr>
-                <w:szCs w:val="28"/>
-              </w:rPr>
-              <w:t>Week/month/quarter/year</w:t>
-            </w:r>
-          </w:p>
-        </w:tc>
-      </w:tr>
-      <w:tr>
-        <w:tc>
-          <w:tcPr>
-            <w:tcW w:w="2956" w:type="dxa"/>
+            <w:tcW w:w="2232" w:type="dxa"/>
           </w:tcPr>
           <w:p>
             <w:pPr>
@@ -12888,7 +12899,7 @@
         </w:tc>
         <w:tc>
           <w:tcPr>
-            <w:tcW w:w="2967" w:type="dxa"/>
+            <w:tcW w:w="2415" w:type="dxa"/>
           </w:tcPr>
           <w:p>
             <w:pPr>
@@ -12927,6 +12938,7 @@
                 <w:color w:val="000000"/>
                 <w:szCs w:val="28"/>
               </w:rPr>
+              <w:lastRenderedPageBreak/>
               <w:t>Формат</w:t>
             </w:r>
             <w:proofErr w:type="spellEnd"/>
@@ -12957,7 +12969,7 @@
         </w:tc>
         <w:tc>
           <w:tcPr>
-            <w:tcW w:w="3093" w:type="dxa"/>
+            <w:tcW w:w="4369" w:type="dxa"/>
           </w:tcPr>
           <w:p>
             <w:pPr>
@@ -12970,7 +12982,21 @@
               <w:rPr>
                 <w:szCs w:val="28"/>
               </w:rPr>
-              <w:t>2000-01-01</w:t>
+              <w:lastRenderedPageBreak/>
+              <w:t>20</w:t>
+            </w:r>
+            <w:r>
+              <w:rPr>
+                <w:szCs w:val="28"/>
+                <w:lang w:val="ru-RU"/>
+              </w:rPr>
+              <w:t>21</w:t>
+            </w:r>
+            <w:r>
+              <w:rPr>
+                <w:szCs w:val="28"/>
+              </w:rPr>
+              <w:t>-01-01</w:t>
             </w:r>
           </w:p>
         </w:tc>
@@ -13005,17 +13031,11 @@
         <w:jc w:val="center"/>
       </w:pPr>
       <w:r>
-        <w:rPr>
-          <w:b/>
-          <w:noProof/>
-          <w:lang w:val="ru-RU"/>
-        </w:rPr>
-        <w:lastRenderedPageBreak/>
         <w:drawing>
-          <wp:inline distT="0" distB="0" distL="0" distR="0" wp14:anchorId="0A77EF5E" wp14:editId="36269522">
-            <wp:extent cx="4029637" cy="1819529"/>
-            <wp:effectExtent l="0" t="0" r="0" b="9525"/>
-            <wp:docPr id="12" name="Picture 12"/>
+          <wp:inline distT="0" distB="0" distL="0" distR="0" wp14:anchorId="14A8E477" wp14:editId="2E51677F">
+            <wp:extent cx="4001058" cy="2152950"/>
+            <wp:effectExtent l="0" t="0" r="0" b="0"/>
+            <wp:docPr id="21" name="Picture 21"/>
             <wp:cNvGraphicFramePr>
               <a:graphicFrameLocks xmlns:a="http://schemas.openxmlformats.org/drawingml/2006/main" noChangeAspect="1"/>
             </wp:cNvGraphicFramePr>
@@ -13035,7 +13055,7 @@
                   <pic:spPr>
                     <a:xfrm>
                       <a:off x="0" y="0"/>
-                      <a:ext cx="4029637" cy="1819529"/>
+                      <a:ext cx="4001058" cy="2152950"/>
                     </a:xfrm>
                     <a:prstGeom prst="rect">
                       <a:avLst/>
@@ -13180,14 +13200,6 @@
     <w:p>
       <w:pPr>
         <w:rPr>
-          <w:b/>
-          <w:lang w:val="ru-RU"/>
-        </w:rPr>
-      </w:pPr>
-    </w:p>
-    <w:p>
-      <w:pPr>
-        <w:rPr>
           <w:lang w:val="ru-RU"/>
         </w:rPr>
       </w:pPr>
@@ -13345,9 +13357,9 @@
         <w:tblLook w:val="04A0" w:firstRow="1" w:lastRow="0" w:firstColumn="1" w:lastColumn="0" w:noHBand="0" w:noVBand="1"/>
       </w:tblPr>
       <w:tblGrid>
-        <w:gridCol w:w="2956"/>
-        <w:gridCol w:w="2967"/>
-        <w:gridCol w:w="3093"/>
+        <w:gridCol w:w="2232"/>
+        <w:gridCol w:w="2415"/>
+        <w:gridCol w:w="4369"/>
       </w:tblGrid>
       <w:tr>
         <w:tc>
@@ -13430,7 +13442,7 @@
               <w:rPr>
                 <w:szCs w:val="28"/>
               </w:rPr>
-              <w:t>year</w:t>
+              <w:t>for</w:t>
             </w:r>
           </w:p>
         </w:tc>
@@ -13451,7 +13463,7 @@
                 <w:szCs w:val="28"/>
                 <w:lang w:val="ru-RU"/>
               </w:rPr>
-              <w:t>Год</w:t>
+              <w:t>Интервал</w:t>
             </w:r>
           </w:p>
         </w:tc>
@@ -13464,15 +13476,55 @@
               <w:jc w:val="center"/>
               <w:rPr>
                 <w:szCs w:val="28"/>
-                <w:lang w:val="ru-RU"/>
               </w:rPr>
             </w:pPr>
             <w:r>
               <w:rPr>
                 <w:szCs w:val="28"/>
-                <w:lang w:val="ru-RU"/>
-              </w:rPr>
-              <w:t>2020</w:t>
+              </w:rPr>
+              <w:t>W</w:t>
+            </w:r>
+            <w:r>
+              <w:rPr>
+                <w:szCs w:val="28"/>
+              </w:rPr>
+              <w:t>EEK</w:t>
+            </w:r>
+            <w:r>
+              <w:rPr>
+                <w:szCs w:val="28"/>
+              </w:rPr>
+              <w:t>/</w:t>
+            </w:r>
+            <w:r>
+              <w:rPr>
+                <w:szCs w:val="28"/>
+              </w:rPr>
+              <w:t>MONTH</w:t>
+            </w:r>
+            <w:r>
+              <w:rPr>
+                <w:szCs w:val="28"/>
+              </w:rPr>
+              <w:t>/</w:t>
+            </w:r>
+            <w:r>
+              <w:rPr>
+                <w:szCs w:val="28"/>
+              </w:rPr>
+              <w:t>QUARTER</w:t>
+            </w:r>
+            <w:r>
+              <w:rPr>
+                <w:szCs w:val="28"/>
+              </w:rPr>
+              <w:t>/</w:t>
+            </w:r>
+            <w:r>
+              <w:rPr>
+                <w:szCs w:val="28"/>
+              </w:rPr>
+              <w:t>YEAR</w:t>
             </w:r>
           </w:p>
         </w:tc>
@@ -13493,67 +13545,6 @@
               <w:rPr>
                 <w:szCs w:val="28"/>
               </w:rPr>
-              <w:t>for</w:t>
-            </w:r>
-          </w:p>
-        </w:tc>
-        <w:tc>
-          <w:tcPr>
-            <w:tcW w:w="2967" w:type="dxa"/>
-          </w:tcPr>
-          <w:p>
-            <w:pPr>
-              <w:jc w:val="center"/>
-              <w:rPr>
-                <w:szCs w:val="28"/>
-                <w:lang w:val="ru-RU"/>
-              </w:rPr>
-            </w:pPr>
-            <w:r>
-              <w:rPr>
-                <w:szCs w:val="28"/>
-                <w:lang w:val="ru-RU"/>
-              </w:rPr>
-              <w:t>Интервал</w:t>
-            </w:r>
-          </w:p>
-        </w:tc>
-        <w:tc>
-          <w:tcPr>
-            <w:tcW w:w="3093" w:type="dxa"/>
-          </w:tcPr>
-          <w:p>
-            <w:pPr>
-              <w:jc w:val="center"/>
-              <w:rPr>
-                <w:szCs w:val="28"/>
-              </w:rPr>
-            </w:pPr>
-            <w:r>
-              <w:rPr>
-                <w:szCs w:val="28"/>
-              </w:rPr>
-              <w:t>Week/month/quarter/year</w:t>
-            </w:r>
-          </w:p>
-        </w:tc>
-      </w:tr>
-      <w:tr>
-        <w:tc>
-          <w:tcPr>
-            <w:tcW w:w="2956" w:type="dxa"/>
-          </w:tcPr>
-          <w:p>
-            <w:pPr>
-              <w:jc w:val="center"/>
-              <w:rPr>
-                <w:szCs w:val="28"/>
-              </w:rPr>
-            </w:pPr>
-            <w:r>
-              <w:rPr>
-                <w:szCs w:val="28"/>
-              </w:rPr>
               <w:t>from</w:t>
             </w:r>
           </w:p>
@@ -13642,7 +13633,19 @@
               <w:rPr>
                 <w:szCs w:val="28"/>
               </w:rPr>
-              <w:t>2000-01-01</w:t>
+              <w:t>20</w:t>
+            </w:r>
+            <w:r>
+              <w:rPr>
+                <w:szCs w:val="28"/>
+              </w:rPr>
+              <w:t>21</w:t>
+            </w:r>
+            <w:r>
+              <w:rPr>
+                <w:szCs w:val="28"/>
+              </w:rPr>
+              <w:t>-01-01</w:t>
             </w:r>
           </w:p>
         </w:tc>
@@ -13677,17 +13680,11 @@
         <w:jc w:val="center"/>
       </w:pPr>
       <w:r>
-        <w:rPr>
-          <w:b/>
-          <w:noProof/>
-          <w:lang w:val="ru-RU"/>
-        </w:rPr>
-        <w:lastRenderedPageBreak/>
         <w:drawing>
-          <wp:inline distT="0" distB="0" distL="0" distR="0" wp14:anchorId="3B92910E" wp14:editId="00D38D0C">
-            <wp:extent cx="3534268" cy="1962424"/>
+          <wp:inline distT="0" distB="0" distL="0" distR="0" wp14:anchorId="145B9CEB" wp14:editId="199F8D69">
+            <wp:extent cx="3496163" cy="2124371"/>
             <wp:effectExtent l="0" t="0" r="9525" b="0"/>
-            <wp:docPr id="13" name="Picture 13"/>
+            <wp:docPr id="22" name="Picture 22"/>
             <wp:cNvGraphicFramePr>
               <a:graphicFrameLocks xmlns:a="http://schemas.openxmlformats.org/drawingml/2006/main" noChangeAspect="1"/>
             </wp:cNvGraphicFramePr>
@@ -13707,7 +13704,7 @@
                   <pic:spPr>
                     <a:xfrm>
                       <a:off x="0" y="0"/>
-                      <a:ext cx="3534268" cy="1962424"/>
+                      <a:ext cx="3496163" cy="2124371"/>
                     </a:xfrm>
                     <a:prstGeom prst="rect">
                       <a:avLst/>
@@ -13836,14 +13833,6 @@
     <w:p>
       <w:pPr>
         <w:rPr>
-          <w:b/>
-          <w:lang w:val="ru-RU"/>
-        </w:rPr>
-      </w:pPr>
-    </w:p>
-    <w:p>
-      <w:pPr>
-        <w:rPr>
           <w:lang w:val="ru-RU"/>
         </w:rPr>
       </w:pPr>
@@ -14001,9 +13990,9 @@
         <w:tblLook w:val="04A0" w:firstRow="1" w:lastRow="0" w:firstColumn="1" w:lastColumn="0" w:noHBand="0" w:noVBand="1"/>
       </w:tblPr>
       <w:tblGrid>
-        <w:gridCol w:w="2956"/>
-        <w:gridCol w:w="2967"/>
-        <w:gridCol w:w="3093"/>
+        <w:gridCol w:w="2232"/>
+        <w:gridCol w:w="2415"/>
+        <w:gridCol w:w="4369"/>
       </w:tblGrid>
       <w:tr>
         <w:tc>
@@ -14086,7 +14075,7 @@
               <w:rPr>
                 <w:szCs w:val="28"/>
               </w:rPr>
-              <w:t>year</w:t>
+              <w:t>for</w:t>
             </w:r>
           </w:p>
         </w:tc>
@@ -14107,7 +14096,7 @@
                 <w:szCs w:val="28"/>
                 <w:lang w:val="ru-RU"/>
               </w:rPr>
-              <w:t>Год</w:t>
+              <w:t>Интервал</w:t>
             </w:r>
           </w:p>
         </w:tc>
@@ -14120,15 +14109,55 @@
               <w:jc w:val="center"/>
               <w:rPr>
                 <w:szCs w:val="28"/>
-                <w:lang w:val="ru-RU"/>
               </w:rPr>
             </w:pPr>
             <w:r>
               <w:rPr>
                 <w:szCs w:val="28"/>
-                <w:lang w:val="ru-RU"/>
-              </w:rPr>
-              <w:t>2020</w:t>
+              </w:rPr>
+              <w:t>W</w:t>
+            </w:r>
+            <w:r>
+              <w:rPr>
+                <w:szCs w:val="28"/>
+              </w:rPr>
+              <w:t>EEK</w:t>
+            </w:r>
+            <w:r>
+              <w:rPr>
+                <w:szCs w:val="28"/>
+              </w:rPr>
+              <w:t>/</w:t>
+            </w:r>
+            <w:r>
+              <w:rPr>
+                <w:szCs w:val="28"/>
+              </w:rPr>
+              <w:t>MONTH</w:t>
+            </w:r>
+            <w:r>
+              <w:rPr>
+                <w:szCs w:val="28"/>
+              </w:rPr>
+              <w:t>/</w:t>
+            </w:r>
+            <w:r>
+              <w:rPr>
+                <w:szCs w:val="28"/>
+              </w:rPr>
+              <w:t>QUARTER</w:t>
+            </w:r>
+            <w:r>
+              <w:rPr>
+                <w:szCs w:val="28"/>
+              </w:rPr>
+              <w:t>/</w:t>
+            </w:r>
+            <w:r>
+              <w:rPr>
+                <w:szCs w:val="28"/>
+              </w:rPr>
+              <w:t>YEAR</w:t>
             </w:r>
           </w:p>
         </w:tc>
@@ -14149,67 +14178,6 @@
               <w:rPr>
                 <w:szCs w:val="28"/>
               </w:rPr>
-              <w:t>for</w:t>
-            </w:r>
-          </w:p>
-        </w:tc>
-        <w:tc>
-          <w:tcPr>
-            <w:tcW w:w="2967" w:type="dxa"/>
-          </w:tcPr>
-          <w:p>
-            <w:pPr>
-              <w:jc w:val="center"/>
-              <w:rPr>
-                <w:szCs w:val="28"/>
-                <w:lang w:val="ru-RU"/>
-              </w:rPr>
-            </w:pPr>
-            <w:r>
-              <w:rPr>
-                <w:szCs w:val="28"/>
-                <w:lang w:val="ru-RU"/>
-              </w:rPr>
-              <w:t>Интервал</w:t>
-            </w:r>
-          </w:p>
-        </w:tc>
-        <w:tc>
-          <w:tcPr>
-            <w:tcW w:w="3093" w:type="dxa"/>
-          </w:tcPr>
-          <w:p>
-            <w:pPr>
-              <w:jc w:val="center"/>
-              <w:rPr>
-                <w:szCs w:val="28"/>
-              </w:rPr>
-            </w:pPr>
-            <w:r>
-              <w:rPr>
-                <w:szCs w:val="28"/>
-              </w:rPr>
-              <w:t>Week/month/quarter/year</w:t>
-            </w:r>
-          </w:p>
-        </w:tc>
-      </w:tr>
-      <w:tr>
-        <w:tc>
-          <w:tcPr>
-            <w:tcW w:w="2956" w:type="dxa"/>
-          </w:tcPr>
-          <w:p>
-            <w:pPr>
-              <w:jc w:val="center"/>
-              <w:rPr>
-                <w:szCs w:val="28"/>
-              </w:rPr>
-            </w:pPr>
-            <w:r>
-              <w:rPr>
-                <w:szCs w:val="28"/>
-              </w:rPr>
               <w:t>from</w:t>
             </w:r>
           </w:p>
@@ -14298,7 +14266,19 @@
               <w:rPr>
                 <w:szCs w:val="28"/>
               </w:rPr>
-              <w:t>2000-01-01</w:t>
+              <w:t>20</w:t>
+            </w:r>
+            <w:r>
+              <w:rPr>
+                <w:szCs w:val="28"/>
+              </w:rPr>
+              <w:t>21</w:t>
+            </w:r>
+            <w:r>
+              <w:rPr>
+                <w:szCs w:val="28"/>
+              </w:rPr>
+              <w:t>-01-01</w:t>
             </w:r>
           </w:p>
         </w:tc>
@@ -14333,15 +14313,12 @@
         <w:jc w:val="center"/>
       </w:pPr>
       <w:r>
-        <w:rPr>
-          <w:noProof/>
-        </w:rPr>
         <w:lastRenderedPageBreak/>
         <w:drawing>
-          <wp:inline distT="0" distB="0" distL="0" distR="0" wp14:anchorId="526BB083" wp14:editId="085F6A15">
-            <wp:extent cx="3648584" cy="1743318"/>
-            <wp:effectExtent l="0" t="0" r="9525" b="9525"/>
-            <wp:docPr id="15" name="Picture 15"/>
+          <wp:inline distT="0" distB="0" distL="0" distR="0" wp14:anchorId="2B07048E" wp14:editId="47468432">
+            <wp:extent cx="3724795" cy="2181529"/>
+            <wp:effectExtent l="0" t="0" r="9525" b="0"/>
+            <wp:docPr id="31" name="Picture 31"/>
             <wp:cNvGraphicFramePr>
               <a:graphicFrameLocks xmlns:a="http://schemas.openxmlformats.org/drawingml/2006/main" noChangeAspect="1"/>
             </wp:cNvGraphicFramePr>
@@ -14361,7 +14338,7 @@
                   <pic:spPr>
                     <a:xfrm>
                       <a:off x="0" y="0"/>
-                      <a:ext cx="3648584" cy="1743318"/>
+                      <a:ext cx="3724795" cy="2181529"/>
                     </a:xfrm>
                     <a:prstGeom prst="rect">
                       <a:avLst/>
@@ -14492,14 +14469,8 @@
         </w:rPr>
         <w:t>Солнечная радиация</w:t>
       </w:r>
-    </w:p>
-    <w:p>
-      <w:pPr>
-        <w:rPr>
-          <w:b/>
-          <w:lang w:val="ru-RU"/>
-        </w:rPr>
-      </w:pPr>
+      <w:bookmarkStart w:id="2" w:name="_GoBack"/>
+      <w:bookmarkEnd w:id="2"/>
     </w:p>
     <w:p>
       <w:pPr>
@@ -14668,14 +14639,14 @@
         <w:tblLook w:val="04A0" w:firstRow="1" w:lastRow="0" w:firstColumn="1" w:lastColumn="0" w:noHBand="0" w:noVBand="1"/>
       </w:tblPr>
       <w:tblGrid>
-        <w:gridCol w:w="2956"/>
-        <w:gridCol w:w="2967"/>
-        <w:gridCol w:w="3093"/>
+        <w:gridCol w:w="2232"/>
+        <w:gridCol w:w="2415"/>
+        <w:gridCol w:w="4369"/>
       </w:tblGrid>
       <w:tr>
         <w:tc>
           <w:tcPr>
-            <w:tcW w:w="2956" w:type="dxa"/>
+            <w:tcW w:w="2232" w:type="dxa"/>
           </w:tcPr>
           <w:p>
             <w:pPr>
@@ -14696,7 +14667,7 @@
         </w:tc>
         <w:tc>
           <w:tcPr>
-            <w:tcW w:w="2967" w:type="dxa"/>
+            <w:tcW w:w="2415" w:type="dxa"/>
           </w:tcPr>
           <w:p>
             <w:pPr>
@@ -14717,7 +14688,7 @@
         </w:tc>
         <w:tc>
           <w:tcPr>
-            <w:tcW w:w="3093" w:type="dxa"/>
+            <w:tcW w:w="4369" w:type="dxa"/>
           </w:tcPr>
           <w:p>
             <w:pPr>
@@ -14740,7 +14711,7 @@
       <w:tr>
         <w:tc>
           <w:tcPr>
-            <w:tcW w:w="2956" w:type="dxa"/>
+            <w:tcW w:w="2232" w:type="dxa"/>
           </w:tcPr>
           <w:p>
             <w:pPr>
@@ -14753,13 +14724,13 @@
               <w:rPr>
                 <w:szCs w:val="28"/>
               </w:rPr>
-              <w:t>year</w:t>
+              <w:t>for</w:t>
             </w:r>
           </w:p>
         </w:tc>
         <w:tc>
           <w:tcPr>
-            <w:tcW w:w="2967" w:type="dxa"/>
+            <w:tcW w:w="2415" w:type="dxa"/>
           </w:tcPr>
           <w:p>
             <w:pPr>
@@ -14774,28 +14745,68 @@
                 <w:szCs w:val="28"/>
                 <w:lang w:val="ru-RU"/>
               </w:rPr>
-              <w:t>Год</w:t>
+              <w:t>Интервал</w:t>
             </w:r>
           </w:p>
         </w:tc>
         <w:tc>
           <w:tcPr>
-            <w:tcW w:w="3093" w:type="dxa"/>
+            <w:tcW w:w="4369" w:type="dxa"/>
           </w:tcPr>
           <w:p>
             <w:pPr>
               <w:jc w:val="center"/>
               <w:rPr>
                 <w:szCs w:val="28"/>
-                <w:lang w:val="ru-RU"/>
               </w:rPr>
             </w:pPr>
             <w:r>
               <w:rPr>
                 <w:szCs w:val="28"/>
-                <w:lang w:val="ru-RU"/>
-              </w:rPr>
-              <w:t>2020</w:t>
+              </w:rPr>
+              <w:t>W</w:t>
+            </w:r>
+            <w:r>
+              <w:rPr>
+                <w:szCs w:val="28"/>
+              </w:rPr>
+              <w:t>EEK</w:t>
+            </w:r>
+            <w:r>
+              <w:rPr>
+                <w:szCs w:val="28"/>
+              </w:rPr>
+              <w:t>/</w:t>
+            </w:r>
+            <w:r>
+              <w:rPr>
+                <w:szCs w:val="28"/>
+              </w:rPr>
+              <w:t>MONTH</w:t>
+            </w:r>
+            <w:r>
+              <w:rPr>
+                <w:szCs w:val="28"/>
+              </w:rPr>
+              <w:t>/</w:t>
+            </w:r>
+            <w:r>
+              <w:rPr>
+                <w:szCs w:val="28"/>
+              </w:rPr>
+              <w:t>QUARTER</w:t>
+            </w:r>
+            <w:r>
+              <w:rPr>
+                <w:szCs w:val="28"/>
+              </w:rPr>
+              <w:t>/</w:t>
+            </w:r>
+            <w:r>
+              <w:rPr>
+                <w:szCs w:val="28"/>
+              </w:rPr>
+              <w:t>YEAR</w:t>
             </w:r>
           </w:p>
         </w:tc>
@@ -14803,68 +14814,7 @@
       <w:tr>
         <w:tc>
           <w:tcPr>
-            <w:tcW w:w="2956" w:type="dxa"/>
-          </w:tcPr>
-          <w:p>
-            <w:pPr>
-              <w:jc w:val="center"/>
-              <w:rPr>
-                <w:szCs w:val="28"/>
-              </w:rPr>
-            </w:pPr>
-            <w:r>
-              <w:rPr>
-                <w:szCs w:val="28"/>
-              </w:rPr>
-              <w:t>for</w:t>
-            </w:r>
-          </w:p>
-        </w:tc>
-        <w:tc>
-          <w:tcPr>
-            <w:tcW w:w="2967" w:type="dxa"/>
-          </w:tcPr>
-          <w:p>
-            <w:pPr>
-              <w:jc w:val="center"/>
-              <w:rPr>
-                <w:szCs w:val="28"/>
-                <w:lang w:val="ru-RU"/>
-              </w:rPr>
-            </w:pPr>
-            <w:r>
-              <w:rPr>
-                <w:szCs w:val="28"/>
-                <w:lang w:val="ru-RU"/>
-              </w:rPr>
-              <w:t>Интервал</w:t>
-            </w:r>
-          </w:p>
-        </w:tc>
-        <w:tc>
-          <w:tcPr>
-            <w:tcW w:w="3093" w:type="dxa"/>
-          </w:tcPr>
-          <w:p>
-            <w:pPr>
-              <w:jc w:val="center"/>
-              <w:rPr>
-                <w:szCs w:val="28"/>
-              </w:rPr>
-            </w:pPr>
-            <w:r>
-              <w:rPr>
-                <w:szCs w:val="28"/>
-              </w:rPr>
-              <w:t>Week/month/quarter/year</w:t>
-            </w:r>
-          </w:p>
-        </w:tc>
-      </w:tr>
-      <w:tr>
-        <w:tc>
-          <w:tcPr>
-            <w:tcW w:w="2956" w:type="dxa"/>
+            <w:tcW w:w="2232" w:type="dxa"/>
           </w:tcPr>
           <w:p>
             <w:pPr>
@@ -14883,7 +14833,7 @@
         </w:tc>
         <w:tc>
           <w:tcPr>
-            <w:tcW w:w="2967" w:type="dxa"/>
+            <w:tcW w:w="2415" w:type="dxa"/>
           </w:tcPr>
           <w:p>
             <w:pPr>
@@ -14952,7 +14902,7 @@
         </w:tc>
         <w:tc>
           <w:tcPr>
-            <w:tcW w:w="3093" w:type="dxa"/>
+            <w:tcW w:w="4369" w:type="dxa"/>
           </w:tcPr>
           <w:p>
             <w:pPr>
@@ -14965,7 +14915,19 @@
               <w:rPr>
                 <w:szCs w:val="28"/>
               </w:rPr>
-              <w:t>2000-01-01</w:t>
+              <w:t>20</w:t>
+            </w:r>
+            <w:r>
+              <w:rPr>
+                <w:szCs w:val="28"/>
+              </w:rPr>
+              <w:t>21</w:t>
+            </w:r>
+            <w:r>
+              <w:rPr>
+                <w:szCs w:val="28"/>
+              </w:rPr>
+              <w:t>-01-01</w:t>
             </w:r>
           </w:p>
         </w:tc>
@@ -15006,15 +14968,11 @@
         <w:jc w:val="center"/>
       </w:pPr>
       <w:r>
-        <w:rPr>
-          <w:noProof/>
-          <w:lang w:val="ru-RU"/>
-        </w:rPr>
         <w:drawing>
-          <wp:inline distT="0" distB="0" distL="0" distR="0" wp14:anchorId="0291CAA3" wp14:editId="2E177129">
-            <wp:extent cx="3820058" cy="1819529"/>
-            <wp:effectExtent l="0" t="0" r="9525" b="9525"/>
-            <wp:docPr id="17" name="Picture 17"/>
+          <wp:inline distT="0" distB="0" distL="0" distR="0" wp14:anchorId="2BC72CA3" wp14:editId="268909F5">
+            <wp:extent cx="4207919" cy="2257425"/>
+            <wp:effectExtent l="0" t="0" r="2540" b="0"/>
+            <wp:docPr id="29" name="Picture 29"/>
             <wp:cNvGraphicFramePr>
               <a:graphicFrameLocks xmlns:a="http://schemas.openxmlformats.org/drawingml/2006/main" noChangeAspect="1"/>
             </wp:cNvGraphicFramePr>
@@ -15034,7 +14992,7 @@
                   <pic:spPr>
                     <a:xfrm>
                       <a:off x="0" y="0"/>
-                      <a:ext cx="3820058" cy="1819529"/>
+                      <a:ext cx="4215554" cy="2261521"/>
                     </a:xfrm>
                     <a:prstGeom prst="rect">
                       <a:avLst/>
@@ -15178,14 +15136,6 @@
     <w:p>
       <w:pPr>
         <w:rPr>
-          <w:b/>
-          <w:lang w:val="ru-RU"/>
-        </w:rPr>
-      </w:pPr>
-    </w:p>
-    <w:p>
-      <w:pPr>
-        <w:rPr>
           <w:lang w:val="ru-RU"/>
         </w:rPr>
       </w:pPr>
@@ -15364,9 +15314,9 @@
         <w:tblLook w:val="04A0" w:firstRow="1" w:lastRow="0" w:firstColumn="1" w:lastColumn="0" w:noHBand="0" w:noVBand="1"/>
       </w:tblPr>
       <w:tblGrid>
-        <w:gridCol w:w="2956"/>
-        <w:gridCol w:w="2967"/>
-        <w:gridCol w:w="3093"/>
+        <w:gridCol w:w="2232"/>
+        <w:gridCol w:w="2415"/>
+        <w:gridCol w:w="4369"/>
       </w:tblGrid>
       <w:tr>
         <w:tc>
@@ -15449,7 +15399,7 @@
               <w:rPr>
                 <w:szCs w:val="28"/>
               </w:rPr>
-              <w:t>year</w:t>
+              <w:t>for</w:t>
             </w:r>
           </w:p>
         </w:tc>
@@ -15470,7 +15420,7 @@
                 <w:szCs w:val="28"/>
                 <w:lang w:val="ru-RU"/>
               </w:rPr>
-              <w:t>Год</w:t>
+              <w:t>Интервал</w:t>
             </w:r>
           </w:p>
         </w:tc>
@@ -15483,15 +15433,55 @@
               <w:jc w:val="center"/>
               <w:rPr>
                 <w:szCs w:val="28"/>
-                <w:lang w:val="ru-RU"/>
               </w:rPr>
             </w:pPr>
             <w:r>
               <w:rPr>
                 <w:szCs w:val="28"/>
-                <w:lang w:val="ru-RU"/>
-              </w:rPr>
-              <w:t>2020</w:t>
+              </w:rPr>
+              <w:t>W</w:t>
+            </w:r>
+            <w:r>
+              <w:rPr>
+                <w:szCs w:val="28"/>
+              </w:rPr>
+              <w:t>EEK</w:t>
+            </w:r>
+            <w:r>
+              <w:rPr>
+                <w:szCs w:val="28"/>
+              </w:rPr>
+              <w:t>/</w:t>
+            </w:r>
+            <w:r>
+              <w:rPr>
+                <w:szCs w:val="28"/>
+              </w:rPr>
+              <w:t>MONTH</w:t>
+            </w:r>
+            <w:r>
+              <w:rPr>
+                <w:szCs w:val="28"/>
+              </w:rPr>
+              <w:t>/</w:t>
+            </w:r>
+            <w:r>
+              <w:rPr>
+                <w:szCs w:val="28"/>
+              </w:rPr>
+              <w:t>QUARTER</w:t>
+            </w:r>
+            <w:r>
+              <w:rPr>
+                <w:szCs w:val="28"/>
+              </w:rPr>
+              <w:t>/</w:t>
+            </w:r>
+            <w:r>
+              <w:rPr>
+                <w:szCs w:val="28"/>
+              </w:rPr>
+              <w:t>YEAR</w:t>
             </w:r>
           </w:p>
         </w:tc>
@@ -15512,67 +15502,6 @@
               <w:rPr>
                 <w:szCs w:val="28"/>
               </w:rPr>
-              <w:t>for</w:t>
-            </w:r>
-          </w:p>
-        </w:tc>
-        <w:tc>
-          <w:tcPr>
-            <w:tcW w:w="2967" w:type="dxa"/>
-          </w:tcPr>
-          <w:p>
-            <w:pPr>
-              <w:jc w:val="center"/>
-              <w:rPr>
-                <w:szCs w:val="28"/>
-                <w:lang w:val="ru-RU"/>
-              </w:rPr>
-            </w:pPr>
-            <w:r>
-              <w:rPr>
-                <w:szCs w:val="28"/>
-                <w:lang w:val="ru-RU"/>
-              </w:rPr>
-              <w:t>Интервал</w:t>
-            </w:r>
-          </w:p>
-        </w:tc>
-        <w:tc>
-          <w:tcPr>
-            <w:tcW w:w="3093" w:type="dxa"/>
-          </w:tcPr>
-          <w:p>
-            <w:pPr>
-              <w:jc w:val="center"/>
-              <w:rPr>
-                <w:szCs w:val="28"/>
-              </w:rPr>
-            </w:pPr>
-            <w:r>
-              <w:rPr>
-                <w:szCs w:val="28"/>
-              </w:rPr>
-              <w:t>Week/month/quarter/year</w:t>
-            </w:r>
-          </w:p>
-        </w:tc>
-      </w:tr>
-      <w:tr>
-        <w:tc>
-          <w:tcPr>
-            <w:tcW w:w="2956" w:type="dxa"/>
-          </w:tcPr>
-          <w:p>
-            <w:pPr>
-              <w:jc w:val="center"/>
-              <w:rPr>
-                <w:szCs w:val="28"/>
-              </w:rPr>
-            </w:pPr>
-            <w:r>
-              <w:rPr>
-                <w:szCs w:val="28"/>
-              </w:rPr>
               <w:t>from</w:t>
             </w:r>
           </w:p>
@@ -15661,7 +15590,19 @@
               <w:rPr>
                 <w:szCs w:val="28"/>
               </w:rPr>
-              <w:t>2000-01-01</w:t>
+              <w:t>20</w:t>
+            </w:r>
+            <w:r>
+              <w:rPr>
+                <w:szCs w:val="28"/>
+              </w:rPr>
+              <w:t>21</w:t>
+            </w:r>
+            <w:r>
+              <w:rPr>
+                <w:szCs w:val="28"/>
+              </w:rPr>
+              <w:t>-01-01</w:t>
             </w:r>
           </w:p>
         </w:tc>
@@ -15702,14 +15643,11 @@
         <w:jc w:val="center"/>
       </w:pPr>
       <w:r>
-        <w:rPr>
-          <w:noProof/>
-        </w:rPr>
         <w:drawing>
-          <wp:inline distT="0" distB="0" distL="0" distR="0" wp14:anchorId="6413CE62" wp14:editId="66E17684">
-            <wp:extent cx="3724795" cy="1686160"/>
+          <wp:inline distT="0" distB="0" distL="0" distR="0" wp14:anchorId="0F8D438C" wp14:editId="396513CC">
+            <wp:extent cx="3705742" cy="2257740"/>
             <wp:effectExtent l="0" t="0" r="9525" b="9525"/>
-            <wp:docPr id="19" name="Picture 19"/>
+            <wp:docPr id="30" name="Picture 30"/>
             <wp:cNvGraphicFramePr>
               <a:graphicFrameLocks xmlns:a="http://schemas.openxmlformats.org/drawingml/2006/main" noChangeAspect="1"/>
             </wp:cNvGraphicFramePr>
@@ -15729,7 +15667,7 @@
                   <pic:spPr>
                     <a:xfrm>
                       <a:off x="0" y="0"/>
-                      <a:ext cx="3724795" cy="1686160"/>
+                      <a:ext cx="3705742" cy="2257740"/>
                     </a:xfrm>
                     <a:prstGeom prst="rect">
                       <a:avLst/>
@@ -15854,516 +15792,6 @@
       <w:r>
         <w:t>speed</w:t>
       </w:r>
-    </w:p>
-    <w:p>
-      <w:pPr>
-        <w:rPr>
-          <w:lang w:val="ru-RU"/>
-        </w:rPr>
-      </w:pPr>
-    </w:p>
-    <w:p>
-      <w:pPr>
-        <w:rPr>
-          <w:b/>
-          <w:lang w:val="ru-RU"/>
-        </w:rPr>
-      </w:pPr>
-      <w:r>
-        <w:rPr>
-          <w:b/>
-          <w:lang w:val="ru-RU"/>
-        </w:rPr>
-        <w:t>Направление ветра</w:t>
-      </w:r>
-    </w:p>
-    <w:p>
-      <w:pPr>
-        <w:rPr>
-          <w:b/>
-          <w:lang w:val="ru-RU"/>
-        </w:rPr>
-      </w:pPr>
-    </w:p>
-    <w:p>
-      <w:pPr>
-        <w:rPr>
-          <w:lang w:val="ru-RU"/>
-        </w:rPr>
-      </w:pPr>
-      <w:r>
-        <w:rPr>
-          <w:b/>
-          <w:lang w:val="ru-RU"/>
-        </w:rPr>
-        <w:t>Метод</w:t>
-      </w:r>
-      <w:r>
-        <w:rPr>
-          <w:b/>
-          <w:lang w:val="ru-RU"/>
-        </w:rPr>
-        <w:t xml:space="preserve">: </w:t>
-      </w:r>
-      <w:r>
-        <w:t>GET</w:t>
-      </w:r>
-    </w:p>
-    <w:p>
-      <w:pPr>
-        <w:rPr>
-          <w:lang w:val="ru-RU"/>
-        </w:rPr>
-      </w:pPr>
-      <w:r>
-        <w:rPr>
-          <w:b/>
-          <w:lang w:val="ru-RU"/>
-        </w:rPr>
-        <w:t>Формат</w:t>
-      </w:r>
-      <w:r>
-        <w:rPr>
-          <w:b/>
-          <w:lang w:val="ru-RU"/>
-        </w:rPr>
-        <w:t xml:space="preserve"> </w:t>
-      </w:r>
-      <w:r>
-        <w:rPr>
-          <w:b/>
-          <w:lang w:val="ru-RU"/>
-        </w:rPr>
-        <w:t>запроса</w:t>
-      </w:r>
-      <w:r>
-        <w:rPr>
-          <w:b/>
-          <w:lang w:val="ru-RU"/>
-        </w:rPr>
-        <w:t xml:space="preserve">: </w:t>
-      </w:r>
-      <w:r>
-        <w:rPr>
-          <w:lang w:val="ru-RU"/>
-        </w:rPr>
-        <w:t>/</w:t>
-      </w:r>
-      <w:r>
-        <w:t>wind</w:t>
-      </w:r>
-      <w:r>
-        <w:rPr>
-          <w:lang w:val="ru-RU"/>
-        </w:rPr>
-        <w:t>/</w:t>
-      </w:r>
-      <w:r>
-        <w:t>direction</w:t>
-      </w:r>
-    </w:p>
-    <w:p>
-      <w:pPr>
-        <w:rPr>
-          <w:b/>
-          <w:lang w:val="ru-RU"/>
-        </w:rPr>
-      </w:pPr>
-      <w:r>
-        <w:rPr>
-          <w:b/>
-          <w:lang w:val="ru-RU"/>
-        </w:rPr>
-        <w:t>Параметры</w:t>
-      </w:r>
-      <w:r>
-        <w:rPr>
-          <w:b/>
-          <w:lang w:val="ru-RU"/>
-        </w:rPr>
-        <w:t>:</w:t>
-      </w:r>
-      <w:r>
-        <w:rPr>
-          <w:b/>
-          <w:lang w:val="ru-RU"/>
-        </w:rPr>
-        <w:t xml:space="preserve"> </w:t>
-      </w:r>
-    </w:p>
-    <w:p>
-      <w:pPr>
-        <w:jc w:val="center"/>
-        <w:rPr>
-          <w:lang w:val="ru-RU"/>
-        </w:rPr>
-      </w:pPr>
-      <w:r>
-        <w:rPr>
-          <w:lang w:val="ru-RU"/>
-        </w:rPr>
-        <w:t>Таблица</w:t>
-      </w:r>
-      <w:r>
-        <w:rPr>
-          <w:lang w:val="ru-RU"/>
-        </w:rPr>
-        <w:t xml:space="preserve"> 3.</w:t>
-      </w:r>
-      <w:r>
-        <w:rPr>
-          <w:lang w:val="ru-RU"/>
-        </w:rPr>
-        <w:t>7</w:t>
-      </w:r>
-      <w:r>
-        <w:rPr>
-          <w:lang w:val="ru-RU"/>
-        </w:rPr>
-        <w:t xml:space="preserve"> </w:t>
-      </w:r>
-      <w:r>
-        <w:rPr>
-          <w:lang w:val="ru-RU"/>
-        </w:rPr>
-        <w:t>Параметры</w:t>
-      </w:r>
-      <w:r>
-        <w:rPr>
-          <w:lang w:val="ru-RU"/>
-        </w:rPr>
-        <w:t xml:space="preserve"> </w:t>
-      </w:r>
-      <w:r>
-        <w:rPr>
-          <w:lang w:val="ru-RU"/>
-        </w:rPr>
-        <w:t>запроса</w:t>
-      </w:r>
-      <w:r>
-        <w:rPr>
-          <w:lang w:val="ru-RU"/>
-        </w:rPr>
-        <w:t xml:space="preserve"> /</w:t>
-      </w:r>
-      <w:r>
-        <w:t>wind</w:t>
-      </w:r>
-      <w:r>
-        <w:rPr>
-          <w:lang w:val="ru-RU"/>
-        </w:rPr>
-        <w:t>/</w:t>
-      </w:r>
-      <w:r>
-        <w:t>direction</w:t>
-      </w:r>
-    </w:p>
-    <w:tbl>
-      <w:tblPr>
-        <w:tblStyle w:val="TableGrid"/>
-        <w:tblW w:w="0" w:type="auto"/>
-        <w:tblLook w:val="04A0" w:firstRow="1" w:lastRow="0" w:firstColumn="1" w:lastColumn="0" w:noHBand="0" w:noVBand="1"/>
-      </w:tblPr>
-      <w:tblGrid>
-        <w:gridCol w:w="2956"/>
-        <w:gridCol w:w="2967"/>
-        <w:gridCol w:w="3093"/>
-      </w:tblGrid>
-      <w:tr>
-        <w:tc>
-          <w:tcPr>
-            <w:tcW w:w="2956" w:type="dxa"/>
-          </w:tcPr>
-          <w:p>
-            <w:pPr>
-              <w:jc w:val="center"/>
-              <w:rPr>
-                <w:b/>
-                <w:lang w:val="ru-RU"/>
-              </w:rPr>
-            </w:pPr>
-            <w:r>
-              <w:rPr>
-                <w:b/>
-                <w:lang w:val="ru-RU"/>
-              </w:rPr>
-              <w:t>Параметр</w:t>
-            </w:r>
-          </w:p>
-        </w:tc>
-        <w:tc>
-          <w:tcPr>
-            <w:tcW w:w="2967" w:type="dxa"/>
-          </w:tcPr>
-          <w:p>
-            <w:pPr>
-              <w:jc w:val="center"/>
-              <w:rPr>
-                <w:b/>
-                <w:lang w:val="ru-RU"/>
-              </w:rPr>
-            </w:pPr>
-            <w:r>
-              <w:rPr>
-                <w:b/>
-                <w:lang w:val="ru-RU"/>
-              </w:rPr>
-              <w:t>Описание</w:t>
-            </w:r>
-          </w:p>
-        </w:tc>
-        <w:tc>
-          <w:tcPr>
-            <w:tcW w:w="3093" w:type="dxa"/>
-          </w:tcPr>
-          <w:p>
-            <w:pPr>
-              <w:jc w:val="center"/>
-              <w:rPr>
-                <w:b/>
-                <w:lang w:val="ru-RU"/>
-              </w:rPr>
-            </w:pPr>
-            <w:r>
-              <w:rPr>
-                <w:b/>
-                <w:lang w:val="ru-RU"/>
-              </w:rPr>
-              <w:t>Пример значения</w:t>
-            </w:r>
-          </w:p>
-        </w:tc>
-      </w:tr>
-      <w:tr>
-        <w:tc>
-          <w:tcPr>
-            <w:tcW w:w="2956" w:type="dxa"/>
-          </w:tcPr>
-          <w:p>
-            <w:pPr>
-              <w:jc w:val="center"/>
-            </w:pPr>
-            <w:r>
-              <w:t>date</w:t>
-            </w:r>
-          </w:p>
-        </w:tc>
-        <w:tc>
-          <w:tcPr>
-            <w:tcW w:w="2967" w:type="dxa"/>
-          </w:tcPr>
-          <w:p>
-            <w:pPr>
-              <w:jc w:val="center"/>
-              <w:rPr>
-                <w:lang w:val="ru-RU"/>
-              </w:rPr>
-            </w:pPr>
-            <w:r>
-              <w:rPr>
-                <w:lang w:val="ru-RU"/>
-              </w:rPr>
-              <w:t>Дата</w:t>
-            </w:r>
-          </w:p>
-        </w:tc>
-        <w:tc>
-          <w:tcPr>
-            <w:tcW w:w="3093" w:type="dxa"/>
-          </w:tcPr>
-          <w:p>
-            <w:pPr>
-              <w:jc w:val="center"/>
-              <w:rPr>
-                <w:lang w:val="ru-RU"/>
-              </w:rPr>
-            </w:pPr>
-            <w:r>
-              <w:rPr>
-                <w:lang w:val="ru-RU"/>
-              </w:rPr>
-              <w:t>2000-01-01</w:t>
-            </w:r>
-          </w:p>
-        </w:tc>
-      </w:tr>
-    </w:tbl>
-    <w:p>
-      <w:pPr>
-        <w:keepNext/>
-        <w:jc w:val="center"/>
-      </w:pPr>
-      <w:r>
-        <w:rPr>
-          <w:noProof/>
-          <w:lang w:val="ru-RU"/>
-        </w:rPr>
-        <w:drawing>
-          <wp:inline distT="0" distB="0" distL="0" distR="0" wp14:anchorId="632D855F" wp14:editId="64627AFB">
-            <wp:extent cx="2819794" cy="1076475"/>
-            <wp:effectExtent l="0" t="0" r="0" b="9525"/>
-            <wp:docPr id="20" name="Picture 20"/>
-            <wp:cNvGraphicFramePr>
-              <a:graphicFrameLocks xmlns:a="http://schemas.openxmlformats.org/drawingml/2006/main" noChangeAspect="1"/>
-            </wp:cNvGraphicFramePr>
-            <a:graphic xmlns:a="http://schemas.openxmlformats.org/drawingml/2006/main">
-              <a:graphicData uri="http://schemas.openxmlformats.org/drawingml/2006/picture">
-                <pic:pic xmlns:pic="http://schemas.openxmlformats.org/drawingml/2006/picture">
-                  <pic:nvPicPr>
-                    <pic:cNvPr id="1" name=""/>
-                    <pic:cNvPicPr/>
-                  </pic:nvPicPr>
-                  <pic:blipFill>
-                    <a:blip r:embed="rId32"/>
-                    <a:stretch>
-                      <a:fillRect/>
-                    </a:stretch>
-                  </pic:blipFill>
-                  <pic:spPr>
-                    <a:xfrm>
-                      <a:off x="0" y="0"/>
-                      <a:ext cx="2819794" cy="1076475"/>
-                    </a:xfrm>
-                    <a:prstGeom prst="rect">
-                      <a:avLst/>
-                    </a:prstGeom>
-                  </pic:spPr>
-                </pic:pic>
-              </a:graphicData>
-            </a:graphic>
-          </wp:inline>
-        </w:drawing>
-      </w:r>
-    </w:p>
-    <w:p>
-      <w:pPr>
-        <w:pStyle w:val="Caption"/>
-        <w:jc w:val="center"/>
-        <w:rPr>
-          <w:lang w:val="ru-RU"/>
-        </w:rPr>
-      </w:pPr>
-      <w:r>
-        <w:rPr>
-          <w:lang w:val="ru-RU"/>
-        </w:rPr>
-        <w:t xml:space="preserve">Рисунок </w:t>
-      </w:r>
-      <w:r>
-        <w:rPr>
-          <w:lang w:val="ru-RU"/>
-        </w:rPr>
-        <w:fldChar w:fldCharType="begin"/>
-      </w:r>
-      <w:r>
-        <w:rPr>
-          <w:lang w:val="ru-RU"/>
-        </w:rPr>
-        <w:instrText xml:space="preserve"> STYLEREF 1 \s </w:instrText>
-      </w:r>
-      <w:r>
-        <w:rPr>
-          <w:lang w:val="ru-RU"/>
-        </w:rPr>
-        <w:fldChar w:fldCharType="separate"/>
-      </w:r>
-      <w:r>
-        <w:rPr>
-          <w:noProof/>
-          <w:lang w:val="ru-RU"/>
-        </w:rPr>
-        <w:t>2</w:t>
-      </w:r>
-      <w:r>
-        <w:rPr>
-          <w:lang w:val="ru-RU"/>
-        </w:rPr>
-        <w:fldChar w:fldCharType="end"/>
-      </w:r>
-      <w:r>
-        <w:rPr>
-          <w:lang w:val="ru-RU"/>
-        </w:rPr>
-        <w:t>.</w:t>
-      </w:r>
-      <w:r>
-        <w:rPr>
-          <w:lang w:val="ru-RU"/>
-        </w:rPr>
-        <w:fldChar w:fldCharType="begin"/>
-      </w:r>
-      <w:r>
-        <w:rPr>
-          <w:lang w:val="ru-RU"/>
-        </w:rPr>
-        <w:instrText xml:space="preserve"> SEQ Рисунок \* ARABIC \s 1 </w:instrText>
-      </w:r>
-      <w:r>
-        <w:rPr>
-          <w:lang w:val="ru-RU"/>
-        </w:rPr>
-        <w:fldChar w:fldCharType="separate"/>
-      </w:r>
-      <w:r>
-        <w:rPr>
-          <w:noProof/>
-          <w:lang w:val="ru-RU"/>
-        </w:rPr>
-        <w:t>19</w:t>
-      </w:r>
-      <w:r>
-        <w:rPr>
-          <w:lang w:val="ru-RU"/>
-        </w:rPr>
-        <w:fldChar w:fldCharType="end"/>
-      </w:r>
-      <w:r>
-        <w:rPr>
-          <w:lang w:val="ru-RU"/>
-        </w:rPr>
-        <w:t xml:space="preserve"> Пример ответа на запрос </w:t>
-      </w:r>
-      <w:r>
-        <w:rPr>
-          <w:lang w:val="ru-RU"/>
-        </w:rPr>
-        <w:t>/</w:t>
-      </w:r>
-      <w:r>
-        <w:t>wind</w:t>
-      </w:r>
-      <w:r>
-        <w:rPr>
-          <w:lang w:val="ru-RU"/>
-        </w:rPr>
-        <w:t>/</w:t>
-      </w:r>
-      <w:r>
-        <w:t>direction</w:t>
-      </w:r>
-      <w:r>
-        <w:rPr>
-          <w:lang w:val="ru-RU"/>
-        </w:rPr>
-        <w:tab/>
-      </w:r>
-    </w:p>
-    <w:p>
-      <w:pPr>
-        <w:rPr>
-          <w:lang w:val="ru-RU"/>
-        </w:rPr>
-      </w:pPr>
-    </w:p>
-    <w:p>
-      <w:pPr>
-        <w:spacing w:after="160" w:line="259" w:lineRule="auto"/>
-        <w:jc w:val="left"/>
-        <w:rPr>
-          <w:lang w:val="ru-RU"/>
-        </w:rPr>
-      </w:pPr>
       <w:r>
         <w:rPr>
           <w:lang w:val="ru-RU"/>
@@ -16584,7 +16012,7 @@
         </w:rPr>
         <w:t xml:space="preserve">: </w:t>
       </w:r>
-      <w:hyperlink r:id="rId33" w:history="1">
+      <w:hyperlink r:id="rId32" w:history="1">
         <w:r>
           <w:rPr>
             <w:rStyle w:val="Hyperlink"/>
@@ -16816,7 +16244,7 @@
         </w:rPr>
         <w:t xml:space="preserve">: </w:t>
       </w:r>
-      <w:hyperlink r:id="rId34" w:history="1">
+      <w:hyperlink r:id="rId33" w:history="1">
         <w:r>
           <w:rPr>
             <w:rStyle w:val="Hyperlink"/>
@@ -17008,7 +16436,7 @@
         </w:rPr>
         <w:t xml:space="preserve">: </w:t>
       </w:r>
-      <w:hyperlink r:id="rId35" w:history="1">
+      <w:hyperlink r:id="rId34" w:history="1">
         <w:r>
           <w:rPr>
             <w:rStyle w:val="Hyperlink"/>
@@ -17121,7 +16549,7 @@
         </w:rPr>
         <w:t xml:space="preserve">: </w:t>
       </w:r>
-      <w:hyperlink r:id="rId36" w:history="1">
+      <w:hyperlink r:id="rId35" w:history="1">
         <w:r>
           <w:rPr>
             <w:rStyle w:val="Hyperlink"/>
@@ -17255,7 +16683,7 @@
         </w:rPr>
         <w:t xml:space="preserve">: </w:t>
       </w:r>
-      <w:hyperlink r:id="rId37" w:history="1">
+      <w:hyperlink r:id="rId36" w:history="1">
         <w:r>
           <w:rPr>
             <w:rStyle w:val="Hyperlink"/>
@@ -17400,7 +16828,7 @@
         </w:rPr>
         <w:t xml:space="preserve">: </w:t>
       </w:r>
-      <w:hyperlink r:id="rId38" w:history="1">
+      <w:hyperlink r:id="rId37" w:history="1">
         <w:r>
           <w:rPr>
             <w:rStyle w:val="Hyperlink"/>
@@ -17611,7 +17039,7 @@
         </w:rPr>
         <w:t xml:space="preserve"> </w:t>
       </w:r>
-      <w:hyperlink r:id="rId39" w:history="1">
+      <w:hyperlink r:id="rId38" w:history="1">
         <w:r>
           <w:rPr>
             <w:rStyle w:val="Hyperlink"/>
@@ -17751,7 +17179,7 @@
           <w:r>
             <w:t xml:space="preserve">URL: </w:t>
           </w:r>
-          <w:hyperlink r:id="rId40" w:history="1">
+          <w:hyperlink r:id="rId39" w:history="1">
             <w:r>
               <w:rPr>
                 <w:rStyle w:val="Hyperlink"/>
@@ -17887,7 +17315,7 @@
       <w:r>
         <w:t xml:space="preserve">URL: </w:t>
       </w:r>
-      <w:hyperlink r:id="rId41" w:history="1">
+      <w:hyperlink r:id="rId40" w:history="1">
         <w:r>
           <w:rPr>
             <w:rStyle w:val="Hyperlink"/>
@@ -18008,7 +17436,7 @@
         </w:rPr>
         <w:t xml:space="preserve">: </w:t>
       </w:r>
-      <w:hyperlink r:id="rId42" w:history="1">
+      <w:hyperlink r:id="rId41" w:history="1">
         <w:r>
           <w:rPr>
             <w:rStyle w:val="Hyperlink"/>
@@ -18112,7 +17540,7 @@
         </w:rPr>
         <w:t xml:space="preserve">: </w:t>
       </w:r>
-      <w:hyperlink r:id="rId43" w:history="1">
+      <w:hyperlink r:id="rId42" w:history="1">
         <w:r>
           <w:rPr>
             <w:rStyle w:val="Hyperlink"/>
@@ -18216,7 +17644,7 @@
         </w:rPr>
         <w:t xml:space="preserve">: </w:t>
       </w:r>
-      <w:hyperlink r:id="rId44" w:history="1">
+      <w:hyperlink r:id="rId43" w:history="1">
         <w:r>
           <w:rPr>
             <w:rStyle w:val="Hyperlink"/>
@@ -18326,7 +17754,7 @@
         </w:rPr>
         <w:t xml:space="preserve">: </w:t>
       </w:r>
-      <w:hyperlink r:id="rId45" w:history="1">
+      <w:hyperlink r:id="rId44" w:history="1">
         <w:r>
           <w:rPr>
             <w:rStyle w:val="Hyperlink"/>
@@ -18608,7 +18036,7 @@
         </w:rPr>
         <w:t xml:space="preserve">: </w:t>
       </w:r>
-      <w:hyperlink r:id="rId46" w:history="1">
+      <w:hyperlink r:id="rId45" w:history="1">
         <w:r>
           <w:rPr>
             <w:rStyle w:val="Hyperlink"/>
@@ -18678,13 +18106,7 @@
         <w:rPr>
           <w:lang w:val="ru-RU"/>
         </w:rPr>
-        <w:t xml:space="preserve"> </w:t>
-      </w:r>
-      <w:r>
-        <w:rPr>
-          <w:lang w:val="ru-RU"/>
-        </w:rPr>
-        <w:t xml:space="preserve"> / М. А. Руденко – Симферополь: КФУ им. Вернадского, 2020 – 18 с. – </w:t>
+        <w:t xml:space="preserve">  / М. А. Руденко – Симферополь: КФУ им. Вернадского, 2020 – 18 с. – </w:t>
       </w:r>
       <w:r>
         <w:t>URL</w:t>
@@ -18695,7 +18117,7 @@
         </w:rPr>
         <w:t xml:space="preserve">: </w:t>
       </w:r>
-      <w:hyperlink r:id="rId47" w:history="1">
+      <w:hyperlink r:id="rId46" w:history="1">
         <w:r>
           <w:rPr>
             <w:rStyle w:val="Hyperlink"/>
@@ -19628,7 +19050,7 @@
         </w:rPr>
         <w:t xml:space="preserve">: </w:t>
       </w:r>
-      <w:hyperlink r:id="rId48" w:history="1">
+      <w:hyperlink r:id="rId47" w:history="1">
         <w:r>
           <w:rPr>
             <w:rStyle w:val="Hyperlink"/>
@@ -19773,21 +19195,12 @@
         </w:numPr>
       </w:pPr>
       <w:r>
-        <w:t xml:space="preserve"> </w:t>
-      </w:r>
-      <w:r>
-        <w:t>Introduction to JavaSc</w:t>
+        <w:t xml:space="preserve"> Introduction to JavaSc</w:t>
       </w:r>
       <w:bookmarkStart w:id="20" w:name="Basset_IntroToJSON"/>
       <w:bookmarkEnd w:id="20"/>
       <w:r>
-        <w:t>ript Object Notation: A To-the-Point Guide to JSON</w:t>
-      </w:r>
-      <w:r>
-        <w:t xml:space="preserve"> </w:t>
-      </w:r>
-      <w:r>
-        <w:t>[</w:t>
+        <w:t>ript Object Notation: A To-the-Point Guide to JSON [</w:t>
       </w:r>
       <w:r>
         <w:rPr>
@@ -19796,10 +19209,7 @@
         <w:t>Текст</w:t>
       </w:r>
       <w:r>
-        <w:t>]</w:t>
-      </w:r>
-      <w:r>
-        <w:t xml:space="preserve"> / </w:t>
+        <w:t xml:space="preserve">] / </w:t>
       </w:r>
       <w:r>
         <w:t xml:space="preserve">L. Bassett - </w:t>
@@ -19821,7 +19231,7 @@
       </w:pPr>
     </w:p>
     <w:sectPr>
-      <w:headerReference w:type="default" r:id="rId49"/>
+      <w:headerReference w:type="default" r:id="rId48"/>
       <w:pgSz w:w="11906" w:h="16838"/>
       <w:pgMar w:top="1440" w:right="1440" w:bottom="1440" w:left="1440" w:header="708" w:footer="708" w:gutter="0"/>
       <w:cols w:space="708"/>
@@ -23431,7 +22841,7 @@
 </file>
 
 <file path=customXml/itemProps1.xml><?xml version="1.0" encoding="utf-8"?>
-<ds:datastoreItem xmlns:ds="http://schemas.openxmlformats.org/officeDocument/2006/customXml" ds:itemID="{23568076-EB7E-48C6-B6F0-AB243B2CAC2B}">
+<ds:datastoreItem xmlns:ds="http://schemas.openxmlformats.org/officeDocument/2006/customXml" ds:itemID="{B3E0BA07-F57F-4A49-8608-B8AA337C0573}">
   <ds:schemaRefs>
     <ds:schemaRef ds:uri="http://schemas.openxmlformats.org/officeDocument/2006/bibliography"/>
   </ds:schemaRefs>

</xml_diff>

<commit_message>
add design subtitle in graduate
</commit_message>
<xml_diff>
--- a/graduate/Диплом.docx
+++ b/graduate/Диплом.docx
@@ -5214,69 +5214,25 @@
       <w:r>
         <w:t xml:space="preserve"> </w:t>
       </w:r>
-      <w:r>
-        <w:rPr>
-          <w:noProof/>
-        </w:rPr>
-        <w:fldChar w:fldCharType="begin"/>
-      </w:r>
-      <w:r>
-        <w:rPr>
-          <w:noProof/>
-        </w:rPr>
-        <w:instrText xml:space="preserve"> STYLEREF 1 \s </w:instrText>
-      </w:r>
-      <w:r>
-        <w:rPr>
-          <w:noProof/>
-        </w:rPr>
-        <w:fldChar w:fldCharType="separate"/>
-      </w:r>
-      <w:r>
-        <w:rPr>
-          <w:noProof/>
-        </w:rPr>
-        <w:t>1</w:t>
-      </w:r>
-      <w:r>
-        <w:rPr>
-          <w:noProof/>
-        </w:rPr>
-        <w:fldChar w:fldCharType="end"/>
-      </w:r>
+      <w:fldSimple w:instr=" STYLEREF 1 \s ">
+        <w:r>
+          <w:rPr>
+            <w:noProof/>
+          </w:rPr>
+          <w:t>1</w:t>
+        </w:r>
+      </w:fldSimple>
       <w:r>
         <w:t>.</w:t>
       </w:r>
-      <w:r>
-        <w:rPr>
-          <w:noProof/>
-        </w:rPr>
-        <w:fldChar w:fldCharType="begin"/>
-      </w:r>
-      <w:r>
-        <w:rPr>
-          <w:noProof/>
-        </w:rPr>
-        <w:instrText xml:space="preserve"> SEQ Рисунок \* ARABIC \s 1 </w:instrText>
-      </w:r>
-      <w:r>
-        <w:rPr>
-          <w:noProof/>
-        </w:rPr>
-        <w:fldChar w:fldCharType="separate"/>
-      </w:r>
-      <w:r>
-        <w:rPr>
-          <w:noProof/>
-        </w:rPr>
-        <w:t>5</w:t>
-      </w:r>
-      <w:r>
-        <w:rPr>
-          <w:noProof/>
-        </w:rPr>
-        <w:fldChar w:fldCharType="end"/>
-      </w:r>
+      <w:fldSimple w:instr=" SEQ Рисунок \* ARABIC \s 1 ">
+        <w:r>
+          <w:rPr>
+            <w:noProof/>
+          </w:rPr>
+          <w:t>5</w:t>
+        </w:r>
+      </w:fldSimple>
       <w:r>
         <w:rPr>
           <w:noProof/>
@@ -9596,33 +9552,21 @@
         <w:t xml:space="preserve">Рисунок </w:t>
       </w:r>
       <w:r>
+        <w:rPr>
+          <w:lang w:val="ru-RU"/>
+        </w:rPr>
         <w:fldChar w:fldCharType="begin"/>
       </w:r>
       <w:r>
         <w:rPr>
           <w:lang w:val="ru-RU"/>
         </w:rPr>
-        <w:instrText xml:space="preserve"> </w:instrText>
-      </w:r>
-      <w:r>
-        <w:instrText>STYLEREF</w:instrText>
-      </w:r>
-      <w:r>
-        <w:rPr>
-          <w:lang w:val="ru-RU"/>
-        </w:rPr>
-        <w:instrText xml:space="preserve"> 1 \</w:instrText>
-      </w:r>
-      <w:r>
-        <w:instrText>s</w:instrText>
-      </w:r>
-      <w:r>
-        <w:rPr>
-          <w:lang w:val="ru-RU"/>
-        </w:rPr>
-        <w:instrText xml:space="preserve"> </w:instrText>
-      </w:r>
-      <w:r>
+        <w:instrText xml:space="preserve"> STYLEREF 1 \s </w:instrText>
+      </w:r>
+      <w:r>
+        <w:rPr>
+          <w:lang w:val="ru-RU"/>
+        </w:rPr>
         <w:fldChar w:fldCharType="separate"/>
       </w:r>
       <w:r>
@@ -9633,6 +9577,9 @@
         <w:t>2</w:t>
       </w:r>
       <w:r>
+        <w:rPr>
+          <w:lang w:val="ru-RU"/>
+        </w:rPr>
         <w:fldChar w:fldCharType="end"/>
       </w:r>
       <w:r>
@@ -9642,42 +9589,21 @@
         <w:t>.</w:t>
       </w:r>
       <w:r>
+        <w:rPr>
+          <w:lang w:val="ru-RU"/>
+        </w:rPr>
         <w:fldChar w:fldCharType="begin"/>
       </w:r>
       <w:r>
         <w:rPr>
           <w:lang w:val="ru-RU"/>
         </w:rPr>
-        <w:instrText xml:space="preserve"> </w:instrText>
-      </w:r>
-      <w:r>
-        <w:instrText>SEQ</w:instrText>
-      </w:r>
-      <w:r>
-        <w:rPr>
-          <w:lang w:val="ru-RU"/>
-        </w:rPr>
-        <w:instrText xml:space="preserve"> Рисунок \* </w:instrText>
-      </w:r>
-      <w:r>
-        <w:instrText>ARABIC</w:instrText>
-      </w:r>
-      <w:r>
-        <w:rPr>
-          <w:lang w:val="ru-RU"/>
-        </w:rPr>
-        <w:instrText xml:space="preserve"> \</w:instrText>
-      </w:r>
-      <w:r>
-        <w:instrText>s</w:instrText>
-      </w:r>
-      <w:r>
-        <w:rPr>
-          <w:lang w:val="ru-RU"/>
-        </w:rPr>
-        <w:instrText xml:space="preserve"> 1 </w:instrText>
-      </w:r>
-      <w:r>
+        <w:instrText xml:space="preserve"> SEQ Рисунок \* ARABIC \s 1 </w:instrText>
+      </w:r>
+      <w:r>
+        <w:rPr>
+          <w:lang w:val="ru-RU"/>
+        </w:rPr>
         <w:fldChar w:fldCharType="separate"/>
       </w:r>
       <w:r>
@@ -9688,6 +9614,9 @@
         <w:t>7</w:t>
       </w:r>
       <w:r>
+        <w:rPr>
+          <w:lang w:val="ru-RU"/>
+        </w:rPr>
         <w:fldChar w:fldCharType="end"/>
       </w:r>
       <w:r>
@@ -9784,33 +9713,21 @@
         <w:t xml:space="preserve">Рисунок </w:t>
       </w:r>
       <w:r>
+        <w:rPr>
+          <w:lang w:val="ru-RU"/>
+        </w:rPr>
         <w:fldChar w:fldCharType="begin"/>
       </w:r>
       <w:r>
         <w:rPr>
           <w:lang w:val="ru-RU"/>
         </w:rPr>
-        <w:instrText xml:space="preserve"> </w:instrText>
-      </w:r>
-      <w:r>
-        <w:instrText>STYLEREF</w:instrText>
-      </w:r>
-      <w:r>
-        <w:rPr>
-          <w:lang w:val="ru-RU"/>
-        </w:rPr>
-        <w:instrText xml:space="preserve"> 1 \</w:instrText>
-      </w:r>
-      <w:r>
-        <w:instrText>s</w:instrText>
-      </w:r>
-      <w:r>
-        <w:rPr>
-          <w:lang w:val="ru-RU"/>
-        </w:rPr>
-        <w:instrText xml:space="preserve"> </w:instrText>
-      </w:r>
-      <w:r>
+        <w:instrText xml:space="preserve"> STYLEREF 1 \s </w:instrText>
+      </w:r>
+      <w:r>
+        <w:rPr>
+          <w:lang w:val="ru-RU"/>
+        </w:rPr>
         <w:fldChar w:fldCharType="separate"/>
       </w:r>
       <w:r>
@@ -9821,6 +9738,9 @@
         <w:t>2</w:t>
       </w:r>
       <w:r>
+        <w:rPr>
+          <w:lang w:val="ru-RU"/>
+        </w:rPr>
         <w:fldChar w:fldCharType="end"/>
       </w:r>
       <w:r>
@@ -9830,42 +9750,21 @@
         <w:t>.</w:t>
       </w:r>
       <w:r>
+        <w:rPr>
+          <w:lang w:val="ru-RU"/>
+        </w:rPr>
         <w:fldChar w:fldCharType="begin"/>
       </w:r>
       <w:r>
         <w:rPr>
           <w:lang w:val="ru-RU"/>
         </w:rPr>
-        <w:instrText xml:space="preserve"> </w:instrText>
-      </w:r>
-      <w:r>
-        <w:instrText>SEQ</w:instrText>
-      </w:r>
-      <w:r>
-        <w:rPr>
-          <w:lang w:val="ru-RU"/>
-        </w:rPr>
-        <w:instrText xml:space="preserve"> Рисунок \* </w:instrText>
-      </w:r>
-      <w:r>
-        <w:instrText>ARABIC</w:instrText>
-      </w:r>
-      <w:r>
-        <w:rPr>
-          <w:lang w:val="ru-RU"/>
-        </w:rPr>
-        <w:instrText xml:space="preserve"> \</w:instrText>
-      </w:r>
-      <w:r>
-        <w:instrText>s</w:instrText>
-      </w:r>
-      <w:r>
-        <w:rPr>
-          <w:lang w:val="ru-RU"/>
-        </w:rPr>
-        <w:instrText xml:space="preserve"> 1 </w:instrText>
-      </w:r>
-      <w:r>
+        <w:instrText xml:space="preserve"> SEQ Рисунок \* ARABIC \s 1 </w:instrText>
+      </w:r>
+      <w:r>
+        <w:rPr>
+          <w:lang w:val="ru-RU"/>
+        </w:rPr>
         <w:fldChar w:fldCharType="separate"/>
       </w:r>
       <w:r>
@@ -9876,6 +9775,9 @@
         <w:t>8</w:t>
       </w:r>
       <w:r>
+        <w:rPr>
+          <w:lang w:val="ru-RU"/>
+        </w:rPr>
         <w:fldChar w:fldCharType="end"/>
       </w:r>
       <w:r>
@@ -10148,33 +10050,21 @@
         <w:t xml:space="preserve">Рисунок </w:t>
       </w:r>
       <w:r>
+        <w:rPr>
+          <w:lang w:val="ru-RU"/>
+        </w:rPr>
         <w:fldChar w:fldCharType="begin"/>
       </w:r>
       <w:r>
         <w:rPr>
           <w:lang w:val="ru-RU"/>
         </w:rPr>
-        <w:instrText xml:space="preserve"> </w:instrText>
-      </w:r>
-      <w:r>
-        <w:instrText>STYLEREF</w:instrText>
-      </w:r>
-      <w:r>
-        <w:rPr>
-          <w:lang w:val="ru-RU"/>
-        </w:rPr>
-        <w:instrText xml:space="preserve"> 1 \</w:instrText>
-      </w:r>
-      <w:r>
-        <w:instrText>s</w:instrText>
-      </w:r>
-      <w:r>
-        <w:rPr>
-          <w:lang w:val="ru-RU"/>
-        </w:rPr>
-        <w:instrText xml:space="preserve"> </w:instrText>
-      </w:r>
-      <w:r>
+        <w:instrText xml:space="preserve"> STYLEREF 1 \s </w:instrText>
+      </w:r>
+      <w:r>
+        <w:rPr>
+          <w:lang w:val="ru-RU"/>
+        </w:rPr>
         <w:fldChar w:fldCharType="separate"/>
       </w:r>
       <w:r>
@@ -10185,6 +10075,9 @@
         <w:t>2</w:t>
       </w:r>
       <w:r>
+        <w:rPr>
+          <w:lang w:val="ru-RU"/>
+        </w:rPr>
         <w:fldChar w:fldCharType="end"/>
       </w:r>
       <w:r>
@@ -10194,42 +10087,21 @@
         <w:t>.</w:t>
       </w:r>
       <w:r>
+        <w:rPr>
+          <w:lang w:val="ru-RU"/>
+        </w:rPr>
         <w:fldChar w:fldCharType="begin"/>
       </w:r>
       <w:r>
         <w:rPr>
           <w:lang w:val="ru-RU"/>
         </w:rPr>
-        <w:instrText xml:space="preserve"> </w:instrText>
-      </w:r>
-      <w:r>
-        <w:instrText>SEQ</w:instrText>
-      </w:r>
-      <w:r>
-        <w:rPr>
-          <w:lang w:val="ru-RU"/>
-        </w:rPr>
-        <w:instrText xml:space="preserve"> Рисунок \* </w:instrText>
-      </w:r>
-      <w:r>
-        <w:instrText>ARABIC</w:instrText>
-      </w:r>
-      <w:r>
-        <w:rPr>
-          <w:lang w:val="ru-RU"/>
-        </w:rPr>
-        <w:instrText xml:space="preserve"> \</w:instrText>
-      </w:r>
-      <w:r>
-        <w:instrText>s</w:instrText>
-      </w:r>
-      <w:r>
-        <w:rPr>
-          <w:lang w:val="ru-RU"/>
-        </w:rPr>
-        <w:instrText xml:space="preserve"> 1 </w:instrText>
-      </w:r>
-      <w:r>
+        <w:instrText xml:space="preserve"> SEQ Рисунок \* ARABIC \s 1 </w:instrText>
+      </w:r>
+      <w:r>
+        <w:rPr>
+          <w:lang w:val="ru-RU"/>
+        </w:rPr>
         <w:fldChar w:fldCharType="separate"/>
       </w:r>
       <w:r>
@@ -10240,6 +10112,9 @@
         <w:t>10</w:t>
       </w:r>
       <w:r>
+        <w:rPr>
+          <w:lang w:val="ru-RU"/>
+        </w:rPr>
         <w:fldChar w:fldCharType="end"/>
       </w:r>
       <w:r>
@@ -12376,6 +12251,9 @@
         <w:jc w:val="center"/>
       </w:pPr>
       <w:r>
+        <w:rPr>
+          <w:noProof/>
+        </w:rPr>
         <w:lastRenderedPageBreak/>
         <w:drawing>
           <wp:inline distT="0" distB="0" distL="0" distR="0" wp14:anchorId="7610ABDC" wp14:editId="789E04EA">
@@ -13031,6 +12909,9 @@
         <w:jc w:val="center"/>
       </w:pPr>
       <w:r>
+        <w:rPr>
+          <w:noProof/>
+        </w:rPr>
         <w:drawing>
           <wp:inline distT="0" distB="0" distL="0" distR="0" wp14:anchorId="14A8E477" wp14:editId="2E51677F">
             <wp:extent cx="4001058" cy="2152950"/>
@@ -13680,6 +13561,9 @@
         <w:jc w:val="center"/>
       </w:pPr>
       <w:r>
+        <w:rPr>
+          <w:noProof/>
+        </w:rPr>
         <w:drawing>
           <wp:inline distT="0" distB="0" distL="0" distR="0" wp14:anchorId="145B9CEB" wp14:editId="199F8D69">
             <wp:extent cx="3496163" cy="2124371"/>
@@ -14313,6 +14197,9 @@
         <w:jc w:val="center"/>
       </w:pPr>
       <w:r>
+        <w:rPr>
+          <w:noProof/>
+        </w:rPr>
         <w:lastRenderedPageBreak/>
         <w:drawing>
           <wp:inline distT="0" distB="0" distL="0" distR="0" wp14:anchorId="2B07048E" wp14:editId="47468432">
@@ -14469,8 +14356,6 @@
         </w:rPr>
         <w:t>Солнечная радиация</w:t>
       </w:r>
-      <w:bookmarkStart w:id="2" w:name="_GoBack"/>
-      <w:bookmarkEnd w:id="2"/>
     </w:p>
     <w:p>
       <w:pPr>
@@ -14968,6 +14853,9 @@
         <w:jc w:val="center"/>
       </w:pPr>
       <w:r>
+        <w:rPr>
+          <w:noProof/>
+        </w:rPr>
         <w:drawing>
           <wp:inline distT="0" distB="0" distL="0" distR="0" wp14:anchorId="2BC72CA3" wp14:editId="268909F5">
             <wp:extent cx="4207919" cy="2257425"/>
@@ -15643,6 +15531,9 @@
         <w:jc w:val="center"/>
       </w:pPr>
       <w:r>
+        <w:rPr>
+          <w:noProof/>
+        </w:rPr>
         <w:drawing>
           <wp:inline distT="0" distB="0" distL="0" distR="0" wp14:anchorId="0F8D438C" wp14:editId="396513CC">
             <wp:extent cx="3705742" cy="2257740"/>
@@ -15792,19 +15683,411 @@
       <w:r>
         <w:t>speed</w:t>
       </w:r>
-      <w:r>
-        <w:rPr>
-          <w:lang w:val="ru-RU"/>
-        </w:rPr>
-        <w:br w:type="page"/>
-      </w:r>
+    </w:p>
+    <w:p>
+      <w:pPr>
+        <w:pStyle w:val="Heading2"/>
+        <w:rPr>
+          <w:lang w:val="ru-RU"/>
+        </w:rPr>
+      </w:pPr>
+      <w:r>
+        <w:rPr>
+          <w:lang w:val="ru-RU"/>
+        </w:rPr>
+        <w:t xml:space="preserve">2.7. </w:t>
+      </w:r>
+      <w:r>
+        <w:rPr>
+          <w:lang w:val="ru-RU"/>
+        </w:rPr>
+        <w:t>Разработка дизайна приложения</w:t>
+      </w:r>
+    </w:p>
+    <w:p>
+      <w:pPr>
+        <w:rPr>
+          <w:lang w:val="ru-RU"/>
+        </w:rPr>
+      </w:pPr>
+      <w:r>
+        <w:rPr>
+          <w:lang w:val="ru-RU"/>
+        </w:rPr>
+        <w:t>Приложение будет состоять из одного экрана. Главный экран будет иметь три состояния:</w:t>
+      </w:r>
+    </w:p>
+    <w:p>
+      <w:pPr>
+        <w:pStyle w:val="ListParagraph"/>
+        <w:numPr>
+          <w:ilvl w:val="0"/>
+          <w:numId w:val="20"/>
+        </w:numPr>
+        <w:rPr>
+          <w:lang w:val="ru-RU"/>
+        </w:rPr>
+      </w:pPr>
+      <w:r>
+        <w:rPr>
+          <w:lang w:val="ru-RU"/>
+        </w:rPr>
+        <w:t>Отображение данных</w:t>
+      </w:r>
+    </w:p>
+    <w:p>
+      <w:pPr>
+        <w:pStyle w:val="ListParagraph"/>
+        <w:numPr>
+          <w:ilvl w:val="0"/>
+          <w:numId w:val="20"/>
+        </w:numPr>
+        <w:rPr>
+          <w:lang w:val="ru-RU"/>
+        </w:rPr>
+      </w:pPr>
+      <w:r>
+        <w:rPr>
+          <w:lang w:val="ru-RU"/>
+        </w:rPr>
+        <w:t>Ошибка</w:t>
+      </w:r>
+    </w:p>
+    <w:p>
+      <w:pPr>
+        <w:pStyle w:val="ListParagraph"/>
+        <w:numPr>
+          <w:ilvl w:val="0"/>
+          <w:numId w:val="20"/>
+        </w:numPr>
+        <w:rPr>
+          <w:lang w:val="ru-RU"/>
+        </w:rPr>
+      </w:pPr>
+      <w:r>
+        <w:rPr>
+          <w:lang w:val="ru-RU"/>
+        </w:rPr>
+        <w:t>Загрузка данных</w:t>
+      </w:r>
+    </w:p>
+    <w:p>
+      <w:pPr>
+        <w:keepNext/>
+        <w:jc w:val="center"/>
+      </w:pPr>
+      <w:r>
+        <w:rPr>
+          <w:noProof/>
+        </w:rPr>
+        <w:drawing>
+          <wp:inline distT="0" distB="0" distL="0" distR="0" wp14:anchorId="7F712563" wp14:editId="39E55DE0">
+            <wp:extent cx="5076825" cy="3452241"/>
+            <wp:effectExtent l="0" t="0" r="0" b="0"/>
+            <wp:docPr id="15" name="Picture 15" descr="C:\Users\usr\Downloads\New Project.jpg"/>
+            <wp:cNvGraphicFramePr>
+              <a:graphicFrameLocks xmlns:a="http://schemas.openxmlformats.org/drawingml/2006/main" noChangeAspect="1"/>
+            </wp:cNvGraphicFramePr>
+            <a:graphic xmlns:a="http://schemas.openxmlformats.org/drawingml/2006/main">
+              <a:graphicData uri="http://schemas.openxmlformats.org/drawingml/2006/picture">
+                <pic:pic xmlns:pic="http://schemas.openxmlformats.org/drawingml/2006/picture">
+                  <pic:nvPicPr>
+                    <pic:cNvPr id="0" name="Picture 2" descr="C:\Users\usr\Downloads\New Project.jpg"/>
+                    <pic:cNvPicPr>
+                      <a:picLocks noChangeAspect="1" noChangeArrowheads="1"/>
+                    </pic:cNvPicPr>
+                  </pic:nvPicPr>
+                  <pic:blipFill>
+                    <a:blip r:embed="rId32" cstate="print">
+                      <a:extLst>
+                        <a:ext uri="{28A0092B-C50C-407E-A947-70E740481C1C}">
+                          <a14:useLocalDpi xmlns:a14="http://schemas.microsoft.com/office/drawing/2010/main" val="0"/>
+                        </a:ext>
+                      </a:extLst>
+                    </a:blip>
+                    <a:srcRect/>
+                    <a:stretch>
+                      <a:fillRect/>
+                    </a:stretch>
+                  </pic:blipFill>
+                  <pic:spPr bwMode="auto">
+                    <a:xfrm>
+                      <a:off x="0" y="0"/>
+                      <a:ext cx="5079793" cy="3454259"/>
+                    </a:xfrm>
+                    <a:prstGeom prst="rect">
+                      <a:avLst/>
+                    </a:prstGeom>
+                    <a:noFill/>
+                    <a:ln>
+                      <a:noFill/>
+                    </a:ln>
+                  </pic:spPr>
+                </pic:pic>
+              </a:graphicData>
+            </a:graphic>
+          </wp:inline>
+        </w:drawing>
+      </w:r>
+    </w:p>
+    <w:p>
+      <w:pPr>
+        <w:pStyle w:val="Caption"/>
+        <w:jc w:val="center"/>
+        <w:rPr>
+          <w:lang w:val="ru-RU"/>
+        </w:rPr>
+      </w:pPr>
+      <w:r>
+        <w:rPr>
+          <w:lang w:val="ru-RU"/>
+        </w:rPr>
+        <w:t xml:space="preserve">Рисунок </w:t>
+      </w:r>
+      <w:r>
+        <w:rPr>
+          <w:lang w:val="ru-RU"/>
+        </w:rPr>
+        <w:fldChar w:fldCharType="begin"/>
+      </w:r>
+      <w:r>
+        <w:rPr>
+          <w:lang w:val="ru-RU"/>
+        </w:rPr>
+        <w:instrText xml:space="preserve"> STYLEREF 1 \s </w:instrText>
+      </w:r>
+      <w:r>
+        <w:rPr>
+          <w:lang w:val="ru-RU"/>
+        </w:rPr>
+        <w:fldChar w:fldCharType="separate"/>
+      </w:r>
+      <w:r>
+        <w:rPr>
+          <w:noProof/>
+          <w:lang w:val="ru-RU"/>
+        </w:rPr>
+        <w:t>2</w:t>
+      </w:r>
+      <w:r>
+        <w:rPr>
+          <w:lang w:val="ru-RU"/>
+        </w:rPr>
+        <w:fldChar w:fldCharType="end"/>
+      </w:r>
+      <w:r>
+        <w:rPr>
+          <w:lang w:val="ru-RU"/>
+        </w:rPr>
+        <w:t>.</w:t>
+      </w:r>
+      <w:r>
+        <w:rPr>
+          <w:lang w:val="ru-RU"/>
+        </w:rPr>
+        <w:fldChar w:fldCharType="begin"/>
+      </w:r>
+      <w:r>
+        <w:rPr>
+          <w:lang w:val="ru-RU"/>
+        </w:rPr>
+        <w:instrText xml:space="preserve"> SEQ Рисунок \* ARABIC \s 1 </w:instrText>
+      </w:r>
+      <w:r>
+        <w:rPr>
+          <w:lang w:val="ru-RU"/>
+        </w:rPr>
+        <w:fldChar w:fldCharType="separate"/>
+      </w:r>
+      <w:r>
+        <w:rPr>
+          <w:noProof/>
+          <w:lang w:val="ru-RU"/>
+        </w:rPr>
+        <w:t>19</w:t>
+      </w:r>
+      <w:r>
+        <w:rPr>
+          <w:lang w:val="ru-RU"/>
+        </w:rPr>
+        <w:fldChar w:fldCharType="end"/>
+      </w:r>
+      <w:r>
+        <w:rPr>
+          <w:lang w:val="ru-RU"/>
+        </w:rPr>
+        <w:t xml:space="preserve"> </w:t>
+      </w:r>
+      <w:r>
+        <w:rPr>
+          <w:lang w:val="ru-RU"/>
+        </w:rPr>
+        <w:t>Макеты экранов для разных состояний</w:t>
+      </w:r>
+    </w:p>
+    <w:p>
+      <w:pPr>
+        <w:rPr>
+          <w:lang w:val="ru-RU"/>
+        </w:rPr>
+      </w:pPr>
+      <w:r>
+        <w:rPr>
+          <w:lang w:val="ru-RU"/>
+        </w:rPr>
+        <w:lastRenderedPageBreak/>
+        <w:t xml:space="preserve">Однако встает вопрос как же выбрать данные, которые нас интересуют. Здесь к нам на помощь приходит правая верхняя кнопка на макетах, которая открывает </w:t>
+      </w:r>
+      <w:r>
+        <w:rPr>
+          <w:lang w:val="ru-RU"/>
+        </w:rPr>
+        <w:t xml:space="preserve">так называемый </w:t>
+      </w:r>
+      <w:r>
+        <w:t>bottom</w:t>
+      </w:r>
+      <w:r>
+        <w:rPr>
+          <w:lang w:val="ru-RU"/>
+        </w:rPr>
+        <w:t xml:space="preserve"> </w:t>
+      </w:r>
+      <w:r>
+        <w:t>sheet</w:t>
+      </w:r>
+      <w:r>
+        <w:rPr>
+          <w:lang w:val="ru-RU"/>
+        </w:rPr>
+        <w:t xml:space="preserve"> </w:t>
+      </w:r>
+      <w:r>
+        <w:rPr>
+          <w:lang w:val="ru-RU"/>
+        </w:rPr>
+        <w:t>диалог, в котором как раз и будут находится все поля для выборки данных.</w:t>
+      </w:r>
+    </w:p>
+    <w:p>
+      <w:pPr>
+        <w:keepNext/>
+        <w:jc w:val="center"/>
+      </w:pPr>
+      <w:r>
+        <w:rPr>
+          <w:lang w:val="ru-RU"/>
+        </w:rPr>
+        <w:drawing>
+          <wp:inline distT="0" distB="0" distL="0" distR="0" wp14:anchorId="4D30E8D3" wp14:editId="6860C7FB">
+            <wp:extent cx="3324689" cy="3229426"/>
+            <wp:effectExtent l="0" t="0" r="9525" b="9525"/>
+            <wp:docPr id="19" name="Picture 19"/>
+            <wp:cNvGraphicFramePr>
+              <a:graphicFrameLocks xmlns:a="http://schemas.openxmlformats.org/drawingml/2006/main" noChangeAspect="1"/>
+            </wp:cNvGraphicFramePr>
+            <a:graphic xmlns:a="http://schemas.openxmlformats.org/drawingml/2006/main">
+              <a:graphicData uri="http://schemas.openxmlformats.org/drawingml/2006/picture">
+                <pic:pic xmlns:pic="http://schemas.openxmlformats.org/drawingml/2006/picture">
+                  <pic:nvPicPr>
+                    <pic:cNvPr id="1" name=""/>
+                    <pic:cNvPicPr/>
+                  </pic:nvPicPr>
+                  <pic:blipFill>
+                    <a:blip r:embed="rId33"/>
+                    <a:stretch>
+                      <a:fillRect/>
+                    </a:stretch>
+                  </pic:blipFill>
+                  <pic:spPr>
+                    <a:xfrm>
+                      <a:off x="0" y="0"/>
+                      <a:ext cx="3324689" cy="3229426"/>
+                    </a:xfrm>
+                    <a:prstGeom prst="rect">
+                      <a:avLst/>
+                    </a:prstGeom>
+                  </pic:spPr>
+                </pic:pic>
+              </a:graphicData>
+            </a:graphic>
+          </wp:inline>
+        </w:drawing>
+      </w:r>
+    </w:p>
+    <w:p>
+      <w:pPr>
+        <w:pStyle w:val="Caption"/>
+        <w:jc w:val="center"/>
+        <w:rPr>
+          <w:lang w:val="ru-RU"/>
+        </w:rPr>
+      </w:pPr>
+      <w:proofErr w:type="spellStart"/>
+      <w:r>
+        <w:t>Рисунок</w:t>
+      </w:r>
+      <w:proofErr w:type="spellEnd"/>
+      <w:r>
+        <w:t xml:space="preserve"> </w:t>
+      </w:r>
+      <w:fldSimple w:instr=" STYLEREF 1 \s ">
+        <w:r>
+          <w:rPr>
+            <w:noProof/>
+          </w:rPr>
+          <w:t>2</w:t>
+        </w:r>
+      </w:fldSimple>
+      <w:r>
+        <w:t>.</w:t>
+      </w:r>
+      <w:fldSimple w:instr=" SEQ Рисунок \* ARABIC \s 1 ">
+        <w:r>
+          <w:rPr>
+            <w:noProof/>
+          </w:rPr>
+          <w:t>20</w:t>
+        </w:r>
+      </w:fldSimple>
+      <w:r>
+        <w:rPr>
+          <w:lang w:val="ru-RU"/>
+        </w:rPr>
+        <w:t xml:space="preserve"> Макет </w:t>
+      </w:r>
+      <w:r>
+        <w:t xml:space="preserve">Bottom Sheet </w:t>
+      </w:r>
+      <w:r>
+        <w:rPr>
+          <w:lang w:val="ru-RU"/>
+        </w:rPr>
+        <w:t>диалога</w:t>
+      </w:r>
+    </w:p>
+    <w:p>
+      <w:pPr>
+        <w:pStyle w:val="Heading1"/>
+      </w:pPr>
+      <w:r>
+        <w:t>Реализация</w:t>
+      </w:r>
+    </w:p>
+    <w:p>
+      <w:pPr>
+        <w:rPr>
+          <w:lang w:val="ru-RU"/>
+        </w:rPr>
+      </w:pPr>
+      <w:bookmarkStart w:id="2" w:name="_GoBack"/>
+      <w:bookmarkEnd w:id="2"/>
     </w:p>
     <w:p>
       <w:pPr>
         <w:pStyle w:val="Heading0"/>
       </w:pPr>
       <w:r>
-        <w:lastRenderedPageBreak/>
         <w:t>Список литературы</w:t>
       </w:r>
     </w:p>
@@ -16012,13 +16295,21 @@
         </w:rPr>
         <w:t xml:space="preserve">: </w:t>
       </w:r>
-      <w:hyperlink r:id="rId32" w:history="1">
+      <w:hyperlink r:id="rId34" w:history="1">
         <w:r>
           <w:rPr>
             <w:rStyle w:val="Hyperlink"/>
             <w:lang w:val="ru-RU"/>
           </w:rPr>
-          <w:t>https://cyberleninka.ru/article/n/sistema-udalennogo-monitoringa-i-upravleniya-setyami-teplosnabzheniya-na-baze-sensornyh-setey/viewer</w:t>
+          <w:t>https://cyberleninka.ru/article/n/sistema-udalennogo-</w:t>
+        </w:r>
+        <w:r>
+          <w:rPr>
+            <w:rStyle w:val="Hyperlink"/>
+            <w:lang w:val="ru-RU"/>
+          </w:rPr>
+          <w:lastRenderedPageBreak/>
+          <w:t>monitoringa-i-upravleniya-setyami-teplosnabzheniya-na-baze-sensornyh-setey/viewer</w:t>
         </w:r>
       </w:hyperlink>
     </w:p>
@@ -16244,7 +16535,7 @@
         </w:rPr>
         <w:t xml:space="preserve">: </w:t>
       </w:r>
-      <w:hyperlink r:id="rId33" w:history="1">
+      <w:hyperlink r:id="rId35" w:history="1">
         <w:r>
           <w:rPr>
             <w:rStyle w:val="Hyperlink"/>
@@ -16436,7 +16727,7 @@
         </w:rPr>
         <w:t xml:space="preserve">: </w:t>
       </w:r>
-      <w:hyperlink r:id="rId34" w:history="1">
+      <w:hyperlink r:id="rId36" w:history="1">
         <w:r>
           <w:rPr>
             <w:rStyle w:val="Hyperlink"/>
@@ -16540,7 +16831,6 @@
         <w:t xml:space="preserve">- </w:t>
       </w:r>
       <w:r>
-        <w:lastRenderedPageBreak/>
         <w:t>URL</w:t>
       </w:r>
       <w:r>
@@ -16549,7 +16839,7 @@
         </w:rPr>
         <w:t xml:space="preserve">: </w:t>
       </w:r>
-      <w:hyperlink r:id="rId35" w:history="1">
+      <w:hyperlink r:id="rId37" w:history="1">
         <w:r>
           <w:rPr>
             <w:rStyle w:val="Hyperlink"/>
@@ -16683,7 +16973,7 @@
         </w:rPr>
         <w:t xml:space="preserve">: </w:t>
       </w:r>
-      <w:hyperlink r:id="rId36" w:history="1">
+      <w:hyperlink r:id="rId38" w:history="1">
         <w:r>
           <w:rPr>
             <w:rStyle w:val="Hyperlink"/>
@@ -16781,7 +17071,14 @@
         <w:rPr>
           <w:lang w:val="ru-RU"/>
         </w:rPr>
-        <w:t xml:space="preserve">// Научный результат. Информационные технологии – 2018 </w:t>
+        <w:t xml:space="preserve">// Научный результат. </w:t>
+      </w:r>
+      <w:r>
+        <w:rPr>
+          <w:lang w:val="ru-RU"/>
+        </w:rPr>
+        <w:lastRenderedPageBreak/>
+        <w:t xml:space="preserve">Информационные технологии – 2018 </w:t>
       </w:r>
       <w:r>
         <w:rPr>
@@ -16828,7 +17125,7 @@
         </w:rPr>
         <w:t xml:space="preserve">: </w:t>
       </w:r>
-      <w:hyperlink r:id="rId37" w:history="1">
+      <w:hyperlink r:id="rId39" w:history="1">
         <w:r>
           <w:rPr>
             <w:rStyle w:val="Hyperlink"/>
@@ -17039,7 +17336,7 @@
         </w:rPr>
         <w:t xml:space="preserve"> </w:t>
       </w:r>
-      <w:hyperlink r:id="rId38" w:history="1">
+      <w:hyperlink r:id="rId40" w:history="1">
         <w:r>
           <w:rPr>
             <w:rStyle w:val="Hyperlink"/>
@@ -17179,7 +17476,7 @@
           <w:r>
             <w:t xml:space="preserve">URL: </w:t>
           </w:r>
-          <w:hyperlink r:id="rId39" w:history="1">
+          <w:hyperlink r:id="rId41" w:history="1">
             <w:r>
               <w:rPr>
                 <w:rStyle w:val="Hyperlink"/>
@@ -17315,7 +17612,7 @@
       <w:r>
         <w:t xml:space="preserve">URL: </w:t>
       </w:r>
-      <w:hyperlink r:id="rId40" w:history="1">
+      <w:hyperlink r:id="rId42" w:history="1">
         <w:r>
           <w:rPr>
             <w:rStyle w:val="Hyperlink"/>
@@ -17336,7 +17633,6 @@
         </w:rPr>
       </w:pPr>
       <w:r>
-        <w:lastRenderedPageBreak/>
         <w:t xml:space="preserve"> </w:t>
       </w:r>
       <w:r>
@@ -17436,7 +17732,7 @@
         </w:rPr>
         <w:t xml:space="preserve">: </w:t>
       </w:r>
-      <w:hyperlink r:id="rId41" w:history="1">
+      <w:hyperlink r:id="rId43" w:history="1">
         <w:r>
           <w:rPr>
             <w:rStyle w:val="Hyperlink"/>
@@ -17540,7 +17836,7 @@
         </w:rPr>
         <w:t xml:space="preserve">: </w:t>
       </w:r>
-      <w:hyperlink r:id="rId42" w:history="1">
+      <w:hyperlink r:id="rId44" w:history="1">
         <w:r>
           <w:rPr>
             <w:rStyle w:val="Hyperlink"/>
@@ -17565,6 +17861,7 @@
         <w:rPr>
           <w:lang w:val="ru-RU"/>
         </w:rPr>
+        <w:lastRenderedPageBreak/>
         <w:t xml:space="preserve"> </w:t>
       </w:r>
       <w:r>
@@ -17644,7 +17941,7 @@
         </w:rPr>
         <w:t xml:space="preserve">: </w:t>
       </w:r>
-      <w:hyperlink r:id="rId43" w:history="1">
+      <w:hyperlink r:id="rId45" w:history="1">
         <w:r>
           <w:rPr>
             <w:rStyle w:val="Hyperlink"/>
@@ -17754,7 +18051,7 @@
         </w:rPr>
         <w:t xml:space="preserve">: </w:t>
       </w:r>
-      <w:hyperlink r:id="rId44" w:history="1">
+      <w:hyperlink r:id="rId46" w:history="1">
         <w:r>
           <w:rPr>
             <w:rStyle w:val="Hyperlink"/>
@@ -18036,7 +18333,7 @@
         </w:rPr>
         <w:t xml:space="preserve">: </w:t>
       </w:r>
-      <w:hyperlink r:id="rId45" w:history="1">
+      <w:hyperlink r:id="rId47" w:history="1">
         <w:r>
           <w:rPr>
             <w:rStyle w:val="Hyperlink"/>
@@ -18117,7 +18414,7 @@
         </w:rPr>
         <w:t xml:space="preserve">: </w:t>
       </w:r>
-      <w:hyperlink r:id="rId46" w:history="1">
+      <w:hyperlink r:id="rId48" w:history="1">
         <w:r>
           <w:rPr>
             <w:rStyle w:val="Hyperlink"/>
@@ -18711,7 +19008,6 @@
             <w:rStyle w:val="Hyperlink"/>
             <w:lang w:val="ru-RU"/>
           </w:rPr>
-          <w:lastRenderedPageBreak/>
           <w:t>%20%</w:t>
         </w:r>
         <w:r>
@@ -19050,7 +19346,7 @@
         </w:rPr>
         <w:t xml:space="preserve">: </w:t>
       </w:r>
-      <w:hyperlink r:id="rId47" w:history="1">
+      <w:hyperlink r:id="rId49" w:history="1">
         <w:r>
           <w:rPr>
             <w:rStyle w:val="Hyperlink"/>
@@ -19075,6 +19371,7 @@
         <w:rPr>
           <w:lang w:val="ru-RU"/>
         </w:rPr>
+        <w:lastRenderedPageBreak/>
         <w:t xml:space="preserve"> Хантер Д.</w:t>
       </w:r>
       <w:r>
@@ -19231,7 +19528,7 @@
       </w:pPr>
     </w:p>
     <w:sectPr>
-      <w:headerReference w:type="default" r:id="rId48"/>
+      <w:headerReference w:type="default" r:id="rId50"/>
       <w:pgSz w:w="11906" w:h="16838"/>
       <w:pgMar w:top="1440" w:right="1440" w:bottom="1440" w:left="1440" w:header="708" w:footer="708" w:gutter="0"/>
       <w:cols w:space="708"/>
@@ -20755,102 +21052,16 @@
     </w:lvl>
   </w:abstractNum>
   <w:abstractNum w:abstractNumId="13" w15:restartNumberingAfterBreak="0">
-    <w:nsid w:val="5DAF43B0"/>
+    <w:nsid w:val="5CE21D28"/>
     <w:multiLevelType w:val="hybridMultilevel"/>
-    <w:tmpl w:val="DAC8C312"/>
-    <w:lvl w:ilvl="0" w:tplc="0C000017">
-      <w:start w:val="1"/>
-      <w:numFmt w:val="lowerLetter"/>
-      <w:lvlText w:val="%1)"/>
-      <w:lvlJc w:val="left"/>
-      <w:pPr>
-        <w:ind w:left="720" w:hanging="360"/>
-      </w:pPr>
-    </w:lvl>
-    <w:lvl w:ilvl="1" w:tplc="0C000019" w:tentative="1">
-      <w:start w:val="1"/>
-      <w:numFmt w:val="lowerLetter"/>
-      <w:lvlText w:val="%2."/>
-      <w:lvlJc w:val="left"/>
-      <w:pPr>
-        <w:ind w:left="1440" w:hanging="360"/>
-      </w:pPr>
-    </w:lvl>
-    <w:lvl w:ilvl="2" w:tplc="0C00001B" w:tentative="1">
-      <w:start w:val="1"/>
-      <w:numFmt w:val="lowerRoman"/>
-      <w:lvlText w:val="%3."/>
-      <w:lvlJc w:val="right"/>
-      <w:pPr>
-        <w:ind w:left="2160" w:hanging="180"/>
-      </w:pPr>
-    </w:lvl>
-    <w:lvl w:ilvl="3" w:tplc="0C00000F" w:tentative="1">
-      <w:start w:val="1"/>
-      <w:numFmt w:val="decimal"/>
-      <w:lvlText w:val="%4."/>
-      <w:lvlJc w:val="left"/>
-      <w:pPr>
-        <w:ind w:left="2880" w:hanging="360"/>
-      </w:pPr>
-    </w:lvl>
-    <w:lvl w:ilvl="4" w:tplc="0C000019" w:tentative="1">
-      <w:start w:val="1"/>
-      <w:numFmt w:val="lowerLetter"/>
-      <w:lvlText w:val="%5."/>
-      <w:lvlJc w:val="left"/>
-      <w:pPr>
-        <w:ind w:left="3600" w:hanging="360"/>
-      </w:pPr>
-    </w:lvl>
-    <w:lvl w:ilvl="5" w:tplc="0C00001B" w:tentative="1">
-      <w:start w:val="1"/>
-      <w:numFmt w:val="lowerRoman"/>
-      <w:lvlText w:val="%6."/>
-      <w:lvlJc w:val="right"/>
-      <w:pPr>
-        <w:ind w:left="4320" w:hanging="180"/>
-      </w:pPr>
-    </w:lvl>
-    <w:lvl w:ilvl="6" w:tplc="0C00000F" w:tentative="1">
-      <w:start w:val="1"/>
-      <w:numFmt w:val="decimal"/>
-      <w:lvlText w:val="%7."/>
-      <w:lvlJc w:val="left"/>
-      <w:pPr>
-        <w:ind w:left="5040" w:hanging="360"/>
-      </w:pPr>
-    </w:lvl>
-    <w:lvl w:ilvl="7" w:tplc="0C000019" w:tentative="1">
-      <w:start w:val="1"/>
-      <w:numFmt w:val="lowerLetter"/>
-      <w:lvlText w:val="%8."/>
-      <w:lvlJc w:val="left"/>
-      <w:pPr>
-        <w:ind w:left="5760" w:hanging="360"/>
-      </w:pPr>
-    </w:lvl>
-    <w:lvl w:ilvl="8" w:tplc="0C00001B" w:tentative="1">
-      <w:start w:val="1"/>
-      <w:numFmt w:val="lowerRoman"/>
-      <w:lvlText w:val="%9."/>
-      <w:lvlJc w:val="right"/>
-      <w:pPr>
-        <w:ind w:left="6480" w:hanging="180"/>
-      </w:pPr>
-    </w:lvl>
-  </w:abstractNum>
-  <w:abstractNum w:abstractNumId="14" w15:restartNumberingAfterBreak="0">
-    <w:nsid w:val="5DE869B0"/>
-    <w:multiLevelType w:val="hybridMultilevel"/>
-    <w:tmpl w:val="A87C5084"/>
+    <w:tmpl w:val="857C64B8"/>
     <w:lvl w:ilvl="0" w:tplc="04090001">
       <w:start w:val="1"/>
       <w:numFmt w:val="bullet"/>
       <w:lvlText w:val=""/>
       <w:lvlJc w:val="left"/>
       <w:pPr>
-        <w:ind w:left="1440" w:hanging="360"/>
+        <w:ind w:left="720" w:hanging="360"/>
       </w:pPr>
       <w:rPr>
         <w:rFonts w:ascii="Symbol" w:hAnsi="Symbol" w:hint="default"/>
@@ -20862,7 +21073,7 @@
       <w:lvlText w:val="o"/>
       <w:lvlJc w:val="left"/>
       <w:pPr>
-        <w:ind w:left="2160" w:hanging="360"/>
+        <w:ind w:left="1440" w:hanging="360"/>
       </w:pPr>
       <w:rPr>
         <w:rFonts w:ascii="Courier New" w:hAnsi="Courier New" w:cs="Courier New" w:hint="default"/>
@@ -20874,7 +21085,7 @@
       <w:lvlText w:val=""/>
       <w:lvlJc w:val="left"/>
       <w:pPr>
-        <w:ind w:left="2880" w:hanging="360"/>
+        <w:ind w:left="2160" w:hanging="360"/>
       </w:pPr>
       <w:rPr>
         <w:rFonts w:ascii="Wingdings" w:hAnsi="Wingdings" w:hint="default"/>
@@ -20886,7 +21097,7 @@
       <w:lvlText w:val=""/>
       <w:lvlJc w:val="left"/>
       <w:pPr>
-        <w:ind w:left="3600" w:hanging="360"/>
+        <w:ind w:left="2880" w:hanging="360"/>
       </w:pPr>
       <w:rPr>
         <w:rFonts w:ascii="Symbol" w:hAnsi="Symbol" w:hint="default"/>
@@ -20898,7 +21109,7 @@
       <w:lvlText w:val="o"/>
       <w:lvlJc w:val="left"/>
       <w:pPr>
-        <w:ind w:left="4320" w:hanging="360"/>
+        <w:ind w:left="3600" w:hanging="360"/>
       </w:pPr>
       <w:rPr>
         <w:rFonts w:ascii="Courier New" w:hAnsi="Courier New" w:cs="Courier New" w:hint="default"/>
@@ -20910,7 +21121,7 @@
       <w:lvlText w:val=""/>
       <w:lvlJc w:val="left"/>
       <w:pPr>
-        <w:ind w:left="5040" w:hanging="360"/>
+        <w:ind w:left="4320" w:hanging="360"/>
       </w:pPr>
       <w:rPr>
         <w:rFonts w:ascii="Wingdings" w:hAnsi="Wingdings" w:hint="default"/>
@@ -20922,7 +21133,7 @@
       <w:lvlText w:val=""/>
       <w:lvlJc w:val="left"/>
       <w:pPr>
-        <w:ind w:left="5760" w:hanging="360"/>
+        <w:ind w:left="5040" w:hanging="360"/>
       </w:pPr>
       <w:rPr>
         <w:rFonts w:ascii="Symbol" w:hAnsi="Symbol" w:hint="default"/>
@@ -20934,7 +21145,7 @@
       <w:lvlText w:val="o"/>
       <w:lvlJc w:val="left"/>
       <w:pPr>
-        <w:ind w:left="6480" w:hanging="360"/>
+        <w:ind w:left="5760" w:hanging="360"/>
       </w:pPr>
       <w:rPr>
         <w:rFonts w:ascii="Courier New" w:hAnsi="Courier New" w:cs="Courier New" w:hint="default"/>
@@ -20946,14 +21157,213 @@
       <w:lvlText w:val=""/>
       <w:lvlJc w:val="left"/>
       <w:pPr>
-        <w:ind w:left="7200" w:hanging="360"/>
+        <w:ind w:left="6480" w:hanging="360"/>
       </w:pPr>
       <w:rPr>
         <w:rFonts w:ascii="Wingdings" w:hAnsi="Wingdings" w:hint="default"/>
       </w:rPr>
     </w:lvl>
   </w:abstractNum>
+  <w:abstractNum w:abstractNumId="14" w15:restartNumberingAfterBreak="0">
+    <w:nsid w:val="5DAF43B0"/>
+    <w:multiLevelType w:val="hybridMultilevel"/>
+    <w:tmpl w:val="DAC8C312"/>
+    <w:lvl w:ilvl="0" w:tplc="0C000017">
+      <w:start w:val="1"/>
+      <w:numFmt w:val="lowerLetter"/>
+      <w:lvlText w:val="%1)"/>
+      <w:lvlJc w:val="left"/>
+      <w:pPr>
+        <w:ind w:left="720" w:hanging="360"/>
+      </w:pPr>
+    </w:lvl>
+    <w:lvl w:ilvl="1" w:tplc="0C000019" w:tentative="1">
+      <w:start w:val="1"/>
+      <w:numFmt w:val="lowerLetter"/>
+      <w:lvlText w:val="%2."/>
+      <w:lvlJc w:val="left"/>
+      <w:pPr>
+        <w:ind w:left="1440" w:hanging="360"/>
+      </w:pPr>
+    </w:lvl>
+    <w:lvl w:ilvl="2" w:tplc="0C00001B" w:tentative="1">
+      <w:start w:val="1"/>
+      <w:numFmt w:val="lowerRoman"/>
+      <w:lvlText w:val="%3."/>
+      <w:lvlJc w:val="right"/>
+      <w:pPr>
+        <w:ind w:left="2160" w:hanging="180"/>
+      </w:pPr>
+    </w:lvl>
+    <w:lvl w:ilvl="3" w:tplc="0C00000F" w:tentative="1">
+      <w:start w:val="1"/>
+      <w:numFmt w:val="decimal"/>
+      <w:lvlText w:val="%4."/>
+      <w:lvlJc w:val="left"/>
+      <w:pPr>
+        <w:ind w:left="2880" w:hanging="360"/>
+      </w:pPr>
+    </w:lvl>
+    <w:lvl w:ilvl="4" w:tplc="0C000019" w:tentative="1">
+      <w:start w:val="1"/>
+      <w:numFmt w:val="lowerLetter"/>
+      <w:lvlText w:val="%5."/>
+      <w:lvlJc w:val="left"/>
+      <w:pPr>
+        <w:ind w:left="3600" w:hanging="360"/>
+      </w:pPr>
+    </w:lvl>
+    <w:lvl w:ilvl="5" w:tplc="0C00001B" w:tentative="1">
+      <w:start w:val="1"/>
+      <w:numFmt w:val="lowerRoman"/>
+      <w:lvlText w:val="%6."/>
+      <w:lvlJc w:val="right"/>
+      <w:pPr>
+        <w:ind w:left="4320" w:hanging="180"/>
+      </w:pPr>
+    </w:lvl>
+    <w:lvl w:ilvl="6" w:tplc="0C00000F" w:tentative="1">
+      <w:start w:val="1"/>
+      <w:numFmt w:val="decimal"/>
+      <w:lvlText w:val="%7."/>
+      <w:lvlJc w:val="left"/>
+      <w:pPr>
+        <w:ind w:left="5040" w:hanging="360"/>
+      </w:pPr>
+    </w:lvl>
+    <w:lvl w:ilvl="7" w:tplc="0C000019" w:tentative="1">
+      <w:start w:val="1"/>
+      <w:numFmt w:val="lowerLetter"/>
+      <w:lvlText w:val="%8."/>
+      <w:lvlJc w:val="left"/>
+      <w:pPr>
+        <w:ind w:left="5760" w:hanging="360"/>
+      </w:pPr>
+    </w:lvl>
+    <w:lvl w:ilvl="8" w:tplc="0C00001B" w:tentative="1">
+      <w:start w:val="1"/>
+      <w:numFmt w:val="lowerRoman"/>
+      <w:lvlText w:val="%9."/>
+      <w:lvlJc w:val="right"/>
+      <w:pPr>
+        <w:ind w:left="6480" w:hanging="180"/>
+      </w:pPr>
+    </w:lvl>
+  </w:abstractNum>
   <w:abstractNum w:abstractNumId="15" w15:restartNumberingAfterBreak="0">
+    <w:nsid w:val="5DE869B0"/>
+    <w:multiLevelType w:val="hybridMultilevel"/>
+    <w:tmpl w:val="A87C5084"/>
+    <w:lvl w:ilvl="0" w:tplc="04090001">
+      <w:start w:val="1"/>
+      <w:numFmt w:val="bullet"/>
+      <w:lvlText w:val=""/>
+      <w:lvlJc w:val="left"/>
+      <w:pPr>
+        <w:ind w:left="1440" w:hanging="360"/>
+      </w:pPr>
+      <w:rPr>
+        <w:rFonts w:ascii="Symbol" w:hAnsi="Symbol" w:hint="default"/>
+      </w:rPr>
+    </w:lvl>
+    <w:lvl w:ilvl="1" w:tplc="04090003" w:tentative="1">
+      <w:start w:val="1"/>
+      <w:numFmt w:val="bullet"/>
+      <w:lvlText w:val="o"/>
+      <w:lvlJc w:val="left"/>
+      <w:pPr>
+        <w:ind w:left="2160" w:hanging="360"/>
+      </w:pPr>
+      <w:rPr>
+        <w:rFonts w:ascii="Courier New" w:hAnsi="Courier New" w:cs="Courier New" w:hint="default"/>
+      </w:rPr>
+    </w:lvl>
+    <w:lvl w:ilvl="2" w:tplc="04090005" w:tentative="1">
+      <w:start w:val="1"/>
+      <w:numFmt w:val="bullet"/>
+      <w:lvlText w:val=""/>
+      <w:lvlJc w:val="left"/>
+      <w:pPr>
+        <w:ind w:left="2880" w:hanging="360"/>
+      </w:pPr>
+      <w:rPr>
+        <w:rFonts w:ascii="Wingdings" w:hAnsi="Wingdings" w:hint="default"/>
+      </w:rPr>
+    </w:lvl>
+    <w:lvl w:ilvl="3" w:tplc="04090001" w:tentative="1">
+      <w:start w:val="1"/>
+      <w:numFmt w:val="bullet"/>
+      <w:lvlText w:val=""/>
+      <w:lvlJc w:val="left"/>
+      <w:pPr>
+        <w:ind w:left="3600" w:hanging="360"/>
+      </w:pPr>
+      <w:rPr>
+        <w:rFonts w:ascii="Symbol" w:hAnsi="Symbol" w:hint="default"/>
+      </w:rPr>
+    </w:lvl>
+    <w:lvl w:ilvl="4" w:tplc="04090003" w:tentative="1">
+      <w:start w:val="1"/>
+      <w:numFmt w:val="bullet"/>
+      <w:lvlText w:val="o"/>
+      <w:lvlJc w:val="left"/>
+      <w:pPr>
+        <w:ind w:left="4320" w:hanging="360"/>
+      </w:pPr>
+      <w:rPr>
+        <w:rFonts w:ascii="Courier New" w:hAnsi="Courier New" w:cs="Courier New" w:hint="default"/>
+      </w:rPr>
+    </w:lvl>
+    <w:lvl w:ilvl="5" w:tplc="04090005" w:tentative="1">
+      <w:start w:val="1"/>
+      <w:numFmt w:val="bullet"/>
+      <w:lvlText w:val=""/>
+      <w:lvlJc w:val="left"/>
+      <w:pPr>
+        <w:ind w:left="5040" w:hanging="360"/>
+      </w:pPr>
+      <w:rPr>
+        <w:rFonts w:ascii="Wingdings" w:hAnsi="Wingdings" w:hint="default"/>
+      </w:rPr>
+    </w:lvl>
+    <w:lvl w:ilvl="6" w:tplc="04090001" w:tentative="1">
+      <w:start w:val="1"/>
+      <w:numFmt w:val="bullet"/>
+      <w:lvlText w:val=""/>
+      <w:lvlJc w:val="left"/>
+      <w:pPr>
+        <w:ind w:left="5760" w:hanging="360"/>
+      </w:pPr>
+      <w:rPr>
+        <w:rFonts w:ascii="Symbol" w:hAnsi="Symbol" w:hint="default"/>
+      </w:rPr>
+    </w:lvl>
+    <w:lvl w:ilvl="7" w:tplc="04090003" w:tentative="1">
+      <w:start w:val="1"/>
+      <w:numFmt w:val="bullet"/>
+      <w:lvlText w:val="o"/>
+      <w:lvlJc w:val="left"/>
+      <w:pPr>
+        <w:ind w:left="6480" w:hanging="360"/>
+      </w:pPr>
+      <w:rPr>
+        <w:rFonts w:ascii="Courier New" w:hAnsi="Courier New" w:cs="Courier New" w:hint="default"/>
+      </w:rPr>
+    </w:lvl>
+    <w:lvl w:ilvl="8" w:tplc="04090005" w:tentative="1">
+      <w:start w:val="1"/>
+      <w:numFmt w:val="bullet"/>
+      <w:lvlText w:val=""/>
+      <w:lvlJc w:val="left"/>
+      <w:pPr>
+        <w:ind w:left="7200" w:hanging="360"/>
+      </w:pPr>
+      <w:rPr>
+        <w:rFonts w:ascii="Wingdings" w:hAnsi="Wingdings" w:hint="default"/>
+      </w:rPr>
+    </w:lvl>
+  </w:abstractNum>
+  <w:abstractNum w:abstractNumId="16" w15:restartNumberingAfterBreak="0">
     <w:nsid w:val="6D5361D2"/>
     <w:multiLevelType w:val="hybridMultilevel"/>
     <w:tmpl w:val="10887A72"/>
@@ -21039,7 +21449,7 @@
       </w:pPr>
     </w:lvl>
   </w:abstractNum>
-  <w:abstractNum w:abstractNumId="16" w15:restartNumberingAfterBreak="0">
+  <w:abstractNum w:abstractNumId="17" w15:restartNumberingAfterBreak="0">
     <w:nsid w:val="778C0F01"/>
     <w:multiLevelType w:val="hybridMultilevel"/>
     <w:tmpl w:val="B3240398"/>
@@ -21125,7 +21535,7 @@
       </w:pPr>
     </w:lvl>
   </w:abstractNum>
-  <w:abstractNum w:abstractNumId="17" w15:restartNumberingAfterBreak="0">
+  <w:abstractNum w:abstractNumId="18" w15:restartNumberingAfterBreak="0">
     <w:nsid w:val="78A94B4C"/>
     <w:multiLevelType w:val="hybridMultilevel"/>
     <w:tmpl w:val="31D899F8"/>
@@ -21238,7 +21648,7 @@
       </w:rPr>
     </w:lvl>
   </w:abstractNum>
-  <w:abstractNum w:abstractNumId="18" w15:restartNumberingAfterBreak="0">
+  <w:abstractNum w:abstractNumId="19" w15:restartNumberingAfterBreak="0">
     <w:nsid w:val="7A946402"/>
     <w:multiLevelType w:val="hybridMultilevel"/>
     <w:tmpl w:val="E7AC46DE"/>
@@ -21331,10 +21741,10 @@
     <w:abstractNumId w:val="4"/>
   </w:num>
   <w:num w:numId="3">
-    <w:abstractNumId w:val="17"/>
+    <w:abstractNumId w:val="18"/>
   </w:num>
   <w:num w:numId="4">
-    <w:abstractNumId w:val="18"/>
+    <w:abstractNumId w:val="19"/>
   </w:num>
   <w:num w:numId="5">
     <w:abstractNumId w:val="1"/>
@@ -21358,19 +21768,19 @@
     <w:abstractNumId w:val="5"/>
   </w:num>
   <w:num w:numId="12">
-    <w:abstractNumId w:val="14"/>
+    <w:abstractNumId w:val="15"/>
   </w:num>
   <w:num w:numId="13">
     <w:abstractNumId w:val="7"/>
   </w:num>
   <w:num w:numId="14">
-    <w:abstractNumId w:val="13"/>
+    <w:abstractNumId w:val="14"/>
   </w:num>
   <w:num w:numId="15">
     <w:abstractNumId w:val="3"/>
   </w:num>
   <w:num w:numId="16">
-    <w:abstractNumId w:val="15"/>
+    <w:abstractNumId w:val="16"/>
   </w:num>
   <w:num w:numId="17">
     <w:abstractNumId w:val="8"/>
@@ -21379,7 +21789,10 @@
     <w:abstractNumId w:val="2"/>
   </w:num>
   <w:num w:numId="19">
-    <w:abstractNumId w:val="16"/>
+    <w:abstractNumId w:val="17"/>
+  </w:num>
+  <w:num w:numId="20">
+    <w:abstractNumId w:val="13"/>
   </w:num>
 </w:numbering>
 </file>
@@ -22841,7 +23254,7 @@
 </file>
 
 <file path=customXml/itemProps1.xml><?xml version="1.0" encoding="utf-8"?>
-<ds:datastoreItem xmlns:ds="http://schemas.openxmlformats.org/officeDocument/2006/customXml" ds:itemID="{B3E0BA07-F57F-4A49-8608-B8AA337C0573}">
+<ds:datastoreItem xmlns:ds="http://schemas.openxmlformats.org/officeDocument/2006/customXml" ds:itemID="{2FF83192-EF7C-41A2-AEC3-0B206AB92919}">
   <ds:schemaRefs>
     <ds:schemaRef ds:uri="http://schemas.openxmlformats.org/officeDocument/2006/bibliography"/>
   </ds:schemaRefs>

</xml_diff>

<commit_message>
(graduate) start 3 chapter
</commit_message>
<xml_diff>
--- a/graduate/Диплом.docx
+++ b/graduate/Диплом.docx
@@ -15976,6 +15976,7 @@
       </w:pPr>
       <w:r>
         <w:rPr>
+          <w:noProof/>
           <w:lang w:val="ru-RU"/>
         </w:rPr>
         <w:drawing>
@@ -16019,9 +16020,6 @@
       <w:pPr>
         <w:pStyle w:val="Caption"/>
         <w:jc w:val="center"/>
-        <w:rPr>
-          <w:lang w:val="ru-RU"/>
-        </w:rPr>
       </w:pPr>
       <w:proofErr w:type="spellStart"/>
       <w:r>
@@ -16051,10 +16049,16 @@
         </w:r>
       </w:fldSimple>
       <w:r>
-        <w:rPr>
-          <w:lang w:val="ru-RU"/>
-        </w:rPr>
-        <w:t xml:space="preserve"> Макет </w:t>
+        <w:t xml:space="preserve"> </w:t>
+      </w:r>
+      <w:r>
+        <w:rPr>
+          <w:lang w:val="ru-RU"/>
+        </w:rPr>
+        <w:t>Макет</w:t>
+      </w:r>
+      <w:r>
+        <w:t xml:space="preserve"> </w:t>
       </w:r>
       <w:r>
         <w:t xml:space="preserve">Bottom Sheet </w:t>
@@ -16076,10 +16080,1455 @@
     </w:p>
     <w:p>
       <w:pPr>
-        <w:rPr>
-          <w:lang w:val="ru-RU"/>
-        </w:rPr>
-      </w:pPr>
+        <w:pStyle w:val="Heading2"/>
+        <w:numPr>
+          <w:ilvl w:val="1"/>
+          <w:numId w:val="3"/>
+        </w:numPr>
+        <w:rPr>
+          <w:lang w:val="ru-RU"/>
+        </w:rPr>
+      </w:pPr>
+      <w:r>
+        <w:rPr>
+          <w:lang w:val="ru-RU"/>
+        </w:rPr>
+        <w:t>Создание проекта</w:t>
+      </w:r>
+    </w:p>
+    <w:p>
+      <w:pPr>
+        <w:rPr>
+          <w:lang w:val="ru-RU"/>
+        </w:rPr>
+      </w:pPr>
+      <w:r>
+        <w:rPr>
+          <w:lang w:val="ru-RU"/>
+        </w:rPr>
+        <w:t>Для начала создадим проект. Минимальную поддерживаемую версию</w:t>
+      </w:r>
+      <w:r>
+        <w:rPr>
+          <w:lang w:val="ru-RU"/>
+        </w:rPr>
+        <w:t xml:space="preserve"> </w:t>
+      </w:r>
+      <w:r>
+        <w:t>SDK</w:t>
+      </w:r>
+      <w:r>
+        <w:rPr>
+          <w:lang w:val="ru-RU"/>
+        </w:rPr>
+        <w:t xml:space="preserve"> </w:t>
+      </w:r>
+      <w:r>
+        <w:rPr>
+          <w:lang w:val="ru-RU"/>
+        </w:rPr>
+        <w:t xml:space="preserve">выберем 21 версию, так как на сегодняшний день согласно статистике его поддерживают 98% девайсов. Зададим название для проекта, а также имя корневого пакета. В качестве основного языка выберем </w:t>
+      </w:r>
+      <w:r>
+        <w:t>Kotlin</w:t>
+      </w:r>
+      <w:r>
+        <w:rPr>
+          <w:lang w:val="ru-RU"/>
+        </w:rPr>
+        <w:t>.</w:t>
+      </w:r>
+    </w:p>
+    <w:p>
+      <w:pPr>
+        <w:keepNext/>
+      </w:pPr>
+      <w:r>
+        <w:rPr>
+          <w:lang w:val="ru-RU"/>
+        </w:rPr>
+        <w:lastRenderedPageBreak/>
+        <w:drawing>
+          <wp:inline distT="0" distB="0" distL="0" distR="0" wp14:anchorId="4E0647AB" wp14:editId="0673A24D">
+            <wp:extent cx="5572125" cy="4021979"/>
+            <wp:effectExtent l="0" t="0" r="0" b="0"/>
+            <wp:docPr id="11" name="Picture 11"/>
+            <wp:cNvGraphicFramePr>
+              <a:graphicFrameLocks xmlns:a="http://schemas.openxmlformats.org/drawingml/2006/main" noChangeAspect="1"/>
+            </wp:cNvGraphicFramePr>
+            <a:graphic xmlns:a="http://schemas.openxmlformats.org/drawingml/2006/main">
+              <a:graphicData uri="http://schemas.openxmlformats.org/drawingml/2006/picture">
+                <pic:pic xmlns:pic="http://schemas.openxmlformats.org/drawingml/2006/picture">
+                  <pic:nvPicPr>
+                    <pic:cNvPr id="1" name=""/>
+                    <pic:cNvPicPr/>
+                  </pic:nvPicPr>
+                  <pic:blipFill>
+                    <a:blip r:embed="rId34"/>
+                    <a:stretch>
+                      <a:fillRect/>
+                    </a:stretch>
+                  </pic:blipFill>
+                  <pic:spPr>
+                    <a:xfrm>
+                      <a:off x="0" y="0"/>
+                      <a:ext cx="5604051" cy="4045023"/>
+                    </a:xfrm>
+                    <a:prstGeom prst="rect">
+                      <a:avLst/>
+                    </a:prstGeom>
+                  </pic:spPr>
+                </pic:pic>
+              </a:graphicData>
+            </a:graphic>
+          </wp:inline>
+        </w:drawing>
+      </w:r>
+    </w:p>
+    <w:p>
+      <w:pPr>
+        <w:pStyle w:val="Caption"/>
+        <w:jc w:val="center"/>
+        <w:rPr>
+          <w:lang w:val="ru-RU"/>
+        </w:rPr>
+      </w:pPr>
+      <w:proofErr w:type="spellStart"/>
+      <w:r>
+        <w:t>Рисунок</w:t>
+      </w:r>
+      <w:proofErr w:type="spellEnd"/>
+      <w:r>
+        <w:t xml:space="preserve"> </w:t>
+      </w:r>
+      <w:fldSimple w:instr=" STYLEREF 1 \s ">
+        <w:r>
+          <w:rPr>
+            <w:noProof/>
+          </w:rPr>
+          <w:t>3</w:t>
+        </w:r>
+      </w:fldSimple>
+      <w:r>
+        <w:t>.</w:t>
+      </w:r>
+      <w:fldSimple w:instr=" SEQ Рисунок \* ARABIC \s 1 ">
+        <w:r>
+          <w:rPr>
+            <w:noProof/>
+          </w:rPr>
+          <w:t>1</w:t>
+        </w:r>
+      </w:fldSimple>
+      <w:r>
+        <w:rPr>
+          <w:lang w:val="ru-RU"/>
+        </w:rPr>
+        <w:t xml:space="preserve"> Создание нового проекта</w:t>
+      </w:r>
+    </w:p>
+    <w:p>
+      <w:pPr>
+        <w:pStyle w:val="Heading2"/>
+        <w:numPr>
+          <w:ilvl w:val="1"/>
+          <w:numId w:val="3"/>
+        </w:numPr>
+        <w:rPr>
+          <w:lang w:val="ru-RU"/>
+        </w:rPr>
+      </w:pPr>
+      <w:r>
+        <w:rPr>
+          <w:lang w:val="ru-RU"/>
+        </w:rPr>
+        <w:t>Реализация моделей данных</w:t>
+      </w:r>
+    </w:p>
+    <w:p>
+      <w:pPr>
+        <w:ind w:firstLine="360"/>
+        <w:rPr>
+          <w:lang w:val="ru-RU"/>
+        </w:rPr>
+      </w:pPr>
+      <w:r>
+        <w:rPr>
+          <w:lang w:val="ru-RU"/>
+        </w:rPr>
+        <w:t>Для начала нам следует реализовать модели данных, с которыми мы будем взаимодействовать далее. Для удобства инкапсулиру</w:t>
+      </w:r>
+      <w:r>
+        <w:rPr>
+          <w:lang w:val="ru-RU"/>
+        </w:rPr>
+        <w:t>ем</w:t>
+      </w:r>
+      <w:r>
+        <w:rPr>
+          <w:lang w:val="ru-RU"/>
+        </w:rPr>
+        <w:t xml:space="preserve"> словарь с данными получаемых от сервера в модель </w:t>
+      </w:r>
+      <w:proofErr w:type="spellStart"/>
+      <w:r>
+        <w:t>RemoteMeteoData</w:t>
+      </w:r>
+      <w:proofErr w:type="spellEnd"/>
+      <w:r>
+        <w:rPr>
+          <w:lang w:val="ru-RU"/>
+        </w:rPr>
+        <w:t xml:space="preserve">, </w:t>
+      </w:r>
+      <w:r>
+        <w:rPr>
+          <w:lang w:val="ru-RU"/>
+        </w:rPr>
+        <w:t>так мы можем</w:t>
+      </w:r>
+      <w:r>
+        <w:rPr>
+          <w:lang w:val="ru-RU"/>
+        </w:rPr>
+        <w:t xml:space="preserve"> взаимодействовать с ней как со словарем, путем реализации соответствующего интерфейса </w:t>
+      </w:r>
+      <w:r>
+        <w:t>Map</w:t>
+      </w:r>
+      <w:r>
+        <w:rPr>
+          <w:lang w:val="ru-RU"/>
+        </w:rPr>
+        <w:t xml:space="preserve"> и делегированию реализации основных методов значению, которое </w:t>
+      </w:r>
+      <w:r>
+        <w:rPr>
+          <w:lang w:val="ru-RU"/>
+        </w:rPr>
+        <w:t>мы</w:t>
+      </w:r>
+      <w:r>
+        <w:rPr>
+          <w:lang w:val="ru-RU"/>
+        </w:rPr>
+        <w:t xml:space="preserve"> обернул</w:t>
+      </w:r>
+      <w:r>
+        <w:rPr>
+          <w:lang w:val="ru-RU"/>
+        </w:rPr>
+        <w:t>и</w:t>
+      </w:r>
+      <w:r>
+        <w:rPr>
+          <w:lang w:val="ru-RU"/>
+        </w:rPr>
+        <w:t>.</w:t>
+      </w:r>
+    </w:p>
+    <w:p>
+      <w:pPr>
+        <w:rPr>
+          <w:lang w:val="ru-RU"/>
+        </w:rPr>
+      </w:pPr>
+      <w:r>
+        <w:rPr>
+          <w:lang w:val="ru-RU"/>
+        </w:rPr>
+        <w:tab/>
+        <w:t xml:space="preserve">Также </w:t>
+      </w:r>
+      <w:r>
+        <w:rPr>
+          <w:lang w:val="ru-RU"/>
+        </w:rPr>
+        <w:t>была</w:t>
+      </w:r>
+      <w:r>
+        <w:rPr>
+          <w:lang w:val="ru-RU"/>
+        </w:rPr>
+        <w:t xml:space="preserve"> созда</w:t>
+      </w:r>
+      <w:r>
+        <w:rPr>
+          <w:lang w:val="ru-RU"/>
+        </w:rPr>
+        <w:t>на</w:t>
+      </w:r>
+      <w:r>
+        <w:rPr>
+          <w:lang w:val="ru-RU"/>
+        </w:rPr>
+        <w:t xml:space="preserve"> домен</w:t>
+      </w:r>
+      <w:r>
+        <w:rPr>
+          <w:lang w:val="ru-RU"/>
+        </w:rPr>
+        <w:t>ая</w:t>
+      </w:r>
+      <w:r>
+        <w:rPr>
+          <w:lang w:val="ru-RU"/>
+        </w:rPr>
+        <w:t xml:space="preserve"> модель данных </w:t>
+      </w:r>
+      <w:proofErr w:type="spellStart"/>
+      <w:r>
+        <w:t>MeteoData</w:t>
+      </w:r>
+      <w:proofErr w:type="spellEnd"/>
+      <w:r>
+        <w:rPr>
+          <w:lang w:val="ru-RU"/>
+        </w:rPr>
+        <w:t xml:space="preserve">, которая тоже является оберткой для словаря с доменными данными. Для нее также доступны все методы словаря, чего </w:t>
+      </w:r>
+      <w:r>
+        <w:rPr>
+          <w:lang w:val="ru-RU"/>
+        </w:rPr>
+        <w:t>мы</w:t>
+      </w:r>
+      <w:r>
+        <w:rPr>
+          <w:lang w:val="ru-RU"/>
+        </w:rPr>
+        <w:t xml:space="preserve"> добил</w:t>
+      </w:r>
+      <w:r>
+        <w:rPr>
+          <w:lang w:val="ru-RU"/>
+        </w:rPr>
+        <w:t>ись</w:t>
+      </w:r>
+      <w:r>
+        <w:rPr>
+          <w:lang w:val="ru-RU"/>
+        </w:rPr>
+        <w:t xml:space="preserve"> путем описанным выше.</w:t>
+      </w:r>
+    </w:p>
+    <w:p>
+      <w:pPr>
+        <w:rPr>
+          <w:lang w:val="ru-RU"/>
+        </w:rPr>
+      </w:pPr>
+      <w:r>
+        <w:rPr>
+          <w:lang w:val="ru-RU"/>
+        </w:rPr>
+        <w:tab/>
+        <w:t xml:space="preserve">Отличие доменной от не доменной модели данных в </w:t>
+      </w:r>
+      <w:r>
+        <w:rPr>
+          <w:lang w:val="ru-RU"/>
+        </w:rPr>
+        <w:t>данном</w:t>
+      </w:r>
+      <w:r>
+        <w:rPr>
+          <w:lang w:val="ru-RU"/>
+        </w:rPr>
+        <w:t xml:space="preserve"> случае состоит лишь в типе ключа, по которому осуществляется доступ к данным. В доменной модели типом</w:t>
+      </w:r>
+      <w:r>
+        <w:rPr>
+          <w:lang w:val="ru-RU"/>
+        </w:rPr>
+        <w:t xml:space="preserve"> </w:t>
+      </w:r>
+      <w:r>
+        <w:rPr>
+          <w:lang w:val="ru-RU"/>
+        </w:rPr>
+        <w:t>ключа является именно дата, а не ее строковое представление.</w:t>
+      </w:r>
+    </w:p>
+    <w:p>
+      <w:pPr>
+        <w:rPr>
+          <w:lang w:val="ru-RU"/>
+        </w:rPr>
+      </w:pPr>
+      <w:r>
+        <w:rPr>
+          <w:lang w:val="ru-RU"/>
+        </w:rPr>
+        <w:lastRenderedPageBreak/>
+        <w:tab/>
+        <w:t xml:space="preserve">Также </w:t>
+      </w:r>
+      <w:r>
+        <w:rPr>
+          <w:lang w:val="ru-RU"/>
+        </w:rPr>
+        <w:t>была</w:t>
+      </w:r>
+      <w:r>
+        <w:rPr>
+          <w:lang w:val="ru-RU"/>
+        </w:rPr>
+        <w:t xml:space="preserve"> созда</w:t>
+      </w:r>
+      <w:r>
+        <w:rPr>
+          <w:lang w:val="ru-RU"/>
+        </w:rPr>
+        <w:t>на</w:t>
+      </w:r>
+      <w:r>
+        <w:rPr>
+          <w:lang w:val="ru-RU"/>
+        </w:rPr>
+        <w:t xml:space="preserve"> так называем</w:t>
+      </w:r>
+      <w:r>
+        <w:rPr>
+          <w:lang w:val="ru-RU"/>
+        </w:rPr>
+        <w:t>ая</w:t>
+      </w:r>
+      <w:r>
+        <w:rPr>
+          <w:lang w:val="ru-RU"/>
+        </w:rPr>
+        <w:t xml:space="preserve"> </w:t>
+      </w:r>
+      <w:r>
+        <w:t>extension</w:t>
+      </w:r>
+      <w:r>
+        <w:rPr>
+          <w:lang w:val="ru-RU"/>
+        </w:rPr>
+        <w:t xml:space="preserve"> </w:t>
+      </w:r>
+      <w:r>
+        <w:rPr>
+          <w:lang w:val="ru-RU"/>
+        </w:rPr>
+        <w:t>функци</w:t>
+      </w:r>
+      <w:r>
+        <w:rPr>
+          <w:lang w:val="ru-RU"/>
+        </w:rPr>
+        <w:t>я</w:t>
+      </w:r>
+      <w:r>
+        <w:rPr>
+          <w:lang w:val="ru-RU"/>
+        </w:rPr>
+        <w:t xml:space="preserve"> для преобразования сетевой модели в доменную.</w:t>
+      </w:r>
+    </w:p>
+    <w:p>
+      <w:pPr>
+        <w:keepNext/>
+        <w:jc w:val="center"/>
+      </w:pPr>
+      <w:r>
+        <w:rPr>
+          <w:lang w:val="ru-RU"/>
+        </w:rPr>
+        <w:drawing>
+          <wp:inline distT="0" distB="0" distL="0" distR="0" wp14:anchorId="666AEE9B" wp14:editId="4F222FFB">
+            <wp:extent cx="5104881" cy="2400300"/>
+            <wp:effectExtent l="0" t="0" r="635" b="0"/>
+            <wp:docPr id="12" name="Picture 12"/>
+            <wp:cNvGraphicFramePr>
+              <a:graphicFrameLocks xmlns:a="http://schemas.openxmlformats.org/drawingml/2006/main" noChangeAspect="1"/>
+            </wp:cNvGraphicFramePr>
+            <a:graphic xmlns:a="http://schemas.openxmlformats.org/drawingml/2006/main">
+              <a:graphicData uri="http://schemas.openxmlformats.org/drawingml/2006/picture">
+                <pic:pic xmlns:pic="http://schemas.openxmlformats.org/drawingml/2006/picture">
+                  <pic:nvPicPr>
+                    <pic:cNvPr id="1" name=""/>
+                    <pic:cNvPicPr/>
+                  </pic:nvPicPr>
+                  <pic:blipFill>
+                    <a:blip r:embed="rId35"/>
+                    <a:stretch>
+                      <a:fillRect/>
+                    </a:stretch>
+                  </pic:blipFill>
+                  <pic:spPr>
+                    <a:xfrm>
+                      <a:off x="0" y="0"/>
+                      <a:ext cx="5190116" cy="2440377"/>
+                    </a:xfrm>
+                    <a:prstGeom prst="rect">
+                      <a:avLst/>
+                    </a:prstGeom>
+                  </pic:spPr>
+                </pic:pic>
+              </a:graphicData>
+            </a:graphic>
+          </wp:inline>
+        </w:drawing>
+      </w:r>
+    </w:p>
+    <w:p>
+      <w:pPr>
+        <w:pStyle w:val="Caption"/>
+        <w:jc w:val="center"/>
+        <w:rPr>
+          <w:lang w:val="ru-RU"/>
+        </w:rPr>
+      </w:pPr>
+      <w:proofErr w:type="spellStart"/>
+      <w:r>
+        <w:t>Рисунок</w:t>
+      </w:r>
+      <w:proofErr w:type="spellEnd"/>
+      <w:r>
+        <w:t xml:space="preserve"> </w:t>
+      </w:r>
+      <w:fldSimple w:instr=" STYLEREF 1 \s ">
+        <w:r>
+          <w:rPr>
+            <w:noProof/>
+          </w:rPr>
+          <w:t>3</w:t>
+        </w:r>
+      </w:fldSimple>
+      <w:r>
+        <w:t>.</w:t>
+      </w:r>
+      <w:fldSimple w:instr=" SEQ Рисунок \* ARABIC \s 1 ">
+        <w:r>
+          <w:rPr>
+            <w:noProof/>
+          </w:rPr>
+          <w:t>2</w:t>
+        </w:r>
+      </w:fldSimple>
+      <w:r>
+        <w:rPr>
+          <w:lang w:val="ru-RU"/>
+        </w:rPr>
+        <w:t xml:space="preserve"> Модели данных приложения</w:t>
+      </w:r>
+    </w:p>
+    <w:p>
+      <w:pPr>
+        <w:pStyle w:val="Heading2"/>
+        <w:numPr>
+          <w:ilvl w:val="1"/>
+          <w:numId w:val="3"/>
+        </w:numPr>
+        <w:rPr>
+          <w:lang w:val="ru-RU"/>
+        </w:rPr>
+      </w:pPr>
+      <w:r>
+        <w:rPr>
+          <w:lang w:val="ru-RU"/>
+        </w:rPr>
+        <w:t>Реализация источников данных</w:t>
+      </w:r>
+    </w:p>
+    <w:p>
+      <w:pPr>
+        <w:ind w:firstLine="360"/>
+        <w:rPr>
+          <w:lang w:val="ru-RU"/>
+        </w:rPr>
+      </w:pPr>
+      <w:r>
+        <w:rPr>
+          <w:lang w:val="ru-RU"/>
+        </w:rPr>
+        <w:t xml:space="preserve">Для начала следовало создать интерфейс для источника данных так как данные могут браться из разных мест к примеру из сети или из кэша, однако нас не должны интересовать детали их реализации, а потому следует создать интерфейс, который различные имплементации источников данных должны реализовать. </w:t>
+      </w:r>
+    </w:p>
+    <w:p>
+      <w:pPr>
+        <w:keepNext/>
+        <w:jc w:val="center"/>
+      </w:pPr>
+      <w:r>
+        <w:rPr>
+          <w:lang w:val="ru-RU"/>
+        </w:rPr>
+        <w:drawing>
+          <wp:inline distT="0" distB="0" distL="0" distR="0" wp14:anchorId="2ED76E8B" wp14:editId="6A939BFA">
+            <wp:extent cx="5270013" cy="1123950"/>
+            <wp:effectExtent l="0" t="0" r="6985" b="0"/>
+            <wp:docPr id="13" name="Picture 13"/>
+            <wp:cNvGraphicFramePr>
+              <a:graphicFrameLocks xmlns:a="http://schemas.openxmlformats.org/drawingml/2006/main" noChangeAspect="1"/>
+            </wp:cNvGraphicFramePr>
+            <a:graphic xmlns:a="http://schemas.openxmlformats.org/drawingml/2006/main">
+              <a:graphicData uri="http://schemas.openxmlformats.org/drawingml/2006/picture">
+                <pic:pic xmlns:pic="http://schemas.openxmlformats.org/drawingml/2006/picture">
+                  <pic:nvPicPr>
+                    <pic:cNvPr id="1" name=""/>
+                    <pic:cNvPicPr/>
+                  </pic:nvPicPr>
+                  <pic:blipFill>
+                    <a:blip r:embed="rId36"/>
+                    <a:stretch>
+                      <a:fillRect/>
+                    </a:stretch>
+                  </pic:blipFill>
+                  <pic:spPr>
+                    <a:xfrm>
+                      <a:off x="0" y="0"/>
+                      <a:ext cx="5381925" cy="1147818"/>
+                    </a:xfrm>
+                    <a:prstGeom prst="rect">
+                      <a:avLst/>
+                    </a:prstGeom>
+                  </pic:spPr>
+                </pic:pic>
+              </a:graphicData>
+            </a:graphic>
+          </wp:inline>
+        </w:drawing>
+      </w:r>
+    </w:p>
+    <w:p>
+      <w:pPr>
+        <w:pStyle w:val="Caption"/>
+        <w:jc w:val="center"/>
+        <w:rPr>
+          <w:lang w:val="ru-RU"/>
+        </w:rPr>
+      </w:pPr>
+      <w:r>
+        <w:rPr>
+          <w:lang w:val="ru-RU"/>
+        </w:rPr>
+        <w:t xml:space="preserve">Рисунок </w:t>
+      </w:r>
+      <w:r>
+        <w:fldChar w:fldCharType="begin"/>
+      </w:r>
+      <w:r>
+        <w:rPr>
+          <w:lang w:val="ru-RU"/>
+        </w:rPr>
+        <w:instrText xml:space="preserve"> </w:instrText>
+      </w:r>
+      <w:r>
+        <w:instrText>STYLEREF</w:instrText>
+      </w:r>
+      <w:r>
+        <w:rPr>
+          <w:lang w:val="ru-RU"/>
+        </w:rPr>
+        <w:instrText xml:space="preserve"> 1 \</w:instrText>
+      </w:r>
+      <w:r>
+        <w:instrText>s</w:instrText>
+      </w:r>
+      <w:r>
+        <w:rPr>
+          <w:lang w:val="ru-RU"/>
+        </w:rPr>
+        <w:instrText xml:space="preserve"> </w:instrText>
+      </w:r>
+      <w:r>
+        <w:fldChar w:fldCharType="separate"/>
+      </w:r>
+      <w:r>
+        <w:rPr>
+          <w:noProof/>
+          <w:lang w:val="ru-RU"/>
+        </w:rPr>
+        <w:t>3</w:t>
+      </w:r>
+      <w:r>
+        <w:fldChar w:fldCharType="end"/>
+      </w:r>
+      <w:r>
+        <w:rPr>
+          <w:lang w:val="ru-RU"/>
+        </w:rPr>
+        <w:t>.</w:t>
+      </w:r>
+      <w:r>
+        <w:fldChar w:fldCharType="begin"/>
+      </w:r>
+      <w:r>
+        <w:rPr>
+          <w:lang w:val="ru-RU"/>
+        </w:rPr>
+        <w:instrText xml:space="preserve"> </w:instrText>
+      </w:r>
+      <w:r>
+        <w:instrText>SEQ</w:instrText>
+      </w:r>
+      <w:r>
+        <w:rPr>
+          <w:lang w:val="ru-RU"/>
+        </w:rPr>
+        <w:instrText xml:space="preserve"> Рисунок \* </w:instrText>
+      </w:r>
+      <w:r>
+        <w:instrText>ARABIC</w:instrText>
+      </w:r>
+      <w:r>
+        <w:rPr>
+          <w:lang w:val="ru-RU"/>
+        </w:rPr>
+        <w:instrText xml:space="preserve"> \</w:instrText>
+      </w:r>
+      <w:r>
+        <w:instrText>s</w:instrText>
+      </w:r>
+      <w:r>
+        <w:rPr>
+          <w:lang w:val="ru-RU"/>
+        </w:rPr>
+        <w:instrText xml:space="preserve"> 1 </w:instrText>
+      </w:r>
+      <w:r>
+        <w:fldChar w:fldCharType="separate"/>
+      </w:r>
+      <w:r>
+        <w:rPr>
+          <w:noProof/>
+          <w:lang w:val="ru-RU"/>
+        </w:rPr>
+        <w:t>3</w:t>
+      </w:r>
+      <w:r>
+        <w:fldChar w:fldCharType="end"/>
+      </w:r>
+      <w:r>
+        <w:rPr>
+          <w:lang w:val="ru-RU"/>
+        </w:rPr>
+        <w:t xml:space="preserve"> Интерфейс источника данных</w:t>
+      </w:r>
+    </w:p>
+    <w:p>
+      <w:pPr>
+        <w:rPr>
+          <w:lang w:val="ru-RU"/>
+        </w:rPr>
+      </w:pPr>
+      <w:r>
+        <w:rPr>
+          <w:lang w:val="ru-RU"/>
+        </w:rPr>
+        <w:t xml:space="preserve">Также следовало создать так называемый репозиторий, который бы </w:t>
+      </w:r>
+      <w:r>
+        <w:rPr>
+          <w:lang w:val="ru-RU"/>
+        </w:rPr>
+        <w:t>инкапсулировал логику доступа к различным источникам данных, а также преобразовывал модели в их доменные аналоги.</w:t>
+      </w:r>
+    </w:p>
+    <w:p>
+      <w:pPr>
+        <w:keepNext/>
+        <w:jc w:val="center"/>
+      </w:pPr>
+      <w:r>
+        <w:rPr>
+          <w:lang w:val="ru-RU"/>
+        </w:rPr>
+        <w:lastRenderedPageBreak/>
+        <w:drawing>
+          <wp:inline distT="0" distB="0" distL="0" distR="0" wp14:anchorId="473A9D19" wp14:editId="64D4804A">
+            <wp:extent cx="5162550" cy="1037833"/>
+            <wp:effectExtent l="0" t="0" r="0" b="0"/>
+            <wp:docPr id="17" name="Picture 17"/>
+            <wp:cNvGraphicFramePr>
+              <a:graphicFrameLocks xmlns:a="http://schemas.openxmlformats.org/drawingml/2006/main" noChangeAspect="1"/>
+            </wp:cNvGraphicFramePr>
+            <a:graphic xmlns:a="http://schemas.openxmlformats.org/drawingml/2006/main">
+              <a:graphicData uri="http://schemas.openxmlformats.org/drawingml/2006/picture">
+                <pic:pic xmlns:pic="http://schemas.openxmlformats.org/drawingml/2006/picture">
+                  <pic:nvPicPr>
+                    <pic:cNvPr id="1" name=""/>
+                    <pic:cNvPicPr/>
+                  </pic:nvPicPr>
+                  <pic:blipFill>
+                    <a:blip r:embed="rId37"/>
+                    <a:stretch>
+                      <a:fillRect/>
+                    </a:stretch>
+                  </pic:blipFill>
+                  <pic:spPr>
+                    <a:xfrm>
+                      <a:off x="0" y="0"/>
+                      <a:ext cx="5190313" cy="1043414"/>
+                    </a:xfrm>
+                    <a:prstGeom prst="rect">
+                      <a:avLst/>
+                    </a:prstGeom>
+                  </pic:spPr>
+                </pic:pic>
+              </a:graphicData>
+            </a:graphic>
+          </wp:inline>
+        </w:drawing>
+      </w:r>
+    </w:p>
+    <w:p>
+      <w:pPr>
+        <w:pStyle w:val="Caption"/>
+        <w:jc w:val="center"/>
+        <w:rPr>
+          <w:lang w:val="ru-RU"/>
+        </w:rPr>
+      </w:pPr>
+      <w:proofErr w:type="spellStart"/>
+      <w:r>
+        <w:t>Рисунок</w:t>
+      </w:r>
+      <w:proofErr w:type="spellEnd"/>
+      <w:r>
+        <w:t xml:space="preserve"> </w:t>
+      </w:r>
+      <w:fldSimple w:instr=" STYLEREF 1 \s ">
+        <w:r>
+          <w:rPr>
+            <w:noProof/>
+          </w:rPr>
+          <w:t>3</w:t>
+        </w:r>
+      </w:fldSimple>
+      <w:r>
+        <w:t>.</w:t>
+      </w:r>
+      <w:fldSimple w:instr=" SEQ Рисунок \* ARABIC \s 1 ">
+        <w:r>
+          <w:rPr>
+            <w:noProof/>
+          </w:rPr>
+          <w:t>4</w:t>
+        </w:r>
+      </w:fldSimple>
+      <w:r>
+        <w:rPr>
+          <w:lang w:val="ru-RU"/>
+        </w:rPr>
+        <w:t xml:space="preserve"> Интерфейс репозитория</w:t>
+      </w:r>
+    </w:p>
+    <w:p>
+      <w:pPr>
+        <w:pStyle w:val="Heading2"/>
+        <w:numPr>
+          <w:ilvl w:val="1"/>
+          <w:numId w:val="3"/>
+        </w:numPr>
+        <w:rPr>
+          <w:lang w:val="ru-RU"/>
+        </w:rPr>
+      </w:pPr>
+      <w:r>
+        <w:rPr>
+          <w:lang w:val="ru-RU"/>
+        </w:rPr>
+        <w:t xml:space="preserve">Внедрение </w:t>
+      </w:r>
+      <w:r>
+        <w:t>DI</w:t>
+      </w:r>
+    </w:p>
+    <w:p>
+      <w:pPr>
+        <w:ind w:firstLine="360"/>
+        <w:rPr>
+          <w:lang w:val="ru-RU"/>
+        </w:rPr>
+      </w:pPr>
+      <w:r>
+        <w:t>Dependency</w:t>
+      </w:r>
+      <w:r>
+        <w:rPr>
+          <w:lang w:val="ru-RU"/>
+        </w:rPr>
+        <w:t xml:space="preserve"> </w:t>
+      </w:r>
+      <w:r>
+        <w:t>Injection</w:t>
+      </w:r>
+      <w:r>
+        <w:rPr>
+          <w:lang w:val="ru-RU"/>
+        </w:rPr>
+        <w:t xml:space="preserve"> (</w:t>
+      </w:r>
+      <w:r>
+        <w:t>DI</w:t>
+      </w:r>
+      <w:r>
+        <w:rPr>
+          <w:lang w:val="ru-RU"/>
+        </w:rPr>
+        <w:t xml:space="preserve">) </w:t>
+      </w:r>
+      <w:r>
+        <w:rPr>
+          <w:lang w:val="ru-RU"/>
+        </w:rPr>
+        <w:t>является</w:t>
+      </w:r>
+      <w:r>
+        <w:rPr>
+          <w:lang w:val="ru-RU"/>
+        </w:rPr>
+        <w:t xml:space="preserve"> </w:t>
+      </w:r>
+      <w:r>
+        <w:rPr>
+          <w:lang w:val="ru-RU"/>
+        </w:rPr>
+        <w:t>важной</w:t>
+      </w:r>
+      <w:r>
+        <w:rPr>
+          <w:lang w:val="ru-RU"/>
+        </w:rPr>
+        <w:t xml:space="preserve"> </w:t>
+      </w:r>
+      <w:r>
+        <w:rPr>
+          <w:lang w:val="ru-RU"/>
+        </w:rPr>
+        <w:t xml:space="preserve">частью любого приложения. Это процесс предоставление внешних зависимостей для создания какого-либо программного компонента. Существует огромное количество фреймворков для </w:t>
+      </w:r>
+      <w:r>
+        <w:t>DI</w:t>
+      </w:r>
+      <w:r>
+        <w:rPr>
+          <w:lang w:val="ru-RU"/>
+        </w:rPr>
+        <w:t xml:space="preserve"> для </w:t>
+      </w:r>
+      <w:r>
+        <w:t>Android</w:t>
+      </w:r>
+      <w:r>
+        <w:rPr>
+          <w:lang w:val="ru-RU"/>
+        </w:rPr>
+        <w:t xml:space="preserve"> </w:t>
+      </w:r>
+      <w:r>
+        <w:rPr>
+          <w:lang w:val="ru-RU"/>
+        </w:rPr>
+        <w:t xml:space="preserve">одним из самых популярных является </w:t>
+      </w:r>
+      <w:r>
+        <w:t>Dagger</w:t>
+      </w:r>
+      <w:r>
+        <w:rPr>
+          <w:lang w:val="ru-RU"/>
+        </w:rPr>
+        <w:t xml:space="preserve"> 2</w:t>
+      </w:r>
+      <w:r>
+        <w:rPr>
+          <w:lang w:val="ru-RU"/>
+        </w:rPr>
+        <w:t xml:space="preserve">, </w:t>
+      </w:r>
+      <w:r>
+        <w:rPr>
+          <w:lang w:val="ru-RU"/>
+        </w:rPr>
+        <w:t xml:space="preserve">а также его потомок </w:t>
+      </w:r>
+      <w:r>
+        <w:t>Hilt</w:t>
+      </w:r>
+      <w:r>
+        <w:rPr>
+          <w:lang w:val="ru-RU"/>
+        </w:rPr>
+        <w:t xml:space="preserve">. Их отличие состоит в том, что </w:t>
+      </w:r>
+      <w:r>
+        <w:t>Hilt</w:t>
+      </w:r>
+      <w:r>
+        <w:rPr>
+          <w:lang w:val="ru-RU"/>
+        </w:rPr>
+        <w:t xml:space="preserve"> </w:t>
+      </w:r>
+      <w:r>
+        <w:rPr>
+          <w:lang w:val="ru-RU"/>
+        </w:rPr>
+        <w:t xml:space="preserve">предоставляет множество компонентов именно для </w:t>
+      </w:r>
+      <w:r>
+        <w:t>Android</w:t>
+      </w:r>
+      <w:r>
+        <w:rPr>
+          <w:lang w:val="ru-RU"/>
+        </w:rPr>
+        <w:t>, что избавляет нас от надобности писать дополнительный код. Для его внедрения нам следует добавить соответствующие зависимости в проект.</w:t>
+      </w:r>
+    </w:p>
+    <w:p>
+      <w:pPr>
+        <w:keepNext/>
+        <w:ind w:firstLine="360"/>
+        <w:jc w:val="center"/>
+      </w:pPr>
+      <w:r>
+        <w:rPr>
+          <w:lang w:val="ru-RU"/>
+        </w:rPr>
+        <w:drawing>
+          <wp:inline distT="0" distB="0" distL="0" distR="0" wp14:anchorId="5938F83E" wp14:editId="7998493F">
+            <wp:extent cx="4324954" cy="438211"/>
+            <wp:effectExtent l="0" t="0" r="0" b="0"/>
+            <wp:docPr id="20" name="Picture 20"/>
+            <wp:cNvGraphicFramePr>
+              <a:graphicFrameLocks xmlns:a="http://schemas.openxmlformats.org/drawingml/2006/main" noChangeAspect="1"/>
+            </wp:cNvGraphicFramePr>
+            <a:graphic xmlns:a="http://schemas.openxmlformats.org/drawingml/2006/main">
+              <a:graphicData uri="http://schemas.openxmlformats.org/drawingml/2006/picture">
+                <pic:pic xmlns:pic="http://schemas.openxmlformats.org/drawingml/2006/picture">
+                  <pic:nvPicPr>
+                    <pic:cNvPr id="1" name=""/>
+                    <pic:cNvPicPr/>
+                  </pic:nvPicPr>
+                  <pic:blipFill>
+                    <a:blip r:embed="rId38"/>
+                    <a:stretch>
+                      <a:fillRect/>
+                    </a:stretch>
+                  </pic:blipFill>
+                  <pic:spPr>
+                    <a:xfrm>
+                      <a:off x="0" y="0"/>
+                      <a:ext cx="4324954" cy="438211"/>
+                    </a:xfrm>
+                    <a:prstGeom prst="rect">
+                      <a:avLst/>
+                    </a:prstGeom>
+                  </pic:spPr>
+                </pic:pic>
+              </a:graphicData>
+            </a:graphic>
+          </wp:inline>
+        </w:drawing>
+      </w:r>
+    </w:p>
+    <w:p>
+      <w:pPr>
+        <w:pStyle w:val="Caption"/>
+        <w:jc w:val="center"/>
+        <w:rPr>
+          <w:lang w:val="ru-RU"/>
+        </w:rPr>
+      </w:pPr>
+      <w:proofErr w:type="spellStart"/>
+      <w:r>
+        <w:t>Рисунок</w:t>
+      </w:r>
+      <w:proofErr w:type="spellEnd"/>
+      <w:r>
+        <w:t xml:space="preserve"> </w:t>
+      </w:r>
+      <w:fldSimple w:instr=" STYLEREF 1 \s ">
+        <w:r>
+          <w:rPr>
+            <w:noProof/>
+          </w:rPr>
+          <w:t>3</w:t>
+        </w:r>
+      </w:fldSimple>
+      <w:r>
+        <w:t>.</w:t>
+      </w:r>
+      <w:fldSimple w:instr=" SEQ Рисунок \* ARABIC \s 1 ">
+        <w:r>
+          <w:rPr>
+            <w:noProof/>
+          </w:rPr>
+          <w:t>5</w:t>
+        </w:r>
+      </w:fldSimple>
+      <w:r>
+        <w:rPr>
+          <w:lang w:val="ru-RU"/>
+        </w:rPr>
+        <w:t xml:space="preserve"> Зависимости для </w:t>
+      </w:r>
+      <w:r>
+        <w:t>Hilt</w:t>
+      </w:r>
+    </w:p>
+    <w:p>
+      <w:pPr>
+        <w:ind w:firstLine="720"/>
+        <w:rPr>
+          <w:lang w:val="ru-RU"/>
+        </w:rPr>
+      </w:pPr>
+      <w:r>
+        <w:rPr>
+          <w:lang w:val="ru-RU"/>
+        </w:rPr>
+        <w:t xml:space="preserve">А далее нам следует пометить конструкторы специальной аннотацией </w:t>
+      </w:r>
+      <w:r>
+        <w:rPr>
+          <w:lang w:val="ru-RU"/>
+        </w:rPr>
+        <w:t>@</w:t>
+      </w:r>
+      <w:r>
+        <w:t>Inject</w:t>
+      </w:r>
+      <w:r>
+        <w:rPr>
+          <w:lang w:val="ru-RU"/>
+        </w:rPr>
+        <w:t xml:space="preserve">. Таким образом мы даем понять </w:t>
+      </w:r>
+      <w:r>
+        <w:t>Hilt</w:t>
+      </w:r>
+      <w:r>
+        <w:rPr>
+          <w:lang w:val="ru-RU"/>
+        </w:rPr>
+        <w:t xml:space="preserve"> </w:t>
+      </w:r>
+      <w:r>
+        <w:rPr>
+          <w:lang w:val="ru-RU"/>
+        </w:rPr>
+        <w:t>как создать соответствующий объект и фреймворк вносит это в глобальный граф зависимостей.</w:t>
+      </w:r>
+    </w:p>
+    <w:p>
+      <w:pPr>
+        <w:keepNext/>
+        <w:jc w:val="center"/>
+      </w:pPr>
+      <w:r>
+        <w:rPr>
+          <w:lang w:val="ru-RU"/>
+        </w:rPr>
+        <w:drawing>
+          <wp:inline distT="0" distB="0" distL="0" distR="0" wp14:anchorId="12DBF778" wp14:editId="1BB18472">
+            <wp:extent cx="4020111" cy="647790"/>
+            <wp:effectExtent l="0" t="0" r="0" b="0"/>
+            <wp:docPr id="32" name="Picture 32"/>
+            <wp:cNvGraphicFramePr>
+              <a:graphicFrameLocks xmlns:a="http://schemas.openxmlformats.org/drawingml/2006/main" noChangeAspect="1"/>
+            </wp:cNvGraphicFramePr>
+            <a:graphic xmlns:a="http://schemas.openxmlformats.org/drawingml/2006/main">
+              <a:graphicData uri="http://schemas.openxmlformats.org/drawingml/2006/picture">
+                <pic:pic xmlns:pic="http://schemas.openxmlformats.org/drawingml/2006/picture">
+                  <pic:nvPicPr>
+                    <pic:cNvPr id="1" name=""/>
+                    <pic:cNvPicPr/>
+                  </pic:nvPicPr>
+                  <pic:blipFill>
+                    <a:blip r:embed="rId39"/>
+                    <a:stretch>
+                      <a:fillRect/>
+                    </a:stretch>
+                  </pic:blipFill>
+                  <pic:spPr>
+                    <a:xfrm>
+                      <a:off x="0" y="0"/>
+                      <a:ext cx="4020111" cy="647790"/>
+                    </a:xfrm>
+                    <a:prstGeom prst="rect">
+                      <a:avLst/>
+                    </a:prstGeom>
+                  </pic:spPr>
+                </pic:pic>
+              </a:graphicData>
+            </a:graphic>
+          </wp:inline>
+        </w:drawing>
+      </w:r>
+    </w:p>
+    <w:p>
+      <w:pPr>
+        <w:pStyle w:val="Caption"/>
+        <w:jc w:val="center"/>
+      </w:pPr>
+      <w:r>
+        <w:rPr>
+          <w:lang w:val="ru-RU"/>
+        </w:rPr>
+        <w:t xml:space="preserve">Рисунок </w:t>
+      </w:r>
+      <w:r>
+        <w:rPr>
+          <w:lang w:val="ru-RU"/>
+        </w:rPr>
+        <w:fldChar w:fldCharType="begin"/>
+      </w:r>
+      <w:r>
+        <w:rPr>
+          <w:lang w:val="ru-RU"/>
+        </w:rPr>
+        <w:instrText xml:space="preserve"> STYLEREF 1 \s </w:instrText>
+      </w:r>
+      <w:r>
+        <w:rPr>
+          <w:lang w:val="ru-RU"/>
+        </w:rPr>
+        <w:fldChar w:fldCharType="separate"/>
+      </w:r>
+      <w:r>
+        <w:rPr>
+          <w:noProof/>
+          <w:lang w:val="ru-RU"/>
+        </w:rPr>
+        <w:t>3</w:t>
+      </w:r>
+      <w:r>
+        <w:rPr>
+          <w:lang w:val="ru-RU"/>
+        </w:rPr>
+        <w:fldChar w:fldCharType="end"/>
+      </w:r>
+      <w:r>
+        <w:rPr>
+          <w:lang w:val="ru-RU"/>
+        </w:rPr>
+        <w:t>.</w:t>
+      </w:r>
+      <w:r>
+        <w:rPr>
+          <w:lang w:val="ru-RU"/>
+        </w:rPr>
+        <w:fldChar w:fldCharType="begin"/>
+      </w:r>
+      <w:r>
+        <w:rPr>
+          <w:lang w:val="ru-RU"/>
+        </w:rPr>
+        <w:instrText xml:space="preserve"> SEQ Рисунок \* ARABIC \s 1 </w:instrText>
+      </w:r>
+      <w:r>
+        <w:rPr>
+          <w:lang w:val="ru-RU"/>
+        </w:rPr>
+        <w:fldChar w:fldCharType="separate"/>
+      </w:r>
+      <w:r>
+        <w:rPr>
+          <w:noProof/>
+          <w:lang w:val="ru-RU"/>
+        </w:rPr>
+        <w:t>6</w:t>
+      </w:r>
+      <w:r>
+        <w:rPr>
+          <w:lang w:val="ru-RU"/>
+        </w:rPr>
+        <w:fldChar w:fldCharType="end"/>
+      </w:r>
+      <w:r>
+        <w:rPr>
+          <w:lang w:val="ru-RU"/>
+        </w:rPr>
+        <w:t xml:space="preserve"> Реализация репозитория аннотированная </w:t>
+      </w:r>
+      <w:r>
+        <w:rPr>
+          <w:lang w:val="ru-RU"/>
+        </w:rPr>
+        <w:t>@</w:t>
+      </w:r>
+      <w:r>
+        <w:t>Inject</w:t>
+      </w:r>
+    </w:p>
+    <w:p>
+      <w:pPr>
+        <w:rPr>
+          <w:lang w:val="ru-RU"/>
+        </w:rPr>
+      </w:pPr>
+      <w:r>
+        <w:rPr>
+          <w:lang w:val="ru-RU"/>
+        </w:rPr>
+        <w:t>Однако мы пометили именно реализацию</w:t>
+      </w:r>
+      <w:r>
+        <w:rPr>
+          <w:lang w:val="ru-RU"/>
+        </w:rPr>
+        <w:t xml:space="preserve">, </w:t>
+      </w:r>
+      <w:r>
+        <w:rPr>
+          <w:lang w:val="ru-RU"/>
+        </w:rPr>
+        <w:t xml:space="preserve">но везде у нас используется именно интерфейсы, как </w:t>
+      </w:r>
+      <w:r>
+        <w:t>Hilt</w:t>
+      </w:r>
+      <w:r>
+        <w:rPr>
+          <w:lang w:val="ru-RU"/>
+        </w:rPr>
+        <w:t xml:space="preserve"> </w:t>
+      </w:r>
+      <w:r>
+        <w:rPr>
+          <w:lang w:val="ru-RU"/>
+        </w:rPr>
+        <w:t xml:space="preserve">поймет, </w:t>
+      </w:r>
+      <w:r>
+        <w:rPr>
+          <w:lang w:val="ru-RU"/>
+        </w:rPr>
+        <w:t xml:space="preserve">какую зависимость мы имеем в виду? Здесь нам на помощь приходит соответствующая аннотация </w:t>
+      </w:r>
+      <w:r>
+        <w:t>@Bind</w:t>
+      </w:r>
+      <w:r>
+        <w:rPr>
+          <w:lang w:val="ru-RU"/>
+        </w:rPr>
+        <w:t>.</w:t>
+      </w:r>
+    </w:p>
+    <w:p>
+      <w:pPr>
+        <w:rPr>
+          <w:lang w:val="ru-RU"/>
+        </w:rPr>
+      </w:pPr>
+      <w:r>
+        <w:rPr>
+          <w:lang w:val="ru-RU"/>
+        </w:rPr>
+        <w:tab/>
+        <w:t xml:space="preserve">С помощью нее мы как бы связываем наш интерфейс и его реализацию давая понять, какую реализацию следует использовать. </w:t>
+      </w:r>
+    </w:p>
+    <w:p>
+      <w:pPr>
+        <w:keepNext/>
+        <w:jc w:val="center"/>
+      </w:pPr>
+      <w:r>
+        <w:rPr>
+          <w:lang w:val="ru-RU"/>
+        </w:rPr>
+        <w:lastRenderedPageBreak/>
+        <w:drawing>
+          <wp:inline distT="0" distB="0" distL="0" distR="0" wp14:anchorId="0323C676" wp14:editId="03B4E66F">
+            <wp:extent cx="5019675" cy="1423150"/>
+            <wp:effectExtent l="0" t="0" r="0" b="5715"/>
+            <wp:docPr id="33" name="Picture 33"/>
+            <wp:cNvGraphicFramePr>
+              <a:graphicFrameLocks xmlns:a="http://schemas.openxmlformats.org/drawingml/2006/main" noChangeAspect="1"/>
+            </wp:cNvGraphicFramePr>
+            <a:graphic xmlns:a="http://schemas.openxmlformats.org/drawingml/2006/main">
+              <a:graphicData uri="http://schemas.openxmlformats.org/drawingml/2006/picture">
+                <pic:pic xmlns:pic="http://schemas.openxmlformats.org/drawingml/2006/picture">
+                  <pic:nvPicPr>
+                    <pic:cNvPr id="1" name=""/>
+                    <pic:cNvPicPr/>
+                  </pic:nvPicPr>
+                  <pic:blipFill>
+                    <a:blip r:embed="rId40"/>
+                    <a:stretch>
+                      <a:fillRect/>
+                    </a:stretch>
+                  </pic:blipFill>
+                  <pic:spPr>
+                    <a:xfrm>
+                      <a:off x="0" y="0"/>
+                      <a:ext cx="5034723" cy="1427416"/>
+                    </a:xfrm>
+                    <a:prstGeom prst="rect">
+                      <a:avLst/>
+                    </a:prstGeom>
+                  </pic:spPr>
+                </pic:pic>
+              </a:graphicData>
+            </a:graphic>
+          </wp:inline>
+        </w:drawing>
+      </w:r>
+    </w:p>
+    <w:p>
+      <w:pPr>
+        <w:pStyle w:val="Caption"/>
+        <w:jc w:val="center"/>
+        <w:rPr>
+          <w:lang w:val="ru-RU"/>
+        </w:rPr>
+      </w:pPr>
+      <w:proofErr w:type="spellStart"/>
+      <w:r>
+        <w:t>Рисунок</w:t>
+      </w:r>
+      <w:proofErr w:type="spellEnd"/>
+      <w:r>
+        <w:t xml:space="preserve"> </w:t>
+      </w:r>
+      <w:fldSimple w:instr=" STYLEREF 1 \s ">
+        <w:r>
+          <w:rPr>
+            <w:noProof/>
+          </w:rPr>
+          <w:t>3</w:t>
+        </w:r>
+      </w:fldSimple>
+      <w:r>
+        <w:t>.</w:t>
+      </w:r>
+      <w:fldSimple w:instr=" SEQ Рисунок \* ARABIC \s 1 ">
+        <w:r>
+          <w:rPr>
+            <w:noProof/>
+          </w:rPr>
+          <w:t>7</w:t>
+        </w:r>
+      </w:fldSimple>
+      <w:r>
+        <w:rPr>
+          <w:lang w:val="ru-RU"/>
+        </w:rPr>
+        <w:t xml:space="preserve"> Модуль с привязками</w:t>
+      </w:r>
+    </w:p>
+    <w:p>
+      <w:pPr>
+        <w:rPr>
+          <w:lang w:val="ru-RU"/>
+        </w:rPr>
+      </w:pPr>
+      <w:r>
+        <w:rPr>
+          <w:lang w:val="ru-RU"/>
+        </w:rPr>
+        <w:t xml:space="preserve"> </w:t>
+      </w:r>
       <w:bookmarkStart w:id="2" w:name="_GoBack"/>
       <w:bookmarkEnd w:id="2"/>
     </w:p>
@@ -16088,7 +17537,13 @@
         <w:pStyle w:val="Heading0"/>
       </w:pPr>
       <w:r>
-        <w:t>Список литературы</w:t>
+        <w:t>Список</w:t>
+      </w:r>
+      <w:r>
+        <w:t xml:space="preserve"> </w:t>
+      </w:r>
+      <w:r>
+        <w:t>литературы</w:t>
       </w:r>
     </w:p>
     <w:p>
@@ -16295,21 +17750,13 @@
         </w:rPr>
         <w:t xml:space="preserve">: </w:t>
       </w:r>
-      <w:hyperlink r:id="rId34" w:history="1">
+      <w:hyperlink r:id="rId41" w:history="1">
         <w:r>
           <w:rPr>
             <w:rStyle w:val="Hyperlink"/>
             <w:lang w:val="ru-RU"/>
           </w:rPr>
-          <w:t>https://cyberleninka.ru/article/n/sistema-udalennogo-</w:t>
-        </w:r>
-        <w:r>
-          <w:rPr>
-            <w:rStyle w:val="Hyperlink"/>
-            <w:lang w:val="ru-RU"/>
-          </w:rPr>
-          <w:lastRenderedPageBreak/>
-          <w:t>monitoringa-i-upravleniya-setyami-teplosnabzheniya-na-baze-sensornyh-setey/viewer</w:t>
+          <w:t>https://cyberleninka.ru/article/n/sistema-udalennogo-monitoringa-i-upravleniya-setyami-teplosnabzheniya-na-baze-sensornyh-setey/viewer</w:t>
         </w:r>
       </w:hyperlink>
     </w:p>
@@ -16535,7 +17982,7 @@
         </w:rPr>
         <w:t xml:space="preserve">: </w:t>
       </w:r>
-      <w:hyperlink r:id="rId35" w:history="1">
+      <w:hyperlink r:id="rId42" w:history="1">
         <w:r>
           <w:rPr>
             <w:rStyle w:val="Hyperlink"/>
@@ -16672,7 +18119,14 @@
         <w:rPr>
           <w:lang w:val="ru-RU"/>
         </w:rPr>
-        <w:t>/ Тарасов Алексей Григорьевич</w:t>
+        <w:t xml:space="preserve">/ Тарасов </w:t>
+      </w:r>
+      <w:r>
+        <w:rPr>
+          <w:lang w:val="ru-RU"/>
+        </w:rPr>
+        <w:lastRenderedPageBreak/>
+        <w:t>Алексей Григорьевич</w:t>
       </w:r>
       <w:r>
         <w:rPr>
@@ -16727,7 +18181,7 @@
         </w:rPr>
         <w:t xml:space="preserve">: </w:t>
       </w:r>
-      <w:hyperlink r:id="rId36" w:history="1">
+      <w:hyperlink r:id="rId43" w:history="1">
         <w:r>
           <w:rPr>
             <w:rStyle w:val="Hyperlink"/>
@@ -16839,7 +18293,7 @@
         </w:rPr>
         <w:t xml:space="preserve">: </w:t>
       </w:r>
-      <w:hyperlink r:id="rId37" w:history="1">
+      <w:hyperlink r:id="rId44" w:history="1">
         <w:r>
           <w:rPr>
             <w:rStyle w:val="Hyperlink"/>
@@ -16973,7 +18427,7 @@
         </w:rPr>
         <w:t xml:space="preserve">: </w:t>
       </w:r>
-      <w:hyperlink r:id="rId38" w:history="1">
+      <w:hyperlink r:id="rId45" w:history="1">
         <w:r>
           <w:rPr>
             <w:rStyle w:val="Hyperlink"/>
@@ -17071,14 +18525,7 @@
         <w:rPr>
           <w:lang w:val="ru-RU"/>
         </w:rPr>
-        <w:t xml:space="preserve">// Научный результат. </w:t>
-      </w:r>
-      <w:r>
-        <w:rPr>
-          <w:lang w:val="ru-RU"/>
-        </w:rPr>
-        <w:lastRenderedPageBreak/>
-        <w:t xml:space="preserve">Информационные технологии – 2018 </w:t>
+        <w:t xml:space="preserve">// Научный результат. Информационные технологии – 2018 </w:t>
       </w:r>
       <w:r>
         <w:rPr>
@@ -17125,7 +18572,7 @@
         </w:rPr>
         <w:t xml:space="preserve">: </w:t>
       </w:r>
-      <w:hyperlink r:id="rId39" w:history="1">
+      <w:hyperlink r:id="rId46" w:history="1">
         <w:r>
           <w:rPr>
             <w:rStyle w:val="Hyperlink"/>
@@ -17336,7 +18783,7 @@
         </w:rPr>
         <w:t xml:space="preserve"> </w:t>
       </w:r>
-      <w:hyperlink r:id="rId40" w:history="1">
+      <w:hyperlink r:id="rId47" w:history="1">
         <w:r>
           <w:rPr>
             <w:rStyle w:val="Hyperlink"/>
@@ -17476,7 +18923,7 @@
           <w:r>
             <w:t xml:space="preserve">URL: </w:t>
           </w:r>
-          <w:hyperlink r:id="rId41" w:history="1">
+          <w:hyperlink r:id="rId48" w:history="1">
             <w:r>
               <w:rPr>
                 <w:rStyle w:val="Hyperlink"/>
@@ -17612,7 +19059,7 @@
       <w:r>
         <w:t xml:space="preserve">URL: </w:t>
       </w:r>
-      <w:hyperlink r:id="rId42" w:history="1">
+      <w:hyperlink r:id="rId49" w:history="1">
         <w:r>
           <w:rPr>
             <w:rStyle w:val="Hyperlink"/>
@@ -17732,7 +19179,7 @@
         </w:rPr>
         <w:t xml:space="preserve">: </w:t>
       </w:r>
-      <w:hyperlink r:id="rId43" w:history="1">
+      <w:hyperlink r:id="rId50" w:history="1">
         <w:r>
           <w:rPr>
             <w:rStyle w:val="Hyperlink"/>
@@ -17836,7 +19283,7 @@
         </w:rPr>
         <w:t xml:space="preserve">: </w:t>
       </w:r>
-      <w:hyperlink r:id="rId44" w:history="1">
+      <w:hyperlink r:id="rId51" w:history="1">
         <w:r>
           <w:rPr>
             <w:rStyle w:val="Hyperlink"/>
@@ -17861,7 +19308,6 @@
         <w:rPr>
           <w:lang w:val="ru-RU"/>
         </w:rPr>
-        <w:lastRenderedPageBreak/>
         <w:t xml:space="preserve"> </w:t>
       </w:r>
       <w:r>
@@ -17941,7 +19387,7 @@
         </w:rPr>
         <w:t xml:space="preserve">: </w:t>
       </w:r>
-      <w:hyperlink r:id="rId45" w:history="1">
+      <w:hyperlink r:id="rId52" w:history="1">
         <w:r>
           <w:rPr>
             <w:rStyle w:val="Hyperlink"/>
@@ -18051,7 +19497,7 @@
         </w:rPr>
         <w:t xml:space="preserve">: </w:t>
       </w:r>
-      <w:hyperlink r:id="rId46" w:history="1">
+      <w:hyperlink r:id="rId53" w:history="1">
         <w:r>
           <w:rPr>
             <w:rStyle w:val="Hyperlink"/>
@@ -18333,7 +19779,7 @@
         </w:rPr>
         <w:t xml:space="preserve">: </w:t>
       </w:r>
-      <w:hyperlink r:id="rId47" w:history="1">
+      <w:hyperlink r:id="rId54" w:history="1">
         <w:r>
           <w:rPr>
             <w:rStyle w:val="Hyperlink"/>
@@ -18365,6 +19811,7 @@
         <w:rPr>
           <w:lang w:val="ru-RU"/>
         </w:rPr>
+        <w:lastRenderedPageBreak/>
         <w:t xml:space="preserve"> Руденко М.А. Лабораторный практ</w:t>
       </w:r>
       <w:bookmarkStart w:id="18" w:name="Руденко_ЛабПрактикум"/>
@@ -18414,7 +19861,7 @@
         </w:rPr>
         <w:t xml:space="preserve">: </w:t>
       </w:r>
-      <w:hyperlink r:id="rId48" w:history="1">
+      <w:hyperlink r:id="rId55" w:history="1">
         <w:r>
           <w:rPr>
             <w:rStyle w:val="Hyperlink"/>
@@ -19346,7 +20793,7 @@
         </w:rPr>
         <w:t xml:space="preserve">: </w:t>
       </w:r>
-      <w:hyperlink r:id="rId49" w:history="1">
+      <w:hyperlink r:id="rId56" w:history="1">
         <w:r>
           <w:rPr>
             <w:rStyle w:val="Hyperlink"/>
@@ -19371,7 +20818,6 @@
         <w:rPr>
           <w:lang w:val="ru-RU"/>
         </w:rPr>
-        <w:lastRenderedPageBreak/>
         <w:t xml:space="preserve"> Хантер Д.</w:t>
       </w:r>
       <w:r>
@@ -19528,7 +20974,7 @@
       </w:pPr>
     </w:p>
     <w:sectPr>
-      <w:headerReference w:type="default" r:id="rId50"/>
+      <w:headerReference w:type="default" r:id="rId57"/>
       <w:pgSz w:w="11906" w:h="16838"/>
       <w:pgMar w:top="1440" w:right="1440" w:bottom="1440" w:left="1440" w:header="708" w:footer="708" w:gutter="0"/>
       <w:cols w:space="708"/>
@@ -21537,9 +22983,9 @@
   </w:abstractNum>
   <w:abstractNum w:abstractNumId="18" w15:restartNumberingAfterBreak="0">
     <w:nsid w:val="78A94B4C"/>
-    <w:multiLevelType w:val="hybridMultilevel"/>
-    <w:tmpl w:val="31D899F8"/>
-    <w:lvl w:ilvl="0" w:tplc="0409000F">
+    <w:multiLevelType w:val="multilevel"/>
+    <w:tmpl w:val="C1A0CE84"/>
+    <w:lvl w:ilvl="0">
       <w:start w:val="1"/>
       <w:numFmt w:val="decimal"/>
       <w:lvlText w:val="%1."/>
@@ -21551,100 +22997,108 @@
         <w:rFonts w:hint="default"/>
       </w:rPr>
     </w:lvl>
-    <w:lvl w:ilvl="1" w:tplc="04090003" w:tentative="1">
+    <w:lvl w:ilvl="1">
       <w:start w:val="1"/>
-      <w:numFmt w:val="bullet"/>
-      <w:lvlText w:val="o"/>
+      <w:numFmt w:val="decimal"/>
+      <w:isLgl/>
+      <w:lvlText w:val="%1.%2."/>
       <w:lvlJc w:val="left"/>
       <w:pPr>
-        <w:ind w:left="1440" w:hanging="360"/>
+        <w:ind w:left="1080" w:hanging="720"/>
       </w:pPr>
       <w:rPr>
-        <w:rFonts w:ascii="Courier New" w:hAnsi="Courier New" w:cs="Courier New" w:hint="default"/>
+        <w:rFonts w:hint="default"/>
       </w:rPr>
     </w:lvl>
-    <w:lvl w:ilvl="2" w:tplc="04090005" w:tentative="1">
+    <w:lvl w:ilvl="2">
       <w:start w:val="1"/>
-      <w:numFmt w:val="bullet"/>
-      <w:lvlText w:val=""/>
+      <w:numFmt w:val="decimal"/>
+      <w:isLgl/>
+      <w:lvlText w:val="%1.%2.%3."/>
       <w:lvlJc w:val="left"/>
       <w:pPr>
-        <w:ind w:left="2160" w:hanging="360"/>
+        <w:ind w:left="1080" w:hanging="720"/>
       </w:pPr>
       <w:rPr>
-        <w:rFonts w:ascii="Wingdings" w:hAnsi="Wingdings" w:hint="default"/>
+        <w:rFonts w:hint="default"/>
       </w:rPr>
     </w:lvl>
-    <w:lvl w:ilvl="3" w:tplc="04090001" w:tentative="1">
+    <w:lvl w:ilvl="3">
       <w:start w:val="1"/>
-      <w:numFmt w:val="bullet"/>
-      <w:lvlText w:val=""/>
+      <w:numFmt w:val="decimal"/>
+      <w:isLgl/>
+      <w:lvlText w:val="%1.%2.%3.%4."/>
       <w:lvlJc w:val="left"/>
       <w:pPr>
-        <w:ind w:left="2880" w:hanging="360"/>
+        <w:ind w:left="1440" w:hanging="1080"/>
       </w:pPr>
       <w:rPr>
-        <w:rFonts w:ascii="Symbol" w:hAnsi="Symbol" w:hint="default"/>
+        <w:rFonts w:hint="default"/>
       </w:rPr>
     </w:lvl>
-    <w:lvl w:ilvl="4" w:tplc="04090003" w:tentative="1">
+    <w:lvl w:ilvl="4">
       <w:start w:val="1"/>
-      <w:numFmt w:val="bullet"/>
-      <w:lvlText w:val="o"/>
+      <w:numFmt w:val="decimal"/>
+      <w:isLgl/>
+      <w:lvlText w:val="%1.%2.%3.%4.%5."/>
       <w:lvlJc w:val="left"/>
       <w:pPr>
-        <w:ind w:left="3600" w:hanging="360"/>
+        <w:ind w:left="1440" w:hanging="1080"/>
       </w:pPr>
       <w:rPr>
-        <w:rFonts w:ascii="Courier New" w:hAnsi="Courier New" w:cs="Courier New" w:hint="default"/>
+        <w:rFonts w:hint="default"/>
       </w:rPr>
     </w:lvl>
-    <w:lvl w:ilvl="5" w:tplc="04090005" w:tentative="1">
+    <w:lvl w:ilvl="5">
       <w:start w:val="1"/>
-      <w:numFmt w:val="bullet"/>
-      <w:lvlText w:val=""/>
+      <w:numFmt w:val="decimal"/>
+      <w:isLgl/>
+      <w:lvlText w:val="%1.%2.%3.%4.%5.%6."/>
       <w:lvlJc w:val="left"/>
       <w:pPr>
-        <w:ind w:left="4320" w:hanging="360"/>
+        <w:ind w:left="1800" w:hanging="1440"/>
       </w:pPr>
       <w:rPr>
-        <w:rFonts w:ascii="Wingdings" w:hAnsi="Wingdings" w:hint="default"/>
+        <w:rFonts w:hint="default"/>
       </w:rPr>
     </w:lvl>
-    <w:lvl w:ilvl="6" w:tplc="04090001" w:tentative="1">
+    <w:lvl w:ilvl="6">
       <w:start w:val="1"/>
-      <w:numFmt w:val="bullet"/>
-      <w:lvlText w:val=""/>
+      <w:numFmt w:val="decimal"/>
+      <w:isLgl/>
+      <w:lvlText w:val="%1.%2.%3.%4.%5.%6.%7."/>
       <w:lvlJc w:val="left"/>
       <w:pPr>
-        <w:ind w:left="5040" w:hanging="360"/>
+        <w:ind w:left="2160" w:hanging="1800"/>
       </w:pPr>
       <w:rPr>
-        <w:rFonts w:ascii="Symbol" w:hAnsi="Symbol" w:hint="default"/>
+        <w:rFonts w:hint="default"/>
       </w:rPr>
     </w:lvl>
-    <w:lvl w:ilvl="7" w:tplc="04090003" w:tentative="1">
+    <w:lvl w:ilvl="7">
       <w:start w:val="1"/>
-      <w:numFmt w:val="bullet"/>
-      <w:lvlText w:val="o"/>
+      <w:numFmt w:val="decimal"/>
+      <w:isLgl/>
+      <w:lvlText w:val="%1.%2.%3.%4.%5.%6.%7.%8."/>
       <w:lvlJc w:val="left"/>
       <w:pPr>
-        <w:ind w:left="5760" w:hanging="360"/>
+        <w:ind w:left="2160" w:hanging="1800"/>
       </w:pPr>
       <w:rPr>
-        <w:rFonts w:ascii="Courier New" w:hAnsi="Courier New" w:cs="Courier New" w:hint="default"/>
+        <w:rFonts w:hint="default"/>
       </w:rPr>
     </w:lvl>
-    <w:lvl w:ilvl="8" w:tplc="04090005" w:tentative="1">
+    <w:lvl w:ilvl="8">
       <w:start w:val="1"/>
-      <w:numFmt w:val="bullet"/>
-      <w:lvlText w:val=""/>
+      <w:numFmt w:val="decimal"/>
+      <w:isLgl/>
+      <w:lvlText w:val="%1.%2.%3.%4.%5.%6.%7.%8.%9."/>
       <w:lvlJc w:val="left"/>
       <w:pPr>
-        <w:ind w:left="6480" w:hanging="360"/>
+        <w:ind w:left="2520" w:hanging="2160"/>
       </w:pPr>
       <w:rPr>
-        <w:rFonts w:ascii="Wingdings" w:hAnsi="Wingdings" w:hint="default"/>
+        <w:rFonts w:hint="default"/>
       </w:rPr>
     </w:lvl>
   </w:abstractNum>
@@ -23254,7 +24708,7 @@
 </file>
 
 <file path=customXml/itemProps1.xml><?xml version="1.0" encoding="utf-8"?>
-<ds:datastoreItem xmlns:ds="http://schemas.openxmlformats.org/officeDocument/2006/customXml" ds:itemID="{2FF83192-EF7C-41A2-AEC3-0B206AB92919}">
+<ds:datastoreItem xmlns:ds="http://schemas.openxmlformats.org/officeDocument/2006/customXml" ds:itemID="{D72B7F37-2344-4A28-9339-1E6CE3472958}">
   <ds:schemaRefs>
     <ds:schemaRef ds:uri="http://schemas.openxmlformats.org/officeDocument/2006/bibliography"/>
   </ds:schemaRefs>

</xml_diff>